<commit_message>
Several terms have been replaced. A section has been added.
</commit_message>
<xml_diff>
--- a/metabarcodinganalysiswithClaident.docx
+++ b/metabarcodinganalysiswithClaident.docx
@@ -29,7 +29,7 @@
         <w:pStyle w:val="Date"/>
       </w:pPr>
       <w:r>
-        <w:t xml:space="preserve">2024-01-24</w:t>
+        <w:t xml:space="preserve">2024-01-26</w:t>
       </w:r>
     </w:p>
     <w:p>
@@ -1109,7 +1109,7 @@
         <w:pStyle w:val="Compact"/>
       </w:pPr>
       <w:r>
-        <w:t xml:space="preserve">群集組成表の作成・加工</w:t>
+        <w:t xml:space="preserve">OTU組成表の作成・加工</w:t>
       </w:r>
     </w:p>
     <w:p>
@@ -1153,7 +1153,7 @@
         <w:pStyle w:val="FirstParagraph"/>
       </w:pPr>
       <w:r>
-        <w:t xml:space="preserve">最終的に得られた群集組成表をRやその他の統計解析環境で処理することで、作図や要約、仮説検証を行います。</w:t>
+        <w:t xml:space="preserve">最終的に得られたOTU組成表をRやその他の統計解析環境で処理することで、作図や要約、仮説検証を行います。</w:t>
       </w:r>
       <w:r>
         <w:t xml:space="preserve"> </w:t>
@@ -8121,9 +8121,9 @@
       <w:pPr>
         <w:pStyle w:val="Heading2"/>
       </w:pPr>
-      <w:bookmarkStart w:id="62" w:name="群集組成表の作成"/>
-      <w:r>
-        <w:t xml:space="preserve">群集組成表の作成</w:t>
+      <w:bookmarkStart w:id="62" w:name="otu組成表の作成"/>
+      <w:r>
+        <w:t xml:space="preserve">OTU組成表の作成</w:t>
       </w:r>
       <w:bookmarkEnd w:id="62"/>
     </w:p>
@@ -8132,7 +8132,7 @@
         <w:pStyle w:val="FirstParagraph"/>
       </w:pPr>
       <w:r>
-        <w:t xml:space="preserve">ここで言う群集組成表とは、各サンプルにおける各OTUのリード数の表のことを指します。</w:t>
+        <w:t xml:space="preserve">ここで言うOTU組成表とは、各サンプルにおける各OTUのリード数の表のことを指します。</w:t>
       </w:r>
       <w:r>
         <w:t xml:space="preserve"> </w:t>
@@ -8198,7 +8198,7 @@
         <w:pStyle w:val="BodyText"/>
       </w:pPr>
       <w:r>
-        <w:t xml:space="preserve">その前に、以下のコマンドで作業ディレクトリに群集組成表の出力ディレクトリを作成しておきます。</w:t>
+        <w:t xml:space="preserve">その前に、以下のコマンドで作業ディレクトリにOTU組成表の出力ディレクトリを作成しておきます。</w:t>
       </w:r>
     </w:p>
     <w:p>
@@ -8217,7 +8217,7 @@
         <w:pStyle w:val="FirstParagraph"/>
       </w:pPr>
       <w:r>
-        <w:t xml:space="preserve">また、加工の出発点となる群集組成表は実は既に「</w:t>
+        <w:t xml:space="preserve">また、加工の出発点となるOTU組成表は実は既に「</w:t>
       </w:r>
       <w:r>
         <w:rPr>
@@ -8262,9 +8262,9 @@
       <w:pPr>
         <w:pStyle w:val="Heading3"/>
       </w:pPr>
-      <w:bookmarkStart w:id="63" w:name="clfiltersumによる群集組成表の加工"/>
-      <w:r>
-        <w:t xml:space="preserve">clfiltersumによる群集組成表の加工</w:t>
+      <w:bookmarkStart w:id="63" w:name="clfiltersumによるotu組成表の加工"/>
+      <w:r>
+        <w:t xml:space="preserve">clfiltersumによるOTU組成表の加工</w:t>
       </w:r>
       <w:bookmarkEnd w:id="63"/>
     </w:p>
@@ -8728,9 +8728,9 @@
       <w:pPr>
         <w:pStyle w:val="Heading3"/>
       </w:pPr>
-      <w:bookmarkStart w:id="64" w:name="clrarefysumによる群集組成表のカバレッジベースレアファクション"/>
-      <w:r>
-        <w:t xml:space="preserve">clrarefysumによる群集組成表のカバレッジベースレアファクション</w:t>
+      <w:bookmarkStart w:id="64" w:name="clrarefysumによるotu組成表のカバレッジベースレアファクション"/>
+      <w:r>
+        <w:t xml:space="preserve">clrarefysumによるOTU組成表のカバレッジベースレアファクション</w:t>
       </w:r>
       <w:bookmarkEnd w:id="64"/>
     </w:p>
@@ -8739,7 +8739,7 @@
         <w:pStyle w:val="FirstParagraph"/>
       </w:pPr>
       <w:r>
-        <w:t xml:space="preserve">群集組成表があれば群集生態学解析はできますが、このままではサンプル間のカバレッジ(サンプリング調査の網羅具合)にばらつきがあるため、本来種数の少ない高カバレッジのサンプルの方が本当は種数が多い低カバレッジのサンプルよりも種数が多いと誤判定してしまいかねません。</w:t>
+        <w:t xml:space="preserve">OTU組成表があれば群集生態学解析はできますが、このままではサンプル間のカバレッジ(サンプリング調査の網羅具合)にばらつきがあるため、本来種数の少ない高カバレッジのサンプルの方が本当は種数が多い低カバレッジのサンプルよりも種数が多いと誤判定してしまいかねません。</w:t>
       </w:r>
       <w:r>
         <w:t xml:space="preserve"> </w:t>
@@ -8763,7 +8763,7 @@
         <w:t xml:space="preserve"> </w:t>
       </w:r>
       <w:r>
-        <w:t xml:space="preserve">なお、レアファクションが「レアファクションした群集組成表を得る」ことを指す場合と「レアファクションカーブを得る」ことを指す場合がありますが、本章では前者を指すものとお考え下さい。</w:t>
+        <w:t xml:space="preserve">なお、レアファクションが「レアファクションしたOTU組成表を得る」ことを指す場合と「レアファクションカーブを得る」ことを指す場合がありますが、本章では前者を指すものとお考え下さい。</w:t>
       </w:r>
     </w:p>
     <w:p>
@@ -9358,7 +9358,7 @@
         <w:pStyle w:val="FirstParagraph"/>
       </w:pPr>
       <w:r>
-        <w:t xml:space="preserve">上記の例では全分類群の群集組成表を用いてカバレッジベースレアファクションを行い、レアファクション後に魚類OTUと魚類以外のOTUに分けていますが、最初から魚類以外に興味がない場合や、事前知識により魚類以外はコンタミネーションの可能性が高いと思われる場合、魚類のみの群集組成表を用いてカバレッジベースレアファクションを行う方が良いかもしれません。</w:t>
+        <w:t xml:space="preserve">上記の例では全分類群のOTU組成表を用いてカバレッジベースレアファクションを行い、レアファクション後に魚類OTUと魚類以外のOTUに分けていますが、最初から魚類以外に興味がない場合や、事前知識により魚類以外はコンタミネーションの可能性が高いと思われる場合、魚類のみのOTU組成表を用いてカバレッジベースレアファクションを行う方が良いかもしれません。</w:t>
       </w:r>
     </w:p>
     <w:p>
@@ -9482,7 +9482,7 @@
         <w:rPr>
           <w:rStyle w:val="NormalTok"/>
         </w:rPr>
-        <w:t xml:space="preserve">12_community/sample_otu_matrix_fishes_estimated.tsv</w:t>
+        <w:t xml:space="preserve">12_community/sample_otu_matrix_fishes_concentration.tsv</w:t>
       </w:r>
     </w:p>
     <w:p>
@@ -9665,7 +9665,7 @@
         <w:rPr>
           <w:rStyle w:val="NormalTok"/>
         </w:rPr>
-        <w:t xml:space="preserve">12_community/sample_otu_matrix_fishes_rarefied$n_estimated.tsv</w:t>
+        <w:t xml:space="preserve">12_community/sample_otu_matrix_fishes_rarefied$n_concentration.tsv</w:t>
       </w:r>
       <w:r>
         <w:br/>
@@ -9699,20 +9699,710 @@
     </w:p>
     <w:p>
       <w:pPr>
+        <w:pStyle w:val="Heading3"/>
+      </w:pPr>
+      <w:bookmarkStart w:id="66" w:name="otu組成表からの種組成表の作成"/>
+      <w:r>
+        <w:t xml:space="preserve">OTU組成表からの種組成表の作成</w:t>
+      </w:r>
+      <w:bookmarkEnd w:id="66"/>
+    </w:p>
+    <w:p>
+      <w:pPr>
+        <w:pStyle w:val="FirstParagraph"/>
+      </w:pPr>
+      <w:r>
+        <w:t xml:space="preserve">OTU組成表は群集生態学解析には適していますが、作図などの際には種組成表や属組成表の方がわかりやすいことがあるでしょう。</w:t>
+      </w:r>
+      <w:r>
+        <w:t xml:space="preserve"> </w:t>
+      </w:r>
+      <w:r>
+        <w:t xml:space="preserve">そのような場合、OTU組成表と分子同定結果から、種組成表や属組成表を作成することができます。</w:t>
+      </w:r>
+      <w:r>
+        <w:t xml:space="preserve"> </w:t>
+      </w:r>
+      <w:r>
+        <w:t xml:space="preserve">以下のコマンドでは、魚類のOTU組成表から種組成表を作成しています。</w:t>
+      </w:r>
+    </w:p>
+    <w:p>
+      <w:pPr>
+        <w:pStyle w:val="SourceCode"/>
+      </w:pPr>
+      <w:r>
+        <w:rPr>
+          <w:rStyle w:val="NormalTok"/>
+        </w:rPr>
+        <w:t xml:space="preserve">clsumtaxa \</w:t>
+      </w:r>
+      <w:r>
+        <w:br/>
+      </w:r>
+      <w:r>
+        <w:rPr>
+          <w:rStyle w:val="NormalTok"/>
+        </w:rPr>
+        <w:t xml:space="preserve">--taxfile=11_taxonomy/taxonomy_merged_filled.tsv \</w:t>
+      </w:r>
+      <w:r>
+        <w:br/>
+      </w:r>
+      <w:r>
+        <w:rPr>
+          <w:rStyle w:val="NormalTok"/>
+        </w:rPr>
+        <w:t xml:space="preserve">--targetrank=species \</w:t>
+      </w:r>
+      <w:r>
+        <w:br/>
+      </w:r>
+      <w:r>
+        <w:rPr>
+          <w:rStyle w:val="NormalTok"/>
+        </w:rPr>
+        <w:t xml:space="preserve">--taxnamereplace=enable \</w:t>
+      </w:r>
+      <w:r>
+        <w:br/>
+      </w:r>
+      <w:r>
+        <w:rPr>
+          <w:rStyle w:val="NormalTok"/>
+        </w:rPr>
+        <w:t xml:space="preserve">--fuseotu=enable \</w:t>
+      </w:r>
+      <w:r>
+        <w:br/>
+      </w:r>
+      <w:r>
+        <w:rPr>
+          <w:rStyle w:val="NormalTok"/>
+        </w:rPr>
+        <w:t xml:space="preserve">--numbering=enable \</w:t>
+      </w:r>
+      <w:r>
+        <w:br/>
+      </w:r>
+      <w:r>
+        <w:rPr>
+          <w:rStyle w:val="NormalTok"/>
+        </w:rPr>
+        <w:t xml:space="preserve">--sortkey=abundance \</w:t>
+      </w:r>
+      <w:r>
+        <w:br/>
+      </w:r>
+      <w:r>
+        <w:rPr>
+          <w:rStyle w:val="NormalTok"/>
+        </w:rPr>
+        <w:t xml:space="preserve">12_community/sample_otu_matrix_fishes.tsv \</w:t>
+      </w:r>
+      <w:r>
+        <w:br/>
+      </w:r>
+      <w:r>
+        <w:rPr>
+          <w:rStyle w:val="NormalTok"/>
+        </w:rPr>
+        <w:t xml:space="preserve">12_community/sample_species_matrix_fishes.tsv</w:t>
+      </w:r>
+    </w:p>
+    <w:p>
+      <w:pPr>
+        <w:pStyle w:val="FirstParagraph"/>
+      </w:pPr>
+      <w:r>
+        <w:t xml:space="preserve">コマンドラインオプションの意味は以下の通りです。</w:t>
+      </w:r>
+    </w:p>
+    <w:p>
+      <w:pPr>
+        <w:pStyle w:val="DefinitionTerm"/>
+      </w:pPr>
+      <w:r>
+        <w:rPr>
+          <w:rStyle w:val="VerbatimChar"/>
+        </w:rPr>
+        <w:t xml:space="preserve">--taxfile</w:t>
+      </w:r>
+    </w:p>
+    <w:p>
+      <w:pPr>
+        <w:pStyle w:val="Definition"/>
+      </w:pPr>
+      <w:r>
+        <w:t xml:space="preserve">分子同定結果のタブ区切りテキストファイル(</w:t>
+      </w:r>
+      <w:r>
+        <w:rPr>
+          <w:rStyle w:val="VerbatimChar"/>
+        </w:rPr>
+        <w:t xml:space="preserve">classigntax</w:t>
+      </w:r>
+      <w:r>
+        <w:t xml:space="preserve">の出力フォーマットのもの)</w:t>
+      </w:r>
+    </w:p>
+    <w:p>
+      <w:pPr>
+        <w:pStyle w:val="DefinitionTerm"/>
+      </w:pPr>
+      <w:r>
+        <w:rPr>
+          <w:rStyle w:val="VerbatimChar"/>
+        </w:rPr>
+        <w:t xml:space="preserve">--targetrank</w:t>
+      </w:r>
+    </w:p>
+    <w:p>
+      <w:pPr>
+        <w:pStyle w:val="Definition"/>
+      </w:pPr>
+      <w:r>
+        <w:t xml:space="preserve">指定した分類階層の情報を使用する</w:t>
+      </w:r>
+    </w:p>
+    <w:p>
+      <w:pPr>
+        <w:pStyle w:val="DefinitionTerm"/>
+      </w:pPr>
+      <w:r>
+        <w:rPr>
+          <w:rStyle w:val="VerbatimChar"/>
+        </w:rPr>
+        <w:t xml:space="preserve">--taxnamereplace</w:t>
+      </w:r>
+    </w:p>
+    <w:p>
+      <w:pPr>
+        <w:pStyle w:val="Definition"/>
+      </w:pPr>
+      <w:r>
+        <w:t xml:space="preserve">出力OTU名内で使用されているスペースやコロンをアンダーバーに置換(ENABLE | DISABLEから選択)</w:t>
+      </w:r>
+    </w:p>
+    <w:p>
+      <w:pPr>
+        <w:pStyle w:val="DefinitionTerm"/>
+      </w:pPr>
+      <w:r>
+        <w:rPr>
+          <w:rStyle w:val="VerbatimChar"/>
+        </w:rPr>
+        <w:t xml:space="preserve">--fuseotu</w:t>
+      </w:r>
+    </w:p>
+    <w:p>
+      <w:pPr>
+        <w:pStyle w:val="Definition"/>
+      </w:pPr>
+      <w:r>
+        <w:t xml:space="preserve">分類群名が同じOTUをまとめるか否か(ENABLE | DISABLEから選択)</w:t>
+      </w:r>
+    </w:p>
+    <w:p>
+      <w:pPr>
+        <w:pStyle w:val="Definition"/>
+      </w:pPr>
+      <w:r>
+        <w:t xml:space="preserve">まとめない場合は出力OTU名を「</w:t>
+      </w:r>
+      <w:r>
+        <w:rPr>
+          <w:rStyle w:val="VerbatimChar"/>
+        </w:rPr>
+        <w:t xml:space="preserve">入力OTU名:分類群名</w:t>
+      </w:r>
+      <w:r>
+        <w:t xml:space="preserve">」とし、組成の内容は維持する</w:t>
+      </w:r>
+    </w:p>
+    <w:p>
+      <w:pPr>
+        <w:pStyle w:val="Definition"/>
+      </w:pPr>
+      <w:r>
+        <w:t xml:space="preserve">ただし</w:t>
+      </w:r>
+      <w:r>
+        <w:rPr>
+          <w:rStyle w:val="VerbatimChar"/>
+        </w:rPr>
+        <w:t xml:space="preserve">--taxnamereplace</w:t>
+      </w:r>
+      <w:r>
+        <w:t xml:space="preserve">が有効の場合は出力OTU名は「</w:t>
+      </w:r>
+      <w:r>
+        <w:rPr>
+          <w:rStyle w:val="VerbatimChar"/>
+        </w:rPr>
+        <w:t xml:space="preserve">入力OTU名_分類群名</w:t>
+      </w:r>
+      <w:r>
+        <w:t xml:space="preserve">」となる</w:t>
+      </w:r>
+    </w:p>
+    <w:p>
+      <w:pPr>
+        <w:pStyle w:val="DefinitionTerm"/>
+      </w:pPr>
+      <w:r>
+        <w:rPr>
+          <w:rStyle w:val="VerbatimChar"/>
+        </w:rPr>
+        <w:t xml:space="preserve">--numbering</w:t>
+      </w:r>
+    </w:p>
+    <w:p>
+      <w:pPr>
+        <w:pStyle w:val="Definition"/>
+      </w:pPr>
+      <w:r>
+        <w:t xml:space="preserve">出力OTU名にソート順で番号を接頭辞として付加するか否か(ENABLE | DISABLEから選択)</w:t>
+      </w:r>
+    </w:p>
+    <w:p>
+      <w:pPr>
+        <w:pStyle w:val="Definition"/>
+      </w:pPr>
+      <w:r>
+        <w:t xml:space="preserve">出力OTUが100ある場合は</w:t>
+      </w:r>
+      <w:r>
+        <w:rPr>
+          <w:rStyle w:val="VerbatimChar"/>
+        </w:rPr>
+        <w:t xml:space="preserve">001</w:t>
+      </w:r>
+      <w:r>
+        <w:t xml:space="preserve">～</w:t>
+      </w:r>
+      <w:r>
+        <w:rPr>
+          <w:rStyle w:val="VerbatimChar"/>
+        </w:rPr>
+        <w:t xml:space="preserve">100</w:t>
+      </w:r>
+      <w:r>
+        <w:t xml:space="preserve">という風に幅を揃えた番号をコロン「</w:t>
+      </w:r>
+      <w:r>
+        <w:rPr>
+          <w:rStyle w:val="VerbatimChar"/>
+        </w:rPr>
+        <w:t xml:space="preserve">:</w:t>
+      </w:r>
+      <w:r>
+        <w:t xml:space="preserve">」で区切って付加する</w:t>
+      </w:r>
+    </w:p>
+    <w:p>
+      <w:pPr>
+        <w:pStyle w:val="Definition"/>
+      </w:pPr>
+      <w:r>
+        <w:rPr>
+          <w:rStyle w:val="VerbatimChar"/>
+        </w:rPr>
+        <w:t xml:space="preserve">--taxnamereplace</w:t>
+      </w:r>
+      <w:r>
+        <w:t xml:space="preserve">が有効の場合はコロンではなくアンダーバー「</w:t>
+      </w:r>
+      <w:r>
+        <w:rPr>
+          <w:rStyle w:val="VerbatimChar"/>
+        </w:rPr>
+        <w:t xml:space="preserve">_</w:t>
+      </w:r>
+      <w:r>
+        <w:t xml:space="preserve">」で区切って付加する</w:t>
+      </w:r>
+    </w:p>
+    <w:p>
+      <w:pPr>
+        <w:pStyle w:val="Definition"/>
+      </w:pPr>
+      <w:r>
+        <w:rPr>
+          <w:rStyle w:val="VerbatimChar"/>
+        </w:rPr>
+        <w:t xml:space="preserve">--fuseotu</w:t>
+      </w:r>
+      <w:r>
+        <w:t xml:space="preserve">と</w:t>
+      </w:r>
+      <w:r>
+        <w:rPr>
+          <w:rStyle w:val="VerbatimChar"/>
+        </w:rPr>
+        <w:t xml:space="preserve">--taxnamereplace</w:t>
+      </w:r>
+      <w:r>
+        <w:t xml:space="preserve">が有効の場合は「</w:t>
+      </w:r>
+      <w:r>
+        <w:rPr>
+          <w:rStyle w:val="VerbatimChar"/>
+        </w:rPr>
+        <w:t xml:space="preserve">番号_分類群名</w:t>
+      </w:r>
+      <w:r>
+        <w:t xml:space="preserve">」となる</w:t>
+      </w:r>
+    </w:p>
+    <w:p>
+      <w:pPr>
+        <w:pStyle w:val="Definition"/>
+      </w:pPr>
+      <w:r>
+        <w:rPr>
+          <w:rStyle w:val="VerbatimChar"/>
+        </w:rPr>
+        <w:t xml:space="preserve">--fuseotu</w:t>
+      </w:r>
+      <w:r>
+        <w:t xml:space="preserve">が有効、</w:t>
+      </w:r>
+      <w:r>
+        <w:rPr>
+          <w:rStyle w:val="VerbatimChar"/>
+        </w:rPr>
+        <w:t xml:space="preserve">--taxnamereplace</w:t>
+      </w:r>
+      <w:r>
+        <w:t xml:space="preserve">が無効の場合は「</w:t>
+      </w:r>
+      <w:r>
+        <w:rPr>
+          <w:rStyle w:val="VerbatimChar"/>
+        </w:rPr>
+        <w:t xml:space="preserve">番号:分類群名</w:t>
+      </w:r>
+      <w:r>
+        <w:t xml:space="preserve">」となる</w:t>
+      </w:r>
+    </w:p>
+    <w:p>
+      <w:pPr>
+        <w:pStyle w:val="Definition"/>
+      </w:pPr>
+      <w:r>
+        <w:rPr>
+          <w:rStyle w:val="VerbatimChar"/>
+        </w:rPr>
+        <w:t xml:space="preserve">--fuseotu</w:t>
+      </w:r>
+      <w:r>
+        <w:t xml:space="preserve">が無効、</w:t>
+      </w:r>
+      <w:r>
+        <w:rPr>
+          <w:rStyle w:val="VerbatimChar"/>
+        </w:rPr>
+        <w:t xml:space="preserve">--taxnamereplace</w:t>
+      </w:r>
+      <w:r>
+        <w:t xml:space="preserve">が有効の場合は「</w:t>
+      </w:r>
+      <w:r>
+        <w:rPr>
+          <w:rStyle w:val="VerbatimChar"/>
+        </w:rPr>
+        <w:t xml:space="preserve">番号_入力OTU名_分類群名</w:t>
+      </w:r>
+      <w:r>
+        <w:t xml:space="preserve">」となる</w:t>
+      </w:r>
+    </w:p>
+    <w:p>
+      <w:pPr>
+        <w:pStyle w:val="Definition"/>
+      </w:pPr>
+      <w:r>
+        <w:rPr>
+          <w:rStyle w:val="VerbatimChar"/>
+        </w:rPr>
+        <w:t xml:space="preserve">--fuseotu</w:t>
+      </w:r>
+      <w:r>
+        <w:t xml:space="preserve">と</w:t>
+      </w:r>
+      <w:r>
+        <w:rPr>
+          <w:rStyle w:val="VerbatimChar"/>
+        </w:rPr>
+        <w:t xml:space="preserve">--taxnamereplace</w:t>
+      </w:r>
+      <w:r>
+        <w:t xml:space="preserve">が無効の場合は「</w:t>
+      </w:r>
+      <w:r>
+        <w:rPr>
+          <w:rStyle w:val="VerbatimChar"/>
+        </w:rPr>
+        <w:t xml:space="preserve">番号:入力OTU名:分類群名</w:t>
+      </w:r>
+      <w:r>
+        <w:t xml:space="preserve">」となる</w:t>
+      </w:r>
+    </w:p>
+    <w:p>
+      <w:pPr>
+        <w:pStyle w:val="DefinitionTerm"/>
+      </w:pPr>
+      <w:r>
+        <w:rPr>
+          <w:rStyle w:val="VerbatimChar"/>
+        </w:rPr>
+        <w:t xml:space="preserve">--sortkey</w:t>
+      </w:r>
+    </w:p>
+    <w:p>
+      <w:pPr>
+        <w:pStyle w:val="Definition"/>
+      </w:pPr>
+      <w:r>
+        <w:t xml:space="preserve">ソート順を決めるキー(ABUNDANCE | RANKNAMEから選択)</w:t>
+      </w:r>
+    </w:p>
+    <w:p>
+      <w:pPr>
+        <w:pStyle w:val="Definition"/>
+      </w:pPr>
+      <w:r>
+        <w:t xml:space="preserve">RANKNAMEは「</w:t>
+      </w:r>
+      <w:r>
+        <w:rPr>
+          <w:rStyle w:val="VerbatimChar"/>
+        </w:rPr>
+        <w:t xml:space="preserve">familyname</w:t>
+      </w:r>
+      <w:r>
+        <w:t xml:space="preserve">」、「</w:t>
+      </w:r>
+      <w:r>
+        <w:rPr>
+          <w:rStyle w:val="VerbatimChar"/>
+        </w:rPr>
+        <w:t xml:space="preserve">classname</w:t>
+      </w:r>
+      <w:r>
+        <w:t xml:space="preserve">」、「</w:t>
+      </w:r>
+      <w:r>
+        <w:t xml:space="preserve">“</w:t>
+      </w:r>
+      <w:r>
+        <w:t xml:space="preserve">species group name</w:t>
+      </w:r>
+      <w:r>
+        <w:t xml:space="preserve">”</w:t>
+      </w:r>
+      <w:r>
+        <w:t xml:space="preserve">」などとする</w:t>
+      </w:r>
+    </w:p>
+    <w:p>
+      <w:pPr>
+        <w:pStyle w:val="FirstParagraph"/>
+      </w:pPr>
+      <w:r>
+        <w:t xml:space="preserve">コマンドラインオプションに引き続いて、入力ファイル、出力ファイルを指定します。</w:t>
+      </w:r>
+    </w:p>
+    <w:p>
+      <w:pPr>
+        <w:pStyle w:val="BodyText"/>
+      </w:pPr>
+      <w:r>
+        <w:t xml:space="preserve">以下のコマンドでは、DNA濃度を値とするOTU組成表から種組成表を作成しています。</w:t>
+      </w:r>
+    </w:p>
+    <w:p>
+      <w:pPr>
+        <w:pStyle w:val="SourceCode"/>
+      </w:pPr>
+      <w:r>
+        <w:rPr>
+          <w:rStyle w:val="NormalTok"/>
+        </w:rPr>
+        <w:t xml:space="preserve">clsumtaxa \</w:t>
+      </w:r>
+      <w:r>
+        <w:br/>
+      </w:r>
+      <w:r>
+        <w:rPr>
+          <w:rStyle w:val="NormalTok"/>
+        </w:rPr>
+        <w:t xml:space="preserve">--taxfile=11_taxonomy/taxonomy_merged_filled.tsv \</w:t>
+      </w:r>
+      <w:r>
+        <w:br/>
+      </w:r>
+      <w:r>
+        <w:rPr>
+          <w:rStyle w:val="NormalTok"/>
+        </w:rPr>
+        <w:t xml:space="preserve">--targetrank=species \</w:t>
+      </w:r>
+      <w:r>
+        <w:br/>
+      </w:r>
+      <w:r>
+        <w:rPr>
+          <w:rStyle w:val="NormalTok"/>
+        </w:rPr>
+        <w:t xml:space="preserve">--taxnamereplace=enable \</w:t>
+      </w:r>
+      <w:r>
+        <w:br/>
+      </w:r>
+      <w:r>
+        <w:rPr>
+          <w:rStyle w:val="NormalTok"/>
+        </w:rPr>
+        <w:t xml:space="preserve">--taxranknamereplace=enable \</w:t>
+      </w:r>
+      <w:r>
+        <w:br/>
+      </w:r>
+      <w:r>
+        <w:rPr>
+          <w:rStyle w:val="NormalTok"/>
+        </w:rPr>
+        <w:t xml:space="preserve">--fuseotu=enable \</w:t>
+      </w:r>
+      <w:r>
+        <w:br/>
+      </w:r>
+      <w:r>
+        <w:rPr>
+          <w:rStyle w:val="NormalTok"/>
+        </w:rPr>
+        <w:t xml:space="preserve">--numbering=enable \</w:t>
+      </w:r>
+      <w:r>
+        <w:br/>
+      </w:r>
+      <w:r>
+        <w:rPr>
+          <w:rStyle w:val="NormalTok"/>
+        </w:rPr>
+        <w:t xml:space="preserve">--sortkey=abundance \</w:t>
+      </w:r>
+      <w:r>
+        <w:br/>
+      </w:r>
+      <w:r>
+        <w:rPr>
+          <w:rStyle w:val="NormalTok"/>
+        </w:rPr>
+        <w:t xml:space="preserve">12_community/sample_otu_matrix_fishes_concentration.tsv \</w:t>
+      </w:r>
+      <w:r>
+        <w:br/>
+      </w:r>
+      <w:r>
+        <w:rPr>
+          <w:rStyle w:val="NormalTok"/>
+        </w:rPr>
+        <w:t xml:space="preserve">12_community/sample_species_matrix_fishes_concentration.tsv</w:t>
+      </w:r>
+    </w:p>
+    <w:p>
+      <w:pPr>
+        <w:pStyle w:val="FirstParagraph"/>
+      </w:pPr>
+      <w:r>
+        <w:t xml:space="preserve">なお、</w:t>
+      </w:r>
+      <w:r>
+        <w:rPr>
+          <w:rStyle w:val="VerbatimChar"/>
+        </w:rPr>
+        <w:t xml:space="preserve">--fuseotu</w:t>
+      </w:r>
+      <w:r>
+        <w:t xml:space="preserve">を有効化した場合、分類群名だけでOTUがまとめられてしまうため、</w:t>
+      </w:r>
+      <w:r>
+        <w:rPr>
+          <w:rStyle w:val="VerbatimChar"/>
+        </w:rPr>
+        <w:t xml:space="preserve">--targetrank=species</w:t>
+      </w:r>
+      <w:r>
+        <w:t xml:space="preserve">であっても「</w:t>
+      </w:r>
+      <w:r>
+        <w:rPr>
+          <w:rStyle w:val="VerbatimChar"/>
+        </w:rPr>
+        <w:t xml:space="preserve">unidentified 高次分類群名</w:t>
+      </w:r>
+      <w:r>
+        <w:t xml:space="preserve">」という種が存在し、これには多数の種がまとめられてしまう可能性があります。</w:t>
+      </w:r>
+      <w:r>
+        <w:t xml:space="preserve"> </w:t>
+      </w:r>
+      <w:r>
+        <w:t xml:space="preserve">これは低レベルの分類階層が同定できなかったOTUは</w:t>
+      </w:r>
+      <w:r>
+        <w:rPr>
+          <w:rStyle w:val="VerbatimChar"/>
+        </w:rPr>
+        <w:t xml:space="preserve">clfillassign</w:t>
+      </w:r>
+      <w:r>
+        <w:t xml:space="preserve">で「</w:t>
+      </w:r>
+      <w:r>
+        <w:rPr>
+          <w:rStyle w:val="VerbatimChar"/>
+        </w:rPr>
+        <w:t xml:space="preserve">unidentified 高次分類群名</w:t>
+      </w:r>
+      <w:r>
+        <w:t xml:space="preserve">」としたためです。</w:t>
+      </w:r>
+      <w:r>
+        <w:t xml:space="preserve"> </w:t>
+      </w:r>
+      <w:r>
+        <w:t xml:space="preserve">したがって、複数の種が誤ってまとめられたOTUを含む種組成表となってしまいます。</w:t>
+      </w:r>
+      <w:r>
+        <w:t xml:space="preserve"> </w:t>
+      </w:r>
+      <w:r>
+        <w:t xml:space="preserve">このような種組成表は作図に使用することはできますが、統計的分析にはASVや配列の類似度に基づいてクラスタリングを行ったOTUを単位とするOTU組成表を使用するようにしましょう。</w:t>
+      </w:r>
+    </w:p>
+    <w:p>
+      <w:pPr>
         <w:pStyle w:val="Heading2"/>
       </w:pPr>
-      <w:bookmarkStart w:id="66" w:name="群集組成表を用いた群集生態学解析に向けて"/>
-      <w:r>
-        <w:t xml:space="preserve">群集組成表を用いた群集生態学解析に向けて</w:t>
-      </w:r>
-      <w:bookmarkEnd w:id="66"/>
-    </w:p>
-    <w:p>
-      <w:pPr>
-        <w:pStyle w:val="FirstParagraph"/>
-      </w:pPr>
-      <w:r>
-        <w:t xml:space="preserve">ここまでの内容で群集生態学解析に必要な群集組成表が得られますが、未レアファクションのリード数データ、レアファクション済リード数データ、未レアファクションのDNA濃度データ、レアファクション済DNA濃度データの少なくとも4種類があるはずです。</w:t>
+      <w:bookmarkStart w:id="67" w:name="otu組成表を用いた群集生態学解析に向けて"/>
+      <w:r>
+        <w:t xml:space="preserve">OTU組成表を用いた群集生態学解析に向けて</w:t>
+      </w:r>
+      <w:bookmarkEnd w:id="67"/>
+    </w:p>
+    <w:p>
+      <w:pPr>
+        <w:pStyle w:val="FirstParagraph"/>
+      </w:pPr>
+      <w:r>
+        <w:t xml:space="preserve">ここまでの内容で群集生態学解析に必要なOTU組成表が得られますが、未レアファクションのリード数データ、レアファクション済リード数データ、未レアファクションのDNA濃度データ、レアファクション済DNA濃度データの少なくとも4種類があるはずです。</w:t>
       </w:r>
       <w:r>
         <w:t xml:space="preserve"> </w:t>
@@ -9761,7 +10451,7 @@
       <w:r>
         <w:t xml:space="preserve"> </w:t>
       </w:r>
-      <w:hyperlink r:id="rId67">
+      <w:hyperlink r:id="rId68">
         <w:r>
           <w:rPr>
             <w:rStyle w:val="Hyperlink"/>
@@ -9784,7 +10474,7 @@
       <w:r>
         <w:t xml:space="preserve"> </w:t>
       </w:r>
-      <w:hyperlink r:id="rId68">
+      <w:hyperlink r:id="rId69">
         <w:r>
           <w:rPr>
             <w:rStyle w:val="Hyperlink"/>
@@ -9827,7 +10517,7 @@
       <w:r>
         <w:t xml:space="preserve"> </w:t>
       </w:r>
-      <w:hyperlink r:id="rId67">
+      <w:hyperlink r:id="rId68">
         <w:r>
           <w:rPr>
             <w:rStyle w:val="Hyperlink"/>
@@ -9850,7 +10540,7 @@
       <w:r>
         <w:t xml:space="preserve"> </w:t>
       </w:r>
-      <w:hyperlink r:id="rId69">
+      <w:hyperlink r:id="rId70">
         <w:r>
           <w:rPr>
             <w:rStyle w:val="Hyperlink"/>
@@ -9879,7 +10569,7 @@
       <w:r>
         <w:t xml:space="preserve"> </w:t>
       </w:r>
-      <w:hyperlink r:id="rId70">
+      <w:hyperlink r:id="rId71">
         <w:r>
           <w:rPr>
             <w:rStyle w:val="Hyperlink"/>
@@ -9902,7 +10592,7 @@
       <w:r>
         <w:t xml:space="preserve"> </w:t>
       </w:r>
-      <w:hyperlink r:id="rId71">
+      <w:hyperlink r:id="rId72">
         <w:r>
           <w:rPr>
             <w:rStyle w:val="Hyperlink"/>
@@ -9925,7 +10615,7 @@
       <w:r>
         <w:t xml:space="preserve"> </w:t>
       </w:r>
-      <w:hyperlink r:id="rId72">
+      <w:hyperlink r:id="rId73">
         <w:r>
           <w:rPr>
             <w:rStyle w:val="Hyperlink"/>
@@ -9948,7 +10638,7 @@
       <w:r>
         <w:t xml:space="preserve"> </w:t>
       </w:r>
-      <w:hyperlink r:id="rId73">
+      <w:hyperlink r:id="rId74">
         <w:r>
           <w:rPr>
             <w:rStyle w:val="Hyperlink"/>
@@ -9991,7 +10681,7 @@
       <w:r>
         <w:t xml:space="preserve"> </w:t>
       </w:r>
-      <w:hyperlink r:id="rId74">
+      <w:hyperlink r:id="rId75">
         <w:r>
           <w:rPr>
             <w:rStyle w:val="Hyperlink"/>
@@ -10020,7 +10710,7 @@
       <w:r>
         <w:t xml:space="preserve"> </w:t>
       </w:r>
-      <w:hyperlink r:id="rId75">
+      <w:hyperlink r:id="rId76">
         <w:r>
           <w:rPr>
             <w:rStyle w:val="Hyperlink"/>
@@ -10039,14 +10729,14 @@
       <w:pPr>
         <w:pStyle w:val="Heading1"/>
       </w:pPr>
-      <w:bookmarkStart w:id="76" w:name="引用文献"/>
+      <w:bookmarkStart w:id="77" w:name="引用文献"/>
       <w:r>
         <w:t xml:space="preserve">引用文献</w:t>
       </w:r>
-      <w:bookmarkEnd w:id="76"/>
-    </w:p>
-    <w:bookmarkStart w:id="131" w:name="refs"/>
-    <w:bookmarkStart w:id="78" w:name="X6de2a223c072cfc9bc041e5aa44c5820b8de666"/>
+      <w:bookmarkEnd w:id="77"/>
+    </w:p>
+    <w:bookmarkStart w:id="132" w:name="refs"/>
+    <w:bookmarkStart w:id="79" w:name="X6de2a223c072cfc9bc041e5aa44c5820b8de666"/>
     <w:p>
       <w:pPr>
         <w:pStyle w:val="Bibliography"/>
@@ -10057,7 +10747,7 @@
       <w:r>
         <w:t xml:space="preserve"> </w:t>
       </w:r>
-      <w:hyperlink r:id="rId77">
+      <w:hyperlink r:id="rId78">
         <w:r>
           <w:rPr>
             <w:rStyle w:val="Hyperlink"/>
@@ -10066,8 +10756,8 @@
         </w:r>
       </w:hyperlink>
     </w:p>
-    <w:bookmarkEnd w:id="78"/>
-    <w:bookmarkStart w:id="80" w:name="ref-Chao2014RarefactionextrapolationHill"/>
+    <w:bookmarkEnd w:id="79"/>
+    <w:bookmarkStart w:id="81" w:name="ref-Chao2014RarefactionextrapolationHill"/>
     <w:p>
       <w:pPr>
         <w:pStyle w:val="Bibliography"/>
@@ -10078,7 +10768,7 @@
       <w:r>
         <w:t xml:space="preserve"> </w:t>
       </w:r>
-      <w:hyperlink r:id="rId79">
+      <w:hyperlink r:id="rId80">
         <w:r>
           <w:rPr>
             <w:rStyle w:val="Hyperlink"/>
@@ -10087,8 +10777,8 @@
         </w:r>
       </w:hyperlink>
     </w:p>
-    <w:bookmarkEnd w:id="80"/>
-    <w:bookmarkStart w:id="82" w:name="X3be505009a62da157b8323bcfd4b2c20524613f"/>
+    <w:bookmarkEnd w:id="81"/>
+    <w:bookmarkStart w:id="83" w:name="X3be505009a62da157b8323bcfd4b2c20524613f"/>
     <w:p>
       <w:pPr>
         <w:pStyle w:val="Bibliography"/>
@@ -10099,7 +10789,7 @@
       <w:r>
         <w:t xml:space="preserve"> </w:t>
       </w:r>
-      <w:hyperlink r:id="rId81">
+      <w:hyperlink r:id="rId82">
         <w:r>
           <w:rPr>
             <w:rStyle w:val="Hyperlink"/>
@@ -10108,8 +10798,8 @@
         </w:r>
       </w:hyperlink>
     </w:p>
-    <w:bookmarkEnd w:id="82"/>
-    <w:bookmarkStart w:id="84" w:name="ref-Chiu2016Estimatingcomparingmicrobial"/>
+    <w:bookmarkEnd w:id="83"/>
+    <w:bookmarkStart w:id="85" w:name="ref-Chiu2016Estimatingcomparingmicrobial"/>
     <w:p>
       <w:pPr>
         <w:pStyle w:val="Bibliography"/>
@@ -10120,7 +10810,7 @@
       <w:r>
         <w:t xml:space="preserve"> </w:t>
       </w:r>
-      <w:hyperlink r:id="rId83">
+      <w:hyperlink r:id="rId84">
         <w:r>
           <w:rPr>
             <w:rStyle w:val="Hyperlink"/>
@@ -10129,8 +10819,8 @@
         </w:r>
       </w:hyperlink>
     </w:p>
-    <w:bookmarkEnd w:id="84"/>
-    <w:bookmarkStart w:id="86" w:name="ref-Edgar2016UCHIME2improvedchimera"/>
+    <w:bookmarkEnd w:id="85"/>
+    <w:bookmarkStart w:id="87" w:name="ref-Edgar2016UCHIME2improvedchimera"/>
     <w:p>
       <w:pPr>
         <w:pStyle w:val="Bibliography"/>
@@ -10141,7 +10831,7 @@
       <w:r>
         <w:t xml:space="preserve"> </w:t>
       </w:r>
-      <w:hyperlink r:id="rId85">
+      <w:hyperlink r:id="rId86">
         <w:r>
           <w:rPr>
             <w:rStyle w:val="Hyperlink"/>
@@ -10150,8 +10840,8 @@
         </w:r>
       </w:hyperlink>
     </w:p>
-    <w:bookmarkEnd w:id="86"/>
-    <w:bookmarkStart w:id="88" w:name="ref-Edgar2010Searchclusteringorders"/>
+    <w:bookmarkEnd w:id="87"/>
+    <w:bookmarkStart w:id="89" w:name="ref-Edgar2010Searchclusteringorders"/>
     <w:p>
       <w:pPr>
         <w:pStyle w:val="Bibliography"/>
@@ -10162,7 +10852,7 @@
       <w:r>
         <w:t xml:space="preserve"> </w:t>
       </w:r>
-      <w:hyperlink r:id="rId87">
+      <w:hyperlink r:id="rId88">
         <w:r>
           <w:rPr>
             <w:rStyle w:val="Hyperlink"/>
@@ -10171,8 +10861,8 @@
         </w:r>
       </w:hyperlink>
     </w:p>
-    <w:bookmarkEnd w:id="88"/>
-    <w:bookmarkStart w:id="90" w:name="ref-Edgar2015Errorfilteringpair"/>
+    <w:bookmarkEnd w:id="89"/>
+    <w:bookmarkStart w:id="91" w:name="ref-Edgar2015Errorfilteringpair"/>
     <w:p>
       <w:pPr>
         <w:pStyle w:val="Bibliography"/>
@@ -10183,7 +10873,7 @@
       <w:r>
         <w:t xml:space="preserve"> </w:t>
       </w:r>
-      <w:hyperlink r:id="rId89">
+      <w:hyperlink r:id="rId90">
         <w:r>
           <w:rPr>
             <w:rStyle w:val="Hyperlink"/>
@@ -10192,8 +10882,8 @@
         </w:r>
       </w:hyperlink>
     </w:p>
-    <w:bookmarkEnd w:id="90"/>
-    <w:bookmarkStart w:id="92" w:name="ref-Edgar2011UCHIMEimprovessensitivity"/>
+    <w:bookmarkEnd w:id="91"/>
+    <w:bookmarkStart w:id="93" w:name="ref-Edgar2011UCHIMEimprovessensitivity"/>
     <w:p>
       <w:pPr>
         <w:pStyle w:val="Bibliography"/>
@@ -10204,7 +10894,7 @@
       <w:r>
         <w:t xml:space="preserve"> </w:t>
       </w:r>
-      <w:hyperlink r:id="rId91">
+      <w:hyperlink r:id="rId92">
         <w:r>
           <w:rPr>
             <w:rStyle w:val="Hyperlink"/>
@@ -10213,8 +10903,8 @@
         </w:r>
       </w:hyperlink>
     </w:p>
-    <w:bookmarkEnd w:id="92"/>
-    <w:bookmarkStart w:id="94" w:name="X7b30066f7ad789bde3b87197594d92104dbe379"/>
+    <w:bookmarkEnd w:id="93"/>
+    <w:bookmarkStart w:id="95" w:name="X7b30066f7ad789bde3b87197594d92104dbe379"/>
     <w:p>
       <w:pPr>
         <w:pStyle w:val="Bibliography"/>
@@ -10225,7 +10915,7 @@
       <w:r>
         <w:t xml:space="preserve"> </w:t>
       </w:r>
-      <w:hyperlink r:id="rId93">
+      <w:hyperlink r:id="rId94">
         <w:r>
           <w:rPr>
             <w:rStyle w:val="Hyperlink"/>
@@ -10234,8 +10924,8 @@
         </w:r>
       </w:hyperlink>
     </w:p>
-    <w:bookmarkEnd w:id="94"/>
-    <w:bookmarkStart w:id="96" w:name="ref-Hsieh2016iNEXTpackagerarefaction"/>
+    <w:bookmarkEnd w:id="95"/>
+    <w:bookmarkStart w:id="97" w:name="ref-Hsieh2016iNEXTpackagerarefaction"/>
     <w:p>
       <w:pPr>
         <w:pStyle w:val="Bibliography"/>
@@ -10246,7 +10936,7 @@
       <w:r>
         <w:t xml:space="preserve"> </w:t>
       </w:r>
-      <w:hyperlink r:id="rId95">
+      <w:hyperlink r:id="rId96">
         <w:r>
           <w:rPr>
             <w:rStyle w:val="Hyperlink"/>
@@ -10255,8 +10945,8 @@
         </w:r>
       </w:hyperlink>
     </w:p>
-    <w:bookmarkEnd w:id="96"/>
-    <w:bookmarkStart w:id="98" w:name="ref-Huson2007MEGANanalysismetagenomic"/>
+    <w:bookmarkEnd w:id="97"/>
+    <w:bookmarkStart w:id="99" w:name="ref-Huson2007MEGANanalysismetagenomic"/>
     <w:p>
       <w:pPr>
         <w:pStyle w:val="Bibliography"/>
@@ -10267,7 +10957,7 @@
       <w:r>
         <w:t xml:space="preserve"> </w:t>
       </w:r>
-      <w:hyperlink r:id="rId97">
+      <w:hyperlink r:id="rId98">
         <w:r>
           <w:rPr>
             <w:rStyle w:val="Hyperlink"/>
@@ -10276,8 +10966,8 @@
         </w:r>
       </w:hyperlink>
     </w:p>
-    <w:bookmarkEnd w:id="98"/>
-    <w:bookmarkStart w:id="100" w:name="ref-Kembel2010Picantetoolsintegrating"/>
+    <w:bookmarkEnd w:id="99"/>
+    <w:bookmarkStart w:id="101" w:name="ref-Kembel2010Picantetoolsintegrating"/>
     <w:p>
       <w:pPr>
         <w:pStyle w:val="Bibliography"/>
@@ -10288,7 +10978,7 @@
       <w:r>
         <w:t xml:space="preserve"> </w:t>
       </w:r>
-      <w:hyperlink r:id="rId99">
+      <w:hyperlink r:id="rId100">
         <w:r>
           <w:rPr>
             <w:rStyle w:val="Hyperlink"/>
@@ -10297,8 +10987,8 @@
         </w:r>
       </w:hyperlink>
     </w:p>
-    <w:bookmarkEnd w:id="100"/>
-    <w:bookmarkStart w:id="102" w:name="ref-Komai2019Developmentnewset"/>
+    <w:bookmarkEnd w:id="101"/>
+    <w:bookmarkStart w:id="103" w:name="ref-Komai2019Developmentnewset"/>
     <w:p>
       <w:pPr>
         <w:pStyle w:val="Bibliography"/>
@@ -10309,7 +10999,7 @@
       <w:r>
         <w:t xml:space="preserve"> </w:t>
       </w:r>
-      <w:hyperlink r:id="rId101">
+      <w:hyperlink r:id="rId102">
         <w:r>
           <w:rPr>
             <w:rStyle w:val="Hyperlink"/>
@@ -10318,8 +11008,8 @@
         </w:r>
       </w:hyperlink>
     </w:p>
-    <w:bookmarkEnd w:id="102"/>
-    <w:bookmarkStart w:id="104" w:name="X49cf763435f0da31f7181be37a696ec8530c862"/>
+    <w:bookmarkEnd w:id="103"/>
+    <w:bookmarkStart w:id="105" w:name="X49cf763435f0da31f7181be37a696ec8530c862"/>
     <w:p>
       <w:pPr>
         <w:pStyle w:val="Bibliography"/>
@@ -10330,7 +11020,7 @@
       <w:r>
         <w:t xml:space="preserve"> </w:t>
       </w:r>
-      <w:hyperlink r:id="rId103">
+      <w:hyperlink r:id="rId104">
         <w:r>
           <w:rPr>
             <w:rStyle w:val="Hyperlink"/>
@@ -10339,8 +11029,8 @@
         </w:r>
       </w:hyperlink>
     </w:p>
-    <w:bookmarkEnd w:id="104"/>
-    <w:bookmarkStart w:id="106" w:name="ref-Miya2015MiFishsetuniversal"/>
+    <w:bookmarkEnd w:id="105"/>
+    <w:bookmarkStart w:id="107" w:name="ref-Miya2015MiFishsetuniversal"/>
     <w:p>
       <w:pPr>
         <w:pStyle w:val="Bibliography"/>
@@ -10351,7 +11041,7 @@
       <w:r>
         <w:t xml:space="preserve"> </w:t>
       </w:r>
-      <w:hyperlink r:id="rId105">
+      <w:hyperlink r:id="rId106">
         <w:r>
           <w:rPr>
             <w:rStyle w:val="Hyperlink"/>
@@ -10360,8 +11050,8 @@
         </w:r>
       </w:hyperlink>
     </w:p>
-    <w:bookmarkEnd w:id="106"/>
-    <w:bookmarkStart w:id="108" w:name="Xb5489c4465f4c1c7dcd80a3ff0501eb4665b501"/>
+    <w:bookmarkEnd w:id="107"/>
+    <w:bookmarkStart w:id="109" w:name="Xb5489c4465f4c1c7dcd80a3ff0501eb4665b501"/>
     <w:p>
       <w:pPr>
         <w:pStyle w:val="Bibliography"/>
@@ -10372,7 +11062,7 @@
       <w:r>
         <w:t xml:space="preserve"> </w:t>
       </w:r>
-      <w:hyperlink r:id="rId107">
+      <w:hyperlink r:id="rId108">
         <w:r>
           <w:rPr>
             <w:rStyle w:val="Hyperlink"/>
@@ -10381,8 +11071,8 @@
         </w:r>
       </w:hyperlink>
     </w:p>
-    <w:bookmarkEnd w:id="108"/>
-    <w:bookmarkStart w:id="110" w:name="ref-Rognes2016VSEARCHversatileopen"/>
+    <w:bookmarkEnd w:id="109"/>
+    <w:bookmarkStart w:id="111" w:name="ref-Rognes2016VSEARCHversatileopen"/>
     <w:p>
       <w:pPr>
         <w:pStyle w:val="Bibliography"/>
@@ -10393,7 +11083,7 @@
       <w:r>
         <w:t xml:space="preserve"> </w:t>
       </w:r>
-      <w:hyperlink r:id="rId109">
+      <w:hyperlink r:id="rId110">
         <w:r>
           <w:rPr>
             <w:rStyle w:val="Hyperlink"/>
@@ -10402,8 +11092,8 @@
         </w:r>
       </w:hyperlink>
     </w:p>
-    <w:bookmarkEnd w:id="110"/>
-    <w:bookmarkStart w:id="112" w:name="ref-Sakata2022DevelopmentevaluationPCR"/>
+    <w:bookmarkEnd w:id="111"/>
+    <w:bookmarkStart w:id="113" w:name="ref-Sakata2022DevelopmentevaluationPCR"/>
     <w:p>
       <w:pPr>
         <w:pStyle w:val="Bibliography"/>
@@ -10414,7 +11104,7 @@
       <w:r>
         <w:t xml:space="preserve"> </w:t>
       </w:r>
-      <w:hyperlink r:id="rId111">
+      <w:hyperlink r:id="rId112">
         <w:r>
           <w:rPr>
             <w:rStyle w:val="Hyperlink"/>
@@ -10423,8 +11113,8 @@
         </w:r>
       </w:hyperlink>
     </w:p>
-    <w:bookmarkEnd w:id="112"/>
-    <w:bookmarkStart w:id="114" w:name="ref-Sato2018MitoFishMiFishPipeline"/>
+    <w:bookmarkEnd w:id="113"/>
+    <w:bookmarkStart w:id="115" w:name="ref-Sato2018MitoFishMiFishPipeline"/>
     <w:p>
       <w:pPr>
         <w:pStyle w:val="Bibliography"/>
@@ -10435,7 +11125,7 @@
       <w:r>
         <w:t xml:space="preserve"> </w:t>
       </w:r>
-      <w:hyperlink r:id="rId113">
+      <w:hyperlink r:id="rId114">
         <w:r>
           <w:rPr>
             <w:rStyle w:val="Hyperlink"/>
@@ -10444,8 +11134,8 @@
         </w:r>
       </w:hyperlink>
     </w:p>
-    <w:bookmarkEnd w:id="114"/>
-    <w:bookmarkStart w:id="116" w:name="ref-Takenaka2023DevelopmentnovelPCR"/>
+    <w:bookmarkEnd w:id="115"/>
+    <w:bookmarkStart w:id="117" w:name="ref-Takenaka2023DevelopmentnovelPCR"/>
     <w:p>
       <w:pPr>
         <w:pStyle w:val="Bibliography"/>
@@ -10456,7 +11146,7 @@
       <w:r>
         <w:t xml:space="preserve"> </w:t>
       </w:r>
-      <w:hyperlink r:id="rId115">
+      <w:hyperlink r:id="rId116">
         <w:r>
           <w:rPr>
             <w:rStyle w:val="Hyperlink"/>
@@ -10465,8 +11155,8 @@
         </w:r>
       </w:hyperlink>
     </w:p>
-    <w:bookmarkEnd w:id="116"/>
-    <w:bookmarkStart w:id="118" w:name="ref-Tanabe2013TwoNewComputational"/>
+    <w:bookmarkEnd w:id="117"/>
+    <w:bookmarkStart w:id="119" w:name="ref-Tanabe2013TwoNewComputational"/>
     <w:p>
       <w:pPr>
         <w:pStyle w:val="Bibliography"/>
@@ -10477,7 +11167,7 @@
       <w:r>
         <w:t xml:space="preserve"> </w:t>
       </w:r>
-      <w:hyperlink r:id="rId117">
+      <w:hyperlink r:id="rId118">
         <w:r>
           <w:rPr>
             <w:rStyle w:val="Hyperlink"/>
@@ -10486,8 +11176,8 @@
         </w:r>
       </w:hyperlink>
     </w:p>
-    <w:bookmarkEnd w:id="118"/>
-    <w:bookmarkStart w:id="120" w:name="ref-Ushio2017EnvironmentalDNAenables"/>
+    <w:bookmarkEnd w:id="119"/>
+    <w:bookmarkStart w:id="121" w:name="ref-Ushio2017EnvironmentalDNAenables"/>
     <w:p>
       <w:pPr>
         <w:pStyle w:val="Bibliography"/>
@@ -10498,7 +11188,7 @@
       <w:r>
         <w:t xml:space="preserve"> </w:t>
       </w:r>
-      <w:hyperlink r:id="rId119">
+      <w:hyperlink r:id="rId120">
         <w:r>
           <w:rPr>
             <w:rStyle w:val="Hyperlink"/>
@@ -10507,8 +11197,8 @@
         </w:r>
       </w:hyperlink>
     </w:p>
-    <w:bookmarkEnd w:id="120"/>
-    <w:bookmarkStart w:id="122" w:name="Xa784d30867563540627e1d7a6dcc22df1df8fb8"/>
+    <w:bookmarkEnd w:id="121"/>
+    <w:bookmarkStart w:id="123" w:name="Xa784d30867563540627e1d7a6dcc22df1df8fb8"/>
     <w:p>
       <w:pPr>
         <w:pStyle w:val="Bibliography"/>
@@ -10519,7 +11209,7 @@
       <w:r>
         <w:t xml:space="preserve"> </w:t>
       </w:r>
-      <w:hyperlink r:id="rId121">
+      <w:hyperlink r:id="rId122">
         <w:r>
           <w:rPr>
             <w:rStyle w:val="Hyperlink"/>
@@ -10528,8 +11218,8 @@
         </w:r>
       </w:hyperlink>
     </w:p>
-    <w:bookmarkEnd w:id="122"/>
-    <w:bookmarkStart w:id="124" w:name="Xb70268fb8d30bc36d7218049aa0a0593819a413"/>
+    <w:bookmarkEnd w:id="123"/>
+    <w:bookmarkStart w:id="125" w:name="Xb70268fb8d30bc36d7218049aa0a0593819a413"/>
     <w:p>
       <w:pPr>
         <w:pStyle w:val="Bibliography"/>
@@ -10540,7 +11230,7 @@
       <w:r>
         <w:t xml:space="preserve"> </w:t>
       </w:r>
-      <w:hyperlink r:id="rId123">
+      <w:hyperlink r:id="rId124">
         <w:r>
           <w:rPr>
             <w:rStyle w:val="Hyperlink"/>
@@ -10549,8 +11239,8 @@
         </w:r>
       </w:hyperlink>
     </w:p>
-    <w:bookmarkEnd w:id="124"/>
-    <w:bookmarkStart w:id="126" w:name="X825629c0fd5f4225af5d59edf6d209b5c564ef2"/>
+    <w:bookmarkEnd w:id="125"/>
+    <w:bookmarkStart w:id="127" w:name="X825629c0fd5f4225af5d59edf6d209b5c564ef2"/>
     <w:p>
       <w:pPr>
         <w:pStyle w:val="Bibliography"/>
@@ -10561,7 +11251,7 @@
       <w:r>
         <w:t xml:space="preserve"> </w:t>
       </w:r>
-      <w:hyperlink r:id="rId125">
+      <w:hyperlink r:id="rId126">
         <w:r>
           <w:rPr>
             <w:rStyle w:val="Hyperlink"/>
@@ -10570,8 +11260,8 @@
         </w:r>
       </w:hyperlink>
     </w:p>
-    <w:bookmarkEnd w:id="126"/>
-    <w:bookmarkStart w:id="128" w:name="X1f074db7003527090399b02c766a63d468281d4"/>
+    <w:bookmarkEnd w:id="127"/>
+    <w:bookmarkStart w:id="129" w:name="X1f074db7003527090399b02c766a63d468281d4"/>
     <w:p>
       <w:pPr>
         <w:pStyle w:val="Bibliography"/>
@@ -10582,7 +11272,7 @@
       <w:r>
         <w:t xml:space="preserve"> </w:t>
       </w:r>
-      <w:hyperlink r:id="rId127">
+      <w:hyperlink r:id="rId128">
         <w:r>
           <w:rPr>
             <w:rStyle w:val="Hyperlink"/>
@@ -10591,8 +11281,8 @@
         </w:r>
       </w:hyperlink>
     </w:p>
-    <w:bookmarkEnd w:id="128"/>
-    <w:bookmarkStart w:id="130" w:name="ref-Zhu2023MitoFishMitoAnnotatorMiFish"/>
+    <w:bookmarkEnd w:id="129"/>
+    <w:bookmarkStart w:id="131" w:name="ref-Zhu2023MitoFishMitoAnnotatorMiFish"/>
     <w:p>
       <w:pPr>
         <w:pStyle w:val="Bibliography"/>
@@ -10603,7 +11293,7 @@
       <w:r>
         <w:t xml:space="preserve"> </w:t>
       </w:r>
-      <w:hyperlink r:id="rId129">
+      <w:hyperlink r:id="rId130">
         <w:r>
           <w:rPr>
             <w:rStyle w:val="Hyperlink"/>
@@ -10612,8 +11302,8 @@
         </w:r>
       </w:hyperlink>
     </w:p>
-    <w:bookmarkEnd w:id="130"/>
     <w:bookmarkEnd w:id="131"/>
+    <w:bookmarkEnd w:id="132"/>
     <w:sectPr/>
   </w:body>
 </w:document>

</xml_diff>

<commit_message>
Bibliography data file has been changed to CSL YAML. Latin font has been changed to Times. A citation has been added.
</commit_message>
<xml_diff>
--- a/metabarcodinganalysiswithClaident.docx
+++ b/metabarcodinganalysiswithClaident.docx
@@ -11660,6 +11660,18 @@
         <w:t xml:space="preserve"> </w:t>
       </w:r>
       <w:r>
+        <w:t xml:space="preserve">、</w:t>
+      </w:r>
+      <w:r>
+        <w:t xml:space="preserve"> </w:t>
+      </w:r>
+      <w:r>
+        <w:t xml:space="preserve">門脇 (2016)</w:t>
+      </w:r>
+      <w:r>
+        <w:t xml:space="preserve"> </w:t>
+      </w:r>
+      <w:r>
         <w:t xml:space="preserve">および</w:t>
       </w:r>
       <w:r>
@@ -11685,7 +11697,7 @@
       </w:r>
       <w:bookmarkEnd w:id="87"/>
     </w:p>
-    <w:bookmarkStart w:id="161" w:name="refs"/>
+    <w:bookmarkStart w:id="164" w:name="refs"/>
     <w:bookmarkStart w:id="89" w:name="X6de2a223c072cfc9bc041e5aa44c5820b8de666"/>
     <w:p>
       <w:pPr>
@@ -11728,7 +11740,7 @@
         <w:pStyle w:val="Bibliography"/>
       </w:pPr>
       <w:r>
-        <w:t xml:space="preserve">Chao, Anne, Gotelli, Nicholas J., Hsieh, T. C., Sander, Elizabeth L., Ma, K. H., Colwell, Robert K. &amp; Ellison, Aaron M. (2014) Rarefaction and extrapolation with Hill numbers: A framework for sampling and estimation in species diversity studies.</w:t>
+        <w:t xml:space="preserve">Chao, Anne, Gotelli, Nicholas J., Hsieh, T. C., Sander, Elizabeth L., Ma, K. H., Colwell, Robert K. &amp; Ellison, Aaron M. (2014) Rarefaction and extrapolation with Hill numbers: a framework for sampling and estimation in species diversity studies.</w:t>
       </w:r>
       <w:r>
         <w:t xml:space="preserve"> </w:t>
@@ -11764,7 +11776,7 @@
         <w:pStyle w:val="Bibliography"/>
       </w:pPr>
       <w:r>
-        <w:t xml:space="preserve">Chao, Anne &amp; Jost, Lou (2012) Coverage-based rarefaction and extrapolation: Standardizing samples by completeness rather than size.</w:t>
+        <w:t xml:space="preserve">Chao, Anne &amp; Jost, Lou (2012) Coverage-based rarefaction and extrapolation: standardizing samples by completeness rather than size.</w:t>
       </w:r>
       <w:r>
         <w:t xml:space="preserve"> </w:t>
@@ -11908,7 +11920,7 @@
         <w:pStyle w:val="Bibliography"/>
       </w:pPr>
       <w:r>
-        <w:t xml:space="preserve">Edgar, Robert C. (2016) UCHIME2: Improved chimera prediction for amplicon sequencing., 074252.</w:t>
+        <w:t xml:space="preserve">Edgar, Robert C. (2016) UCHIME2: improved chimera prediction for amplicon sequencing., 074252.</w:t>
       </w:r>
     </w:p>
     <w:bookmarkEnd w:id="100"/>
@@ -12026,7 +12038,7 @@
         <w:pStyle w:val="Bibliography"/>
       </w:pPr>
       <w:r>
-        <w:t xml:space="preserve">Hsieh, T. C., Ma, K. H. &amp; Chao, Anne (2016) iNEXT: An R package for rarefaction and extrapolation of species diversity (Hill numbers).</w:t>
+        <w:t xml:space="preserve">Hsieh, T. C., Ma, K. H. &amp; Chao, Anne (2016) iNEXT: an R package for rarefaction and extrapolation of species diversity (Hill numbers).</w:t>
       </w:r>
       <w:r>
         <w:t xml:space="preserve"> </w:t>
@@ -12062,7 +12074,7 @@
         <w:pStyle w:val="Bibliography"/>
       </w:pPr>
       <w:r>
-        <w:t xml:space="preserve">Hui, Francis K. C. (2016) Boral – Bayesian Ordination and Regression Analysis of Multivariate Abundance Data in r.</w:t>
+        <w:t xml:space="preserve">Hui, Francis K. C. (2016) boral – Bayesian Ordination and Regression Analysis of Multivariate Abundance Data in r.</w:t>
       </w:r>
       <w:r>
         <w:t xml:space="preserve"> </w:t>
@@ -12278,7 +12290,7 @@
         <w:pStyle w:val="Bibliography"/>
       </w:pPr>
       <w:r>
-        <w:t xml:space="preserve">Miya, Masaki, Gotoh, Ryo O. &amp; Sado, Tetsuya (2020) MiFish metabarcoding: A high-throughput approach for simultaneous detection of multiple fish species from environmental DNA and other samples.</w:t>
+        <w:t xml:space="preserve">Miya, Masaki, Gotoh, Ryo O. &amp; Sado, Tetsuya (2020) MiFish metabarcoding: a high-throughput approach for simultaneous detection of multiple fish species from environmental DNA and other samples.</w:t>
       </w:r>
       <w:r>
         <w:t xml:space="preserve"> </w:t>
@@ -12314,7 +12326,7 @@
         <w:pStyle w:val="Bibliography"/>
       </w:pPr>
       <w:r>
-        <w:t xml:space="preserve">Miya, M., Sato, Y., Fukunaga, T., Sado, T., Poulsen, J. Y., Sato, K., Minamoto, T., Yamamoto, S., Yamanaka, H., Araki, H., Kondoh, M. &amp; Iwasaki, W. (2015) MiFish, a set of universal PCR primers for metabarcoding environmental DNA from fishes: Detection of more than 230 subtropical marine species.</w:t>
+        <w:t xml:space="preserve">Miya, M., Sato, Y., Fukunaga, T., Sado, T., Poulsen, J. Y., Sato, K., Minamoto, T., Yamamoto, S., Yamanaka, H., Araki, H., Kondoh, M. &amp; Iwasaki, W. (2015) MiFish, a set of universal PCR primers for metabarcoding environmental DNA from fishes: detection of more than 230 subtropical marine species.</w:t>
       </w:r>
       <w:r>
         <w:t xml:space="preserve"> </w:t>
@@ -12350,7 +12362,7 @@
         <w:pStyle w:val="Bibliography"/>
       </w:pPr>
       <w:r>
-        <w:t xml:space="preserve">Niku, Jenni, Hui, Francis K. C., Taskinen, Sara &amp; Warton, David I. (2019) Gllvm: Fast analysis of multivariate abundance data with generalized linear latent variable models in r.</w:t>
+        <w:t xml:space="preserve">Niku, Jenni, Hui, Francis K. C., Taskinen, Sara &amp; Warton, David I. (2019) gllvm: Fast analysis of multivariate abundance data with generalized linear latent variable models in r.</w:t>
       </w:r>
       <w:r>
         <w:t xml:space="preserve"> </w:t>
@@ -12396,7 +12408,7 @@
         <w:pStyle w:val="Bibliography"/>
       </w:pPr>
       <w:r>
-        <w:t xml:space="preserve">Peschel, Stefanie, Müller, Christian L, von Mutius, Erika, Boulesteix, Anne-Laure &amp; Depner, Martin (2021) NetCoMi: Network construction and comparison for microbiome data in R.</w:t>
+        <w:t xml:space="preserve">Peschel, Stefanie, Müller, Christian L, von Mutius, Erika, Boulesteix, Anne-Laure &amp; Depner, Martin (2021) NetCoMi: network construction and comparison for microbiome data in R.</w:t>
       </w:r>
       <w:r>
         <w:t xml:space="preserve"> </w:t>
@@ -12426,23 +12438,34 @@
       </w:hyperlink>
     </w:p>
     <w:bookmarkEnd w:id="129"/>
-    <w:bookmarkStart w:id="130" w:name="X715984a41d965ce24450aa0988de2d31c72bb38"/>
+    <w:bookmarkStart w:id="131" w:name="X715984a41d965ce24450aa0988de2d31c72bb38"/>
     <w:p>
       <w:pPr>
         <w:pStyle w:val="Bibliography"/>
       </w:pPr>
       <w:r>
-        <w:t xml:space="preserve">R Core Team (2023) R: A Language and Environment for Statistical Computing.</w:t>
-      </w:r>
-    </w:p>
-    <w:bookmarkEnd w:id="130"/>
-    <w:bookmarkStart w:id="132" w:name="ref-Rognes2016VSEARCHversatileopen"/>
+        <w:t xml:space="preserve">R Core Team (2023) R: A Language and Environment for Statistical Computing. Available from:</w:t>
+      </w:r>
+      <w:r>
+        <w:t xml:space="preserve"> </w:t>
+      </w:r>
+      <w:hyperlink r:id="rId130">
+        <w:r>
+          <w:rPr>
+            <w:rStyle w:val="Hyperlink"/>
+          </w:rPr>
+          <w:t xml:space="preserve">https://www.R-project.org</w:t>
+        </w:r>
+      </w:hyperlink>
+    </w:p>
+    <w:bookmarkEnd w:id="131"/>
+    <w:bookmarkStart w:id="133" w:name="ref-Rognes2016VSEARCHversatileopen"/>
     <w:p>
       <w:pPr>
         <w:pStyle w:val="Bibliography"/>
       </w:pPr>
       <w:r>
-        <w:t xml:space="preserve">Rognes, Torbjørn, Flouri, Tomáš, Nichols, Ben, Quince, Christopher &amp; Mahé, Frédéric (2016) VSEARCH: A versatile open source tool for metagenomics.</w:t>
+        <w:t xml:space="preserve">Rognes, Torbjørn, Flouri, Tomáš, Nichols, Ben, Quince, Christopher &amp; Mahé, Frédéric (2016) VSEARCH: a versatile open source tool for metagenomics.</w:t>
       </w:r>
       <w:r>
         <w:t xml:space="preserve"> </w:t>
@@ -12462,7 +12485,7 @@
       <w:r>
         <w:t xml:space="preserve"> </w:t>
       </w:r>
-      <w:hyperlink r:id="rId131">
+      <w:hyperlink r:id="rId132">
         <w:r>
           <w:rPr>
             <w:rStyle w:val="Hyperlink"/>
@@ -12471,8 +12494,8 @@
         </w:r>
       </w:hyperlink>
     </w:p>
-    <w:bookmarkEnd w:id="132"/>
-    <w:bookmarkStart w:id="134" w:name="ref-Sakata2022DevelopmentevaluationPCR"/>
+    <w:bookmarkEnd w:id="133"/>
+    <w:bookmarkStart w:id="135" w:name="ref-Sakata2022DevelopmentevaluationPCR"/>
     <w:p>
       <w:pPr>
         <w:pStyle w:val="Bibliography"/>
@@ -12498,7 +12521,7 @@
       <w:r>
         <w:t xml:space="preserve"> </w:t>
       </w:r>
-      <w:hyperlink r:id="rId133">
+      <w:hyperlink r:id="rId134">
         <w:r>
           <w:rPr>
             <w:rStyle w:val="Hyperlink"/>
@@ -12507,8 +12530,8 @@
         </w:r>
       </w:hyperlink>
     </w:p>
-    <w:bookmarkEnd w:id="134"/>
-    <w:bookmarkStart w:id="136" w:name="ref-Sato2018MitoFishMiFishPipeline"/>
+    <w:bookmarkEnd w:id="135"/>
+    <w:bookmarkStart w:id="137" w:name="ref-Sato2018MitoFishMiFishPipeline"/>
     <w:p>
       <w:pPr>
         <w:pStyle w:val="Bibliography"/>
@@ -12534,7 +12557,7 @@
       <w:r>
         <w:t xml:space="preserve"> </w:t>
       </w:r>
-      <w:hyperlink r:id="rId135">
+      <w:hyperlink r:id="rId136">
         <w:r>
           <w:rPr>
             <w:rStyle w:val="Hyperlink"/>
@@ -12543,8 +12566,8 @@
         </w:r>
       </w:hyperlink>
     </w:p>
-    <w:bookmarkEnd w:id="136"/>
-    <w:bookmarkStart w:id="138" w:name="ref-Takenaka2023DevelopmentnovelPCR"/>
+    <w:bookmarkEnd w:id="137"/>
+    <w:bookmarkStart w:id="139" w:name="ref-Takenaka2023DevelopmentnovelPCR"/>
     <w:p>
       <w:pPr>
         <w:pStyle w:val="Bibliography"/>
@@ -12570,7 +12593,7 @@
       <w:r>
         <w:t xml:space="preserve"> </w:t>
       </w:r>
-      <w:hyperlink r:id="rId137">
+      <w:hyperlink r:id="rId138">
         <w:r>
           <w:rPr>
             <w:rStyle w:val="Hyperlink"/>
@@ -12579,8 +12602,8 @@
         </w:r>
       </w:hyperlink>
     </w:p>
-    <w:bookmarkEnd w:id="138"/>
-    <w:bookmarkStart w:id="140" w:name="ref-Tanabe2013TwoNewComputational"/>
+    <w:bookmarkEnd w:id="139"/>
+    <w:bookmarkStart w:id="141" w:name="ref-Tanabe2013TwoNewComputational"/>
     <w:p>
       <w:pPr>
         <w:pStyle w:val="Bibliography"/>
@@ -12606,7 +12629,7 @@
       <w:r>
         <w:t xml:space="preserve"> </w:t>
       </w:r>
-      <w:hyperlink r:id="rId139">
+      <w:hyperlink r:id="rId140">
         <w:r>
           <w:rPr>
             <w:rStyle w:val="Hyperlink"/>
@@ -12615,8 +12638,8 @@
         </w:r>
       </w:hyperlink>
     </w:p>
-    <w:bookmarkEnd w:id="140"/>
-    <w:bookmarkStart w:id="142" w:name="ref-Tikhonov2020Jointspeciesdistribution"/>
+    <w:bookmarkEnd w:id="141"/>
+    <w:bookmarkStart w:id="143" w:name="ref-Tikhonov2020Jointspeciesdistribution"/>
     <w:p>
       <w:pPr>
         <w:pStyle w:val="Bibliography"/>
@@ -12642,7 +12665,7 @@
       <w:r>
         <w:t xml:space="preserve"> </w:t>
       </w:r>
-      <w:hyperlink r:id="rId141">
+      <w:hyperlink r:id="rId142">
         <w:r>
           <w:rPr>
             <w:rStyle w:val="Hyperlink"/>
@@ -12651,8 +12674,8 @@
         </w:r>
       </w:hyperlink>
     </w:p>
-    <w:bookmarkEnd w:id="142"/>
-    <w:bookmarkStart w:id="144" w:name="ref-Ushio2017EnvironmentalDNAenables"/>
+    <w:bookmarkEnd w:id="143"/>
+    <w:bookmarkStart w:id="145" w:name="ref-Ushio2017EnvironmentalDNAenables"/>
     <w:p>
       <w:pPr>
         <w:pStyle w:val="Bibliography"/>
@@ -12678,7 +12701,7 @@
       <w:r>
         <w:t xml:space="preserve"> </w:t>
       </w:r>
-      <w:hyperlink r:id="rId143">
+      <w:hyperlink r:id="rId144">
         <w:r>
           <w:rPr>
             <w:rStyle w:val="Hyperlink"/>
@@ -12687,8 +12710,8 @@
         </w:r>
       </w:hyperlink>
     </w:p>
-    <w:bookmarkEnd w:id="144"/>
-    <w:bookmarkStart w:id="146" w:name="Xa784d30867563540627e1d7a6dcc22df1df8fb8"/>
+    <w:bookmarkEnd w:id="145"/>
+    <w:bookmarkStart w:id="147" w:name="Xa784d30867563540627e1d7a6dcc22df1df8fb8"/>
     <w:p>
       <w:pPr>
         <w:pStyle w:val="Bibliography"/>
@@ -12714,7 +12737,7 @@
       <w:r>
         <w:t xml:space="preserve"> </w:t>
       </w:r>
-      <w:hyperlink r:id="rId145">
+      <w:hyperlink r:id="rId146">
         <w:r>
           <w:rPr>
             <w:rStyle w:val="Hyperlink"/>
@@ -12723,8 +12746,8 @@
         </w:r>
       </w:hyperlink>
     </w:p>
-    <w:bookmarkEnd w:id="146"/>
-    <w:bookmarkStart w:id="148" w:name="Xb70268fb8d30bc36d7218049aa0a0593819a413"/>
+    <w:bookmarkEnd w:id="147"/>
+    <w:bookmarkStart w:id="149" w:name="Xb70268fb8d30bc36d7218049aa0a0593819a413"/>
     <w:p>
       <w:pPr>
         <w:pStyle w:val="Bibliography"/>
@@ -12750,7 +12773,7 @@
       <w:r>
         <w:t xml:space="preserve"> </w:t>
       </w:r>
-      <w:hyperlink r:id="rId147">
+      <w:hyperlink r:id="rId148">
         <w:r>
           <w:rPr>
             <w:rStyle w:val="Hyperlink"/>
@@ -12759,8 +12782,8 @@
         </w:r>
       </w:hyperlink>
     </w:p>
-    <w:bookmarkEnd w:id="148"/>
-    <w:bookmarkStart w:id="150" w:name="X825629c0fd5f4225af5d59edf6d209b5c564ef2"/>
+    <w:bookmarkEnd w:id="149"/>
+    <w:bookmarkStart w:id="151" w:name="X825629c0fd5f4225af5d59edf6d209b5c564ef2"/>
     <w:p>
       <w:pPr>
         <w:pStyle w:val="Bibliography"/>
@@ -12786,7 +12809,7 @@
       <w:r>
         <w:t xml:space="preserve"> </w:t>
       </w:r>
-      <w:hyperlink r:id="rId149">
+      <w:hyperlink r:id="rId150">
         <w:r>
           <w:rPr>
             <w:rStyle w:val="Hyperlink"/>
@@ -12795,8 +12818,8 @@
         </w:r>
       </w:hyperlink>
     </w:p>
-    <w:bookmarkEnd w:id="150"/>
-    <w:bookmarkStart w:id="152" w:name="ref-Warton2015ManyVariablesJoint"/>
+    <w:bookmarkEnd w:id="151"/>
+    <w:bookmarkStart w:id="153" w:name="ref-Warton2015ManyVariablesJoint"/>
     <w:p>
       <w:pPr>
         <w:pStyle w:val="Bibliography"/>
@@ -12822,7 +12845,7 @@
       <w:r>
         <w:t xml:space="preserve"> </w:t>
       </w:r>
-      <w:hyperlink r:id="rId151">
+      <w:hyperlink r:id="rId152">
         <w:r>
           <w:rPr>
             <w:rStyle w:val="Hyperlink"/>
@@ -12831,8 +12854,8 @@
         </w:r>
       </w:hyperlink>
     </w:p>
-    <w:bookmarkEnd w:id="152"/>
-    <w:bookmarkStart w:id="154" w:name="ref-Wen2022ggClusterNetpackagemicrobiome"/>
+    <w:bookmarkEnd w:id="153"/>
+    <w:bookmarkStart w:id="155" w:name="ref-Wen2022ggClusterNetpackagemicrobiome"/>
     <w:p>
       <w:pPr>
         <w:pStyle w:val="Bibliography"/>
@@ -12858,7 +12881,7 @@
       <w:r>
         <w:t xml:space="preserve"> </w:t>
       </w:r>
-      <w:hyperlink r:id="rId153">
+      <w:hyperlink r:id="rId154">
         <w:r>
           <w:rPr>
             <w:rStyle w:val="Hyperlink"/>
@@ -12867,8 +12890,8 @@
         </w:r>
       </w:hyperlink>
     </w:p>
-    <w:bookmarkEnd w:id="154"/>
-    <w:bookmarkStart w:id="156" w:name="X1f074db7003527090399b02c766a63d468281d4"/>
+    <w:bookmarkEnd w:id="155"/>
+    <w:bookmarkStart w:id="157" w:name="X1f074db7003527090399b02c766a63d468281d4"/>
     <w:p>
       <w:pPr>
         <w:pStyle w:val="Bibliography"/>
@@ -12894,7 +12917,7 @@
       <w:r>
         <w:t xml:space="preserve"> </w:t>
       </w:r>
-      <w:hyperlink r:id="rId155">
+      <w:hyperlink r:id="rId156">
         <w:r>
           <w:rPr>
             <w:rStyle w:val="Hyperlink"/>
@@ -12903,8 +12926,8 @@
         </w:r>
       </w:hyperlink>
     </w:p>
-    <w:bookmarkEnd w:id="156"/>
-    <w:bookmarkStart w:id="158" w:name="ref-Zhu2023MitoFishMitoAnnotatorMiFish"/>
+    <w:bookmarkEnd w:id="157"/>
+    <w:bookmarkStart w:id="159" w:name="ref-Zhu2023MitoFishMitoAnnotatorMiFish"/>
     <w:p>
       <w:pPr>
         <w:pStyle w:val="Bibliography"/>
@@ -12930,7 +12953,7 @@
       <w:r>
         <w:t xml:space="preserve"> </w:t>
       </w:r>
-      <w:hyperlink r:id="rId157">
+      <w:hyperlink r:id="rId158">
         <w:r>
           <w:rPr>
             <w:rStyle w:val="Hyperlink"/>
@@ -12939,8 +12962,8 @@
         </w:r>
       </w:hyperlink>
     </w:p>
-    <w:bookmarkEnd w:id="158"/>
-    <w:bookmarkStart w:id="160" w:name="ref-Doi2011CommunityAnalysis"/>
+    <w:bookmarkEnd w:id="159"/>
+    <w:bookmarkStart w:id="161" w:name="X3fa7bd9d1e1cd3d5768c0028a5675af621ae7eb"/>
     <w:p>
       <w:pPr>
         <w:pStyle w:val="Bibliography"/>
@@ -12966,7 +12989,7 @@
       <w:r>
         <w:t xml:space="preserve"> </w:t>
       </w:r>
-      <w:hyperlink r:id="rId159">
+      <w:hyperlink r:id="rId160">
         <w:r>
           <w:rPr>
             <w:rStyle w:val="Hyperlink"/>
@@ -12975,8 +12998,41 @@
         </w:r>
       </w:hyperlink>
     </w:p>
-    <w:bookmarkEnd w:id="160"/>
     <w:bookmarkEnd w:id="161"/>
+    <w:bookmarkStart w:id="163" w:name="X536189f8a8958aa476ad4eb3e46e43a80bf2db2"/>
+    <w:p>
+      <w:pPr>
+        <w:pStyle w:val="Bibliography"/>
+      </w:pPr>
+      <w:r>
+        <w:t xml:space="preserve">門脇浩明 (2016) メタゲノムデータを用いた群集統計解析法：レアファクションから仮説検定まで.</w:t>
+      </w:r>
+      <w:r>
+        <w:t xml:space="preserve"> </w:t>
+      </w:r>
+      <w:r>
+        <w:rPr>
+          <w:i/>
+        </w:rPr>
+        <w:t xml:space="preserve">日本生態学会第６３回大会講演資料</w:t>
+      </w:r>
+      <w:r>
+        <w:t xml:space="preserve">. Available from:</w:t>
+      </w:r>
+      <w:r>
+        <w:t xml:space="preserve"> </w:t>
+      </w:r>
+      <w:hyperlink r:id="rId162">
+        <w:r>
+          <w:rPr>
+            <w:rStyle w:val="Hyperlink"/>
+          </w:rPr>
+          <w:t xml:space="preserve">https://www.fifthdimension.jp/wiki.cgi?page=%BC%AB%CD%B3%BD%B8%B2%F12016%A1%A7%A5%E1%A5%BF%A5%D0%A1%BC%A5%B3%A1%BC%A5%C7%A5%A3%A5%F3%A5%B0%A1%A6%B4%C4%B6%ADDNA%A5%D0%A1%BC%A5%B3%A1%BC%A5%C7%A5%A3%A5%F3%A5%B0%B2%F2%C0%CF%A4%CE%B5%BB%CB%A1</w:t>
+        </w:r>
+      </w:hyperlink>
+    </w:p>
+    <w:bookmarkEnd w:id="163"/>
+    <w:bookmarkEnd w:id="164"/>
     <w:sectPr/>
   </w:body>
 </w:document>

</xml_diff>

<commit_message>
Japanese character filter for citation has been added. Compilation script has been changed. JSON file has been added.
</commit_message>
<xml_diff>
--- a/metabarcodinganalysiswithClaident.docx
+++ b/metabarcodinganalysiswithClaident.docx
@@ -3374,7 +3374,7 @@
         <w:t xml:space="preserve"> </w:t>
       </w:r>
       <w:r>
-        <w:t xml:space="preserve">macOS上で実行するには、仮想マシンプログラムをインストールして仮想マシン上にLinuxをインストールし、そのLinux上にbcl2fastqをインストールする必要があります。</w:t>
+        <w:t xml:space="preserve">macOS上で実行するには、仮想マシンプログラムをインストールして仮想マシン上にLinuxをインストールし、そのLinux上にBCL Convertをインストールする必要があります。</w:t>
       </w:r>
     </w:p>
     <w:p>
@@ -9302,6 +9302,14 @@
       </w:r>
       <w:r>
         <w:t xml:space="preserve">を有効にしてレアファクションすることで、この方法が適用できます。</w:t>
+      </w:r>
+    </w:p>
+    <w:p>
+      <w:pPr>
+        <w:pStyle w:val="BodyText"/>
+      </w:pPr>
+      <w:r>
+        <w:t xml:space="preserve">デノイジングの影響について説明</w:t>
       </w:r>
     </w:p>
     <w:p>
@@ -11654,7 +11662,7 @@
         <w:t xml:space="preserve"> </w:t>
       </w:r>
       <w:r>
-        <w:t xml:space="preserve">土居 &amp; 岡村 (2011)</w:t>
+        <w:t xml:space="preserve">土居 ・ 岡村 (2011)</w:t>
       </w:r>
       <w:r>
         <w:t xml:space="preserve"> </w:t>
@@ -12969,22 +12977,7 @@
         <w:pStyle w:val="Bibliography"/>
       </w:pPr>
       <w:r>
-        <w:t xml:space="preserve">土居秀幸 &amp; 岡村寛 (2011) 生物群集解析のための類似度とその応用: Rを使った類似度の算出、グラフ化、検定.</w:t>
-      </w:r>
-      <w:r>
-        <w:t xml:space="preserve"> </w:t>
-      </w:r>
-      <w:r>
-        <w:rPr>
-          <w:i/>
-        </w:rPr>
-        <w:t xml:space="preserve">日本生態学会誌</w:t>
-      </w:r>
-      <w:r>
-        <w:t xml:space="preserve"> </w:t>
-      </w:r>
-      <w:r>
-        <w:t xml:space="preserve">61, 3–20.</w:t>
+        <w:t xml:space="preserve">土居秀幸 ・ 岡村寛 (2011) 生物群集解析のための類似度とその応用: Rを使った類似度の算出、グラフ化、検定. 日本生態学会誌 61, 3–20.</w:t>
       </w:r>
       <w:r>
         <w:t xml:space="preserve"> </w:t>
@@ -13005,19 +12998,7 @@
         <w:pStyle w:val="Bibliography"/>
       </w:pPr>
       <w:r>
-        <w:t xml:space="preserve">門脇浩明 (2016) メタゲノムデータを用いた群集統計解析法：レアファクションから仮説検定まで.</w:t>
-      </w:r>
-      <w:r>
-        <w:t xml:space="preserve"> </w:t>
-      </w:r>
-      <w:r>
-        <w:rPr>
-          <w:i/>
-        </w:rPr>
-        <w:t xml:space="preserve">日本生態学会第６３回大会講演資料</w:t>
-      </w:r>
-      <w:r>
-        <w:t xml:space="preserve">. Available from:</w:t>
+        <w:t xml:space="preserve">門脇浩明 (2016) メタゲノムデータを用いた群集統計解析法：レアファクションから仮説検定まで. 日本生態学会第６３回大会講演資料. Available from:</w:t>
       </w:r>
       <w:r>
         <w:t xml:space="preserve"> </w:t>

</xml_diff>

<commit_message>
CSL has been changed.
</commit_message>
<xml_diff>
--- a/metabarcodinganalysiswithClaident.docx
+++ b/metabarcodinganalysiswithClaident.docx
@@ -12452,7 +12452,7 @@
         <w:pStyle w:val="Bibliography"/>
       </w:pPr>
       <w:r>
-        <w:t xml:space="preserve">R Core Team (2023) R: A Language and Environment for Statistical Computing. Available from:</w:t>
+        <w:t xml:space="preserve">R Core Team (2023) R: A Language and Environment for Statistical Computing.</w:t>
       </w:r>
       <w:r>
         <w:t xml:space="preserve"> </w:t>
@@ -12998,7 +12998,7 @@
         <w:pStyle w:val="Bibliography"/>
       </w:pPr>
       <w:r>
-        <w:t xml:space="preserve">門脇浩明 (2016) メタゲノムデータを用いた群集統計解析法：レアファクションから仮説検定まで. 日本生態学会第６３回大会講演資料. Available from:</w:t>
+        <w:t xml:space="preserve">門脇浩明 (2016) メタゲノムデータを用いた群集統計解析法：レアファクションから仮説検定まで. 日本生態学会第63回大会講演資料.</w:t>
       </w:r>
       <w:r>
         <w:t xml:space="preserve"> </w:t>

</xml_diff>

<commit_message>
Shell script and text have been updated.
</commit_message>
<xml_diff>
--- a/metabarcodinganalysiswithClaident.docx
+++ b/metabarcodinganalysiswithClaident.docx
@@ -6240,6 +6240,15 @@
         <w:rPr>
           <w:rStyle w:val="NormalTok"/>
         </w:rPr>
+        <w:t xml:space="preserve">--ignoresamplelist=blanklist.txt \</w:t>
+      </w:r>
+      <w:r>
+        <w:br/>
+      </w:r>
+      <w:r>
+        <w:rPr>
+          <w:rStyle w:val="NormalTok"/>
+        </w:rPr>
         <w:t xml:space="preserve">--index1file=index1.fasta \</w:t>
       </w:r>
       <w:r>
@@ -6314,6 +6323,25 @@
         <w:rPr>
           <w:rStyle w:val="VerbatimChar"/>
         </w:rPr>
+        <w:t xml:space="preserve">--ignoresamplelist</w:t>
+      </w:r>
+    </w:p>
+    <w:p>
+      <w:pPr>
+        <w:pStyle w:val="Definition"/>
+      </w:pPr>
+      <w:r>
+        <w:t xml:space="preserve">インデックスホッピング除去の対象外にするサンプルIDリストを記したテキストファイル</w:t>
+      </w:r>
+    </w:p>
+    <w:p>
+      <w:pPr>
+        <w:pStyle w:val="DefinitionTerm"/>
+      </w:pPr>
+      <w:r>
+        <w:rPr>
+          <w:rStyle w:val="VerbatimChar"/>
+        </w:rPr>
         <w:t xml:space="preserve">--index1file</w:t>
       </w:r>
     </w:p>
@@ -6380,6 +6408,14 @@
     </w:p>
     <w:p>
       <w:pPr>
+        <w:pStyle w:val="BodyText"/>
+      </w:pPr>
+      <w:r>
+        <w:t xml:space="preserve">なお、ブランクからインデックスホッピングを除去してしまうと、次節で行うネガティブコントロールを利用したデコンタミネーションの際に使用する情報が失われてしまい支障を来すため、処理の対象外とします。</w:t>
+      </w:r>
+    </w:p>
+    <w:p>
+      <w:pPr>
         <w:pStyle w:val="Heading3"/>
       </w:pPr>
       <w:bookmarkStart w:id="51" w:name="Xa289b86ea08d3f3d275e124ff6c56b49de31ee7"/>
@@ -8838,6 +8874,15 @@
         <w:rPr>
           <w:rStyle w:val="NormalTok"/>
         </w:rPr>
+        <w:t xml:space="preserve">--negativeotuseq=standard.fasta \</w:t>
+      </w:r>
+      <w:r>
+        <w:br/>
+      </w:r>
+      <w:r>
+        <w:rPr>
+          <w:rStyle w:val="NormalTok"/>
+        </w:rPr>
         <w:t xml:space="preserve">--taxfile=11_taxonomy/taxonomy_merged_filled.tsv \</w:t>
       </w:r>
       <w:r>
@@ -8902,6 +8947,25 @@
         <w:rPr>
           <w:rStyle w:val="VerbatimChar"/>
         </w:rPr>
+        <w:t xml:space="preserve">--negativeotuseq</w:t>
+      </w:r>
+    </w:p>
+    <w:p>
+      <w:pPr>
+        <w:pStyle w:val="Definition"/>
+      </w:pPr>
+      <w:r>
+        <w:t xml:space="preserve">指定したFASTA配列ファイルに含まれる配列名と一致するOTUのデータを除外する</w:t>
+      </w:r>
+    </w:p>
+    <w:p>
+      <w:pPr>
+        <w:pStyle w:val="DefinitionTerm"/>
+      </w:pPr>
+      <w:r>
+        <w:rPr>
+          <w:rStyle w:val="VerbatimChar"/>
+        </w:rPr>
         <w:t xml:space="preserve">--taxfile</w:t>
       </w:r>
     </w:p>
@@ -9000,6 +9064,15 @@
         <w:rPr>
           <w:rStyle w:val="NormalTok"/>
         </w:rPr>
+        <w:t xml:space="preserve">--negativeotuseq=standard.fasta \</w:t>
+      </w:r>
+      <w:r>
+        <w:br/>
+      </w:r>
+      <w:r>
+        <w:rPr>
+          <w:rStyle w:val="NormalTok"/>
+        </w:rPr>
         <w:t xml:space="preserve">--taxfile=11_taxonomy/taxonomy_merged_filled.tsv \</w:t>
       </w:r>
       <w:r>
@@ -9123,6 +9196,15 @@
           <w:rStyle w:val="NormalTok"/>
         </w:rPr>
         <w:t xml:space="preserve">clfiltersum \</w:t>
+      </w:r>
+      <w:r>
+        <w:br/>
+      </w:r>
+      <w:r>
+        <w:rPr>
+          <w:rStyle w:val="NormalTok"/>
+        </w:rPr>
+        <w:t xml:space="preserve">--negativeotuseq=standard.fasta \</w:t>
       </w:r>
       <w:r>
         <w:br/>
@@ -9788,6 +9870,15 @@
         <w:rPr>
           <w:rStyle w:val="NormalTok"/>
         </w:rPr>
+        <w:t xml:space="preserve">--negativeotuseq=standard.fasta \</w:t>
+      </w:r>
+      <w:r>
+        <w:br/>
+      </w:r>
+      <w:r>
+        <w:rPr>
+          <w:rStyle w:val="NormalTok"/>
+        </w:rPr>
         <w:t xml:space="preserve">--taxfile=11_taxonomy/taxonomy_merged_filled.tsv \</w:t>
       </w:r>
       <w:r>
@@ -9871,6 +9962,15 @@
           <w:rStyle w:val="NormalTok"/>
         </w:rPr>
         <w:t xml:space="preserve">do clfiltersum \</w:t>
+      </w:r>
+      <w:r>
+        <w:br/>
+      </w:r>
+      <w:r>
+        <w:rPr>
+          <w:rStyle w:val="NormalTok"/>
+        </w:rPr>
+        <w:t xml:space="preserve">--negativeotuseq=standard.fasta \</w:t>
       </w:r>
       <w:r>
         <w:br/>

</xml_diff>

<commit_message>
Text has been updated.
</commit_message>
<xml_diff>
--- a/metabarcodinganalysiswithClaident.docx
+++ b/metabarcodinganalysiswithClaident.docx
@@ -6668,6 +6668,21 @@
       <w:r>
         <w:t xml:space="preserve">コマンドで追加のクラスタリングを行うことができます。</w:t>
       </w:r>
+      <w:r>
+        <w:t xml:space="preserve"> </w:t>
+      </w:r>
+      <w:r>
+        <w:t xml:space="preserve">また、複数のシーケンスランの結果をまとめて解析を行いたい場合にも、ここまでの結果を</w:t>
+      </w:r>
+      <w:r>
+        <w:rPr>
+          <w:rStyle w:val="VerbatimChar"/>
+        </w:rPr>
+        <w:t xml:space="preserve">clclassseqv</w:t>
+      </w:r>
+      <w:r>
+        <w:t xml:space="preserve">を用いて統合することができます。</w:t>
+      </w:r>
     </w:p>
     <w:p>
       <w:pPr>
@@ -9400,7 +9415,7 @@
         <w:t xml:space="preserve"> </w:t>
       </w:r>
       <w:r>
-        <w:t xml:space="preserve">デノイジングを適用すると、シングルトンを含むリード数の少ないASVは、捨てられたり近隣のリード数がより大きいASVのシーケンスエラー由来とみなされ、未デノイジングデータから激減します。</w:t>
+        <w:t xml:space="preserve">デノイジングを適用すると、リード数の少ないASV (シングルトンを含む)は、処理過程で捨てられたり近隣のリード数がより大きいASVのシーケンスエラー由来とみなされ、未デノイジングデータから激減します。</w:t>
       </w:r>
       <w:r>
         <w:t xml:space="preserve"> </w:t>
@@ -9418,7 +9433,7 @@
         <w:t xml:space="preserve"> </w:t>
       </w:r>
       <w:r>
-        <w:t xml:space="preserve">の方法はそのまま適用することは問題があると考えられます。</w:t>
+        <w:t xml:space="preserve">の方法をデノイジングしたデータにそのまま適用することは問題があると考えられます。</w:t>
       </w:r>
     </w:p>
     <w:p>

</xml_diff>

<commit_message>
Text and shell script have been updated.
</commit_message>
<xml_diff>
--- a/metabarcodinganalysiswithClaident.docx
+++ b/metabarcodinganalysiswithClaident.docx
@@ -29,7 +29,7 @@
         <w:pStyle w:val="Date"/>
       </w:pPr>
       <w:r>
-        <w:t xml:space="preserve">2024-02-13</w:t>
+        <w:t xml:space="preserve">2024-02-14</w:t>
       </w:r>
     </w:p>
     <w:p>
@@ -2075,7 +2075,7 @@
         <w:pStyle w:val="BodyText"/>
       </w:pPr>
       <w:r>
-        <w:t xml:space="preserve">サンプルに反復を設けていることがあると思いますが、DNA抽出・ライブラリ調製・シーケンスの全ての段階で区別している場合は別サンプルとして扱い、どこかの段階で区別しなく・できなくなるのであれば、同一のサンプルとして扱います。</w:t>
+        <w:t xml:space="preserve">サンプルにテクニカルレプリケートを設けていることがあると思いますが、DNA抽出・ライブラリ調製・シーケンスの全ての段階で区別している場合は別サンプルとして扱い、どこかの段階で区別しなく・できなくなるのであれば、同一のサンプルとして扱います。</w:t>
       </w:r>
       <w:r>
         <w:t xml:space="preserve"> </w:t>
@@ -2099,7 +2099,7 @@
         <w:t xml:space="preserve">-R2</w:t>
       </w:r>
       <w:r>
-        <w:t xml:space="preserve">などと付加することで、反復であることがわかるようにしておくのが良いでしょう。</w:t>
+        <w:t xml:space="preserve">などと付加することで、テクニカルレプリケートであることがわかるようにしておくのが良いでしょう。</w:t>
       </w:r>
     </w:p>
     <w:p>
@@ -6769,12 +6769,6 @@
       </w:r>
       <w:r>
         <w:t xml:space="preserve">を使用して処理の対象外とします。</w:t>
-      </w:r>
-      <w:r>
-        <w:t xml:space="preserve"> </w:t>
-      </w:r>
-      <w:r>
-        <w:t xml:space="preserve">ただし、インデックスホッピング除去処理の対象外になるものの、他のサンプルのインデックスホッピング除去にはこれらのサンプルにおけるリード数も利用されます。</w:t>
       </w:r>
     </w:p>
     <w:p>

</xml_diff>

<commit_message>
Script and text have been updated.
</commit_message>
<xml_diff>
--- a/metabarcodinganalysiswithClaident.docx
+++ b/metabarcodinganalysiswithClaident.docx
@@ -1051,7 +1051,7 @@
         <w:pStyle w:val="Compact"/>
       </w:pPr>
       <w:r>
-        <w:t xml:space="preserve">デマルチプレクシング</w:t>
+        <w:t xml:space="preserve">デマルチプレックス</w:t>
       </w:r>
     </w:p>
     <w:p>
@@ -1376,7 +1376,13 @@
         <w:pStyle w:val="BodyText"/>
       </w:pPr>
       <w:r>
-        <w:t xml:space="preserve">Claidentは大抵のメタバーコードデータの解析に使用可能ですが、ここでは以下のようなデータを仮定して解説を進めます(下記を満たしていないデータを解析できないわけではありませんが、本章では説明の対象としません)。</w:t>
+        <w:t xml:space="preserve">Claidentは大抵のメタバーコードデータの解析に使用可能ですが、ここでは以下のようなデータを仮定して解説を進めます</w:t>
+      </w:r>
+      <w:r>
+        <w:t xml:space="preserve"> </w:t>
+      </w:r>
+      <w:r>
+        <w:t xml:space="preserve">下記を満たしていないデータを解析できないわけではありませんが、本章では説明の対象としません。</w:t>
       </w:r>
     </w:p>
     <w:p>
@@ -1474,6 +1480,18 @@
     </w:p>
     <w:p>
       <w:pPr>
+        <w:numPr>
+          <w:ilvl w:val="1"/>
+          <w:numId w:val="1010"/>
+        </w:numPr>
+        <w:pStyle w:val="Compact"/>
+      </w:pPr>
+      <w:r>
+        <w:t xml:space="preserve">.bclを含むランデータまたはインデックスシーケンス分も含めて未デマルチプレックスFASTQが手元にある</w:t>
+      </w:r>
+    </w:p>
+    <w:p>
+      <w:pPr>
         <w:pStyle w:val="FirstParagraph"/>
       </w:pPr>
       <w:r>
@@ -1569,260 +1587,7 @@
         <w:pStyle w:val="FirstParagraph"/>
       </w:pPr>
       <w:r>
-        <w:t xml:space="preserve">フィールドブランクがない、または十分な数がない場合、抽出ブランクや1st PCRブランクを代わりに使用可能ですが、フィールドブランクとその他のブランクの両方を併せて利用することはできません。</w:t>
-      </w:r>
-      <w:r>
-        <w:t xml:space="preserve"> </w:t>
-      </w:r>
-      <w:r>
-        <w:rPr>
-          <w:b/>
-        </w:rPr>
-        <w:t xml:space="preserve">ブランクの数は10以上必要</w:t>
-      </w:r>
-      <w:r>
-        <w:t xml:space="preserve">です。</w:t>
-      </w:r>
-      <w:r>
-        <w:t xml:space="preserve"> </w:t>
-      </w:r>
-      <w:r>
-        <w:t xml:space="preserve">繰り返しますが、フィールドブランク、抽出ブランク、1st PCRブランクの合計ではなく、いずれかが10以上です。</w:t>
-      </w:r>
-    </w:p>
-    <w:p>
-      <w:pPr>
-        <w:pStyle w:val="BodyText"/>
-      </w:pPr>
-      <w:r>
-        <w:t xml:space="preserve">1st PCR用のプライマーは、MiFish</w:t>
-      </w:r>
-      <w:r>
-        <w:t xml:space="preserve"> </w:t>
-      </w:r>
-      <w:r>
-        <w:t xml:space="preserve">(Miya</w:t>
-      </w:r>
-      <w:r>
-        <w:t xml:space="preserve"> </w:t>
-      </w:r>
-      <w:r>
-        <w:rPr>
-          <w:i/>
-        </w:rPr>
-        <w:t xml:space="preserve">et al.</w:t>
-      </w:r>
-      <w:r>
-        <w:t xml:space="preserve"> </w:t>
-      </w:r>
-      <w:r>
-        <w:t xml:space="preserve">2020, 2015)</w:t>
-      </w:r>
-      <w:r>
-        <w:t xml:space="preserve"> </w:t>
-      </w:r>
-      <w:r>
-        <w:t xml:space="preserve">、 MiDeca</w:t>
-      </w:r>
-      <w:r>
-        <w:t xml:space="preserve"> </w:t>
-      </w:r>
-      <w:r>
-        <w:t xml:space="preserve">(Komai</w:t>
-      </w:r>
-      <w:r>
-        <w:t xml:space="preserve"> </w:t>
-      </w:r>
-      <w:r>
-        <w:rPr>
-          <w:i/>
-        </w:rPr>
-        <w:t xml:space="preserve">et al.</w:t>
-      </w:r>
-      <w:r>
-        <w:t xml:space="preserve"> </w:t>
-      </w:r>
-      <w:r>
-        <w:t xml:space="preserve">2019)</w:t>
-      </w:r>
-      <w:r>
-        <w:t xml:space="preserve"> </w:t>
-      </w:r>
-      <w:r>
-        <w:t xml:space="preserve">、MiMammal</w:t>
-      </w:r>
-      <w:r>
-        <w:t xml:space="preserve"> </w:t>
-      </w:r>
-      <w:r>
-        <w:t xml:space="preserve">(Ushio</w:t>
-      </w:r>
-      <w:r>
-        <w:t xml:space="preserve"> </w:t>
-      </w:r>
-      <w:r>
-        <w:rPr>
-          <w:i/>
-        </w:rPr>
-        <w:t xml:space="preserve">et al.</w:t>
-      </w:r>
-      <w:r>
-        <w:t xml:space="preserve"> </w:t>
-      </w:r>
-      <w:r>
-        <w:t xml:space="preserve">2017)</w:t>
-      </w:r>
-      <w:r>
-        <w:t xml:space="preserve"> </w:t>
-      </w:r>
-      <w:r>
-        <w:t xml:space="preserve">、MiBird</w:t>
-      </w:r>
-      <w:r>
-        <w:t xml:space="preserve"> </w:t>
-      </w:r>
-      <w:r>
-        <w:t xml:space="preserve">(Ushio</w:t>
-      </w:r>
-      <w:r>
-        <w:t xml:space="preserve"> </w:t>
-      </w:r>
-      <w:r>
-        <w:rPr>
-          <w:i/>
-        </w:rPr>
-        <w:t xml:space="preserve">et al.</w:t>
-      </w:r>
-      <w:r>
-        <w:t xml:space="preserve"> </w:t>
-      </w:r>
-      <w:r>
-        <w:t xml:space="preserve">2018b)</w:t>
-      </w:r>
-      <w:r>
-        <w:t xml:space="preserve"> </w:t>
-      </w:r>
-      <w:r>
-        <w:t xml:space="preserve">、Amph16S</w:t>
-      </w:r>
-      <w:r>
-        <w:t xml:space="preserve"> </w:t>
-      </w:r>
-      <w:r>
-        <w:t xml:space="preserve">(Sakata</w:t>
-      </w:r>
-      <w:r>
-        <w:t xml:space="preserve"> </w:t>
-      </w:r>
-      <w:r>
-        <w:rPr>
-          <w:i/>
-        </w:rPr>
-        <w:t xml:space="preserve">et al.</w:t>
-      </w:r>
-      <w:r>
-        <w:t xml:space="preserve"> </w:t>
-      </w:r>
-      <w:r>
-        <w:t xml:space="preserve">2022)</w:t>
-      </w:r>
-      <w:r>
-        <w:t xml:space="preserve"> </w:t>
-      </w:r>
-      <w:r>
-        <w:t xml:space="preserve">、MtInsects-16S</w:t>
-      </w:r>
-      <w:r>
-        <w:t xml:space="preserve"> </w:t>
-      </w:r>
-      <w:r>
-        <w:t xml:space="preserve">(Takenaka</w:t>
-      </w:r>
-      <w:r>
-        <w:t xml:space="preserve"> </w:t>
-      </w:r>
-      <w:r>
-        <w:rPr>
-          <w:i/>
-        </w:rPr>
-        <w:t xml:space="preserve">et al.</w:t>
-      </w:r>
-      <w:r>
-        <w:t xml:space="preserve"> </w:t>
-      </w:r>
-      <w:r>
-        <w:t xml:space="preserve">2023)</w:t>
-      </w:r>
-      <w:r>
-        <w:t xml:space="preserve"> </w:t>
-      </w:r>
-      <w:r>
-        <w:t xml:space="preserve">などが既に開発されており、対象とする生物群に応じて適宜選択できるようになりつつあります。</w:t>
-      </w:r>
-      <w:r>
-        <w:t xml:space="preserve"> </w:t>
-      </w:r>
-      <w:r>
-        <w:t xml:space="preserve">新たに開発する場合は、対象とする生物群、遺伝子座を絞り込んだ上で公共のデータベース上から塩基配列を収集し、変異の多い領域を適度な長さで挟んでいる、変異のほとんどない領域を探して設計することになります。</w:t>
-      </w:r>
-      <w:r>
-        <w:t xml:space="preserve"> </w:t>
-      </w:r>
-      <w:r>
-        <w:t xml:space="preserve">また、1st PCR用プライマーには、シーケンサの読み始めとなる部分に</w:t>
-      </w:r>
-      <w:r>
-        <w:rPr>
-          <w:rStyle w:val="VerbatimChar"/>
-        </w:rPr>
-        <w:t xml:space="preserve">N</w:t>
-      </w:r>
-      <w:r>
-        <w:t xml:space="preserve">を6個程度付加することがよくあります。</w:t>
-      </w:r>
-      <w:r>
-        <w:t xml:space="preserve"> </w:t>
-      </w:r>
-      <w:r>
-        <w:t xml:space="preserve">これは、Illumina社製シーケンサでは読み始めの塩基多様度が低いと蛍光強度が飽和して正常に解読できなくなるためです。</w:t>
-      </w:r>
-      <w:r>
-        <w:t xml:space="preserve"> </w:t>
-      </w:r>
-      <w:r>
-        <w:t xml:space="preserve">一部のプライマー合成業者では、</w:t>
-      </w:r>
-      <w:r>
-        <w:rPr>
-          <w:rStyle w:val="VerbatimChar"/>
-        </w:rPr>
-        <w:t xml:space="preserve">N</w:t>
-      </w:r>
-      <w:r>
-        <w:t xml:space="preserve">のほとんどが</w:t>
-      </w:r>
-      <w:r>
-        <w:rPr>
-          <w:rStyle w:val="VerbatimChar"/>
-        </w:rPr>
-        <w:t xml:space="preserve">T</w:t>
-      </w:r>
-      <w:r>
-        <w:t xml:space="preserve">になってしまうため、業者の選定に注意する必要があります。</w:t>
-      </w:r>
-    </w:p>
-    <w:p>
-      <w:pPr>
-        <w:pStyle w:val="BodyText"/>
-      </w:pPr>
-      <w:r>
-        <w:t xml:space="preserve">2nd PCR用のインデックスプライマーは、Illumina社やサードパーティから既製品が販売されています。</w:t>
-      </w:r>
-      <w:r>
-        <w:t xml:space="preserve"> </w:t>
-      </w:r>
-      <w:r>
-        <w:t xml:space="preserve">また、筆者が開発したものを下記URLにて公開しています。</w:t>
+        <w:t xml:space="preserve">なお、シングルエンドシーケンスやオーバーラップのないペアエンドシーケンス、ライブラリ調製時に内部標準DNA添加をしていない、デマルチプレックス済のFASTQしか手元にない、などのケースに関しては以下のページに掲載しているシェルスクリプトを参照して下さい。</w:t>
       </w:r>
     </w:p>
     <w:p>
@@ -1834,6 +1599,284 @@
         <w:pStyle w:val="Compact"/>
       </w:pPr>
       <w:hyperlink r:id="rId27">
+        <w:r>
+          <w:rPr>
+            <w:rStyle w:val="Hyperlink"/>
+          </w:rPr>
+          <w:t xml:space="preserve">https://github.com/astanabe/ClaidentTutorial</w:t>
+        </w:r>
+      </w:hyperlink>
+    </w:p>
+    <w:p>
+      <w:pPr>
+        <w:pStyle w:val="FirstParagraph"/>
+      </w:pPr>
+      <w:r>
+        <w:t xml:space="preserve">フィールドブランクがない、または十分な数がない場合、抽出ブランクや1st PCRブランクを代わりに使用可能ですが、フィールドブランクとその他のブランクの両方を併せて利用することはできません。</w:t>
+      </w:r>
+      <w:r>
+        <w:t xml:space="preserve"> </w:t>
+      </w:r>
+      <w:r>
+        <w:rPr>
+          <w:b/>
+        </w:rPr>
+        <w:t xml:space="preserve">ブランクの数は10以上必要</w:t>
+      </w:r>
+      <w:r>
+        <w:t xml:space="preserve">です。</w:t>
+      </w:r>
+      <w:r>
+        <w:t xml:space="preserve"> </w:t>
+      </w:r>
+      <w:r>
+        <w:t xml:space="preserve">繰り返しますが、フィールドブランク、抽出ブランク、1st PCRブランクの合計ではなく、いずれかが10以上です。</w:t>
+      </w:r>
+    </w:p>
+    <w:p>
+      <w:pPr>
+        <w:pStyle w:val="BodyText"/>
+      </w:pPr>
+      <w:r>
+        <w:t xml:space="preserve">1st PCR用のプライマーは、MiFish</w:t>
+      </w:r>
+      <w:r>
+        <w:t xml:space="preserve"> </w:t>
+      </w:r>
+      <w:r>
+        <w:t xml:space="preserve">(Miya</w:t>
+      </w:r>
+      <w:r>
+        <w:t xml:space="preserve"> </w:t>
+      </w:r>
+      <w:r>
+        <w:rPr>
+          <w:i/>
+        </w:rPr>
+        <w:t xml:space="preserve">et al.</w:t>
+      </w:r>
+      <w:r>
+        <w:t xml:space="preserve"> </w:t>
+      </w:r>
+      <w:r>
+        <w:t xml:space="preserve">2020, 2015)</w:t>
+      </w:r>
+      <w:r>
+        <w:t xml:space="preserve"> </w:t>
+      </w:r>
+      <w:r>
+        <w:t xml:space="preserve">、 MiDeca</w:t>
+      </w:r>
+      <w:r>
+        <w:t xml:space="preserve"> </w:t>
+      </w:r>
+      <w:r>
+        <w:t xml:space="preserve">(Komai</w:t>
+      </w:r>
+      <w:r>
+        <w:t xml:space="preserve"> </w:t>
+      </w:r>
+      <w:r>
+        <w:rPr>
+          <w:i/>
+        </w:rPr>
+        <w:t xml:space="preserve">et al.</w:t>
+      </w:r>
+      <w:r>
+        <w:t xml:space="preserve"> </w:t>
+      </w:r>
+      <w:r>
+        <w:t xml:space="preserve">2019)</w:t>
+      </w:r>
+      <w:r>
+        <w:t xml:space="preserve"> </w:t>
+      </w:r>
+      <w:r>
+        <w:t xml:space="preserve">、MiMammal</w:t>
+      </w:r>
+      <w:r>
+        <w:t xml:space="preserve"> </w:t>
+      </w:r>
+      <w:r>
+        <w:t xml:space="preserve">(Ushio</w:t>
+      </w:r>
+      <w:r>
+        <w:t xml:space="preserve"> </w:t>
+      </w:r>
+      <w:r>
+        <w:rPr>
+          <w:i/>
+        </w:rPr>
+        <w:t xml:space="preserve">et al.</w:t>
+      </w:r>
+      <w:r>
+        <w:t xml:space="preserve"> </w:t>
+      </w:r>
+      <w:r>
+        <w:t xml:space="preserve">2017)</w:t>
+      </w:r>
+      <w:r>
+        <w:t xml:space="preserve"> </w:t>
+      </w:r>
+      <w:r>
+        <w:t xml:space="preserve">、MiBird</w:t>
+      </w:r>
+      <w:r>
+        <w:t xml:space="preserve"> </w:t>
+      </w:r>
+      <w:r>
+        <w:t xml:space="preserve">(Ushio</w:t>
+      </w:r>
+      <w:r>
+        <w:t xml:space="preserve"> </w:t>
+      </w:r>
+      <w:r>
+        <w:rPr>
+          <w:i/>
+        </w:rPr>
+        <w:t xml:space="preserve">et al.</w:t>
+      </w:r>
+      <w:r>
+        <w:t xml:space="preserve"> </w:t>
+      </w:r>
+      <w:r>
+        <w:t xml:space="preserve">2018b)</w:t>
+      </w:r>
+      <w:r>
+        <w:t xml:space="preserve"> </w:t>
+      </w:r>
+      <w:r>
+        <w:t xml:space="preserve">、Amph16S</w:t>
+      </w:r>
+      <w:r>
+        <w:t xml:space="preserve"> </w:t>
+      </w:r>
+      <w:r>
+        <w:t xml:space="preserve">(Sakata</w:t>
+      </w:r>
+      <w:r>
+        <w:t xml:space="preserve"> </w:t>
+      </w:r>
+      <w:r>
+        <w:rPr>
+          <w:i/>
+        </w:rPr>
+        <w:t xml:space="preserve">et al.</w:t>
+      </w:r>
+      <w:r>
+        <w:t xml:space="preserve"> </w:t>
+      </w:r>
+      <w:r>
+        <w:t xml:space="preserve">2022)</w:t>
+      </w:r>
+      <w:r>
+        <w:t xml:space="preserve"> </w:t>
+      </w:r>
+      <w:r>
+        <w:t xml:space="preserve">、MtInsects-16S</w:t>
+      </w:r>
+      <w:r>
+        <w:t xml:space="preserve"> </w:t>
+      </w:r>
+      <w:r>
+        <w:t xml:space="preserve">(Takenaka</w:t>
+      </w:r>
+      <w:r>
+        <w:t xml:space="preserve"> </w:t>
+      </w:r>
+      <w:r>
+        <w:rPr>
+          <w:i/>
+        </w:rPr>
+        <w:t xml:space="preserve">et al.</w:t>
+      </w:r>
+      <w:r>
+        <w:t xml:space="preserve"> </w:t>
+      </w:r>
+      <w:r>
+        <w:t xml:space="preserve">2023)</w:t>
+      </w:r>
+      <w:r>
+        <w:t xml:space="preserve"> </w:t>
+      </w:r>
+      <w:r>
+        <w:t xml:space="preserve">などが既に開発されており、対象とする生物群に応じて適宜選択できるようになりつつあります。</w:t>
+      </w:r>
+      <w:r>
+        <w:t xml:space="preserve"> </w:t>
+      </w:r>
+      <w:r>
+        <w:t xml:space="preserve">新たに開発する場合は、対象とする生物群、遺伝子座を絞り込んだ上で公共のデータベース上から塩基配列を収集し、変異の多い領域を適度な長さで挟んでいる、変異のほとんどない領域を探して設計することになります。</w:t>
+      </w:r>
+      <w:r>
+        <w:t xml:space="preserve"> </w:t>
+      </w:r>
+      <w:r>
+        <w:t xml:space="preserve">また、1st PCR用プライマーには、シーケンサの読み始めとなる部分に</w:t>
+      </w:r>
+      <w:r>
+        <w:rPr>
+          <w:rStyle w:val="VerbatimChar"/>
+        </w:rPr>
+        <w:t xml:space="preserve">N</w:t>
+      </w:r>
+      <w:r>
+        <w:t xml:space="preserve">を6個程度付加することがよくあります。</w:t>
+      </w:r>
+      <w:r>
+        <w:t xml:space="preserve"> </w:t>
+      </w:r>
+      <w:r>
+        <w:t xml:space="preserve">これは、Illumina社製シーケンサでは読み始めの塩基多様度が低いと蛍光強度が飽和して正常に解読できなくなるためです。</w:t>
+      </w:r>
+      <w:r>
+        <w:t xml:space="preserve"> </w:t>
+      </w:r>
+      <w:r>
+        <w:t xml:space="preserve">一部のプライマー合成業者では、</w:t>
+      </w:r>
+      <w:r>
+        <w:rPr>
+          <w:rStyle w:val="VerbatimChar"/>
+        </w:rPr>
+        <w:t xml:space="preserve">N</w:t>
+      </w:r>
+      <w:r>
+        <w:t xml:space="preserve">のほとんどが</w:t>
+      </w:r>
+      <w:r>
+        <w:rPr>
+          <w:rStyle w:val="VerbatimChar"/>
+        </w:rPr>
+        <w:t xml:space="preserve">T</w:t>
+      </w:r>
+      <w:r>
+        <w:t xml:space="preserve">になってしまうため、業者の選定に注意する必要があります。</w:t>
+      </w:r>
+    </w:p>
+    <w:p>
+      <w:pPr>
+        <w:pStyle w:val="BodyText"/>
+      </w:pPr>
+      <w:r>
+        <w:t xml:space="preserve">2nd PCR用のインデックスプライマーは、Illumina社やサードパーティから既製品が販売されています。</w:t>
+      </w:r>
+      <w:r>
+        <w:t xml:space="preserve"> </w:t>
+      </w:r>
+      <w:r>
+        <w:t xml:space="preserve">また、筆者が開発したものを下記URLにて公開しています。</w:t>
+      </w:r>
+    </w:p>
+    <w:p>
+      <w:pPr>
+        <w:numPr>
+          <w:ilvl w:val="0"/>
+          <w:numId w:val="1013"/>
+        </w:numPr>
+        <w:pStyle w:val="Compact"/>
+      </w:pPr>
+      <w:hyperlink r:id="rId28">
         <w:r>
           <w:rPr>
             <w:rStyle w:val="Hyperlink"/>
@@ -1846,11 +1889,11 @@
       <w:pPr>
         <w:numPr>
           <w:ilvl w:val="0"/>
-          <w:numId w:val="1012"/>
+          <w:numId w:val="1013"/>
         </w:numPr>
         <w:pStyle w:val="Compact"/>
       </w:pPr>
-      <w:hyperlink r:id="rId28">
+      <w:hyperlink r:id="rId29">
         <w:r>
           <w:rPr>
             <w:rStyle w:val="Hyperlink"/>
@@ -1980,11 +2023,11 @@
       <w:pPr>
         <w:pStyle w:val="Heading3"/>
       </w:pPr>
-      <w:bookmarkStart w:id="29" w:name="claidentにおけるサンプルidについて"/>
+      <w:bookmarkStart w:id="30" w:name="claidentにおけるサンプルidについて"/>
       <w:r>
         <w:t xml:space="preserve">Claidentにおける「サンプルID」について</w:t>
       </w:r>
-      <w:bookmarkEnd w:id="29"/>
+      <w:bookmarkEnd w:id="30"/>
     </w:p>
     <w:p>
       <w:pPr>
@@ -2135,11 +2178,11 @@
       <w:pPr>
         <w:pStyle w:val="Heading3"/>
       </w:pPr>
-      <w:bookmarkStart w:id="30" w:name="otuとasvについて"/>
+      <w:bookmarkStart w:id="31" w:name="otuとasvについて"/>
       <w:r>
         <w:t xml:space="preserve">OTUとASVについて</w:t>
       </w:r>
-      <w:bookmarkEnd w:id="30"/>
+      <w:bookmarkEnd w:id="31"/>
     </w:p>
     <w:p>
       <w:pPr>
@@ -2177,11 +2220,11 @@
       <w:pPr>
         <w:pStyle w:val="Heading3"/>
       </w:pPr>
-      <w:bookmarkStart w:id="31" w:name="必要なファイル群とディレクトリ構造"/>
+      <w:bookmarkStart w:id="32" w:name="必要なファイル群とディレクトリ構造"/>
       <w:r>
         <w:t xml:space="preserve">必要なファイル群とディレクトリ構造</w:t>
       </w:r>
-      <w:bookmarkEnd w:id="31"/>
+      <w:bookmarkEnd w:id="32"/>
     </w:p>
     <w:p>
       <w:pPr>
@@ -2201,11 +2244,11 @@
       <w:pPr>
         <w:pStyle w:val="Heading4"/>
       </w:pPr>
-      <w:bookmarkStart w:id="32" w:name="ブランクリストblanklist.txt"/>
+      <w:bookmarkStart w:id="33" w:name="ブランクリストblanklist.txt"/>
       <w:r>
         <w:t xml:space="preserve">ブランクリスト(blanklist.txt)</w:t>
       </w:r>
-      <w:bookmarkEnd w:id="32"/>
+      <w:bookmarkEnd w:id="33"/>
     </w:p>
     <w:p>
       <w:pPr>
@@ -2262,11 +2305,11 @@
       <w:pPr>
         <w:pStyle w:val="Heading4"/>
       </w:pPr>
-      <w:bookmarkStart w:id="33" w:name="濾過水量表watervoltable.tsv"/>
+      <w:bookmarkStart w:id="34" w:name="濾過水量表watervoltable.tsv"/>
       <w:r>
         <w:t xml:space="preserve">濾過水量表(watervoltable.tsv)</w:t>
       </w:r>
-      <w:bookmarkEnd w:id="33"/>
+      <w:bookmarkEnd w:id="34"/>
     </w:p>
     <w:p>
       <w:pPr>
@@ -2368,11 +2411,11 @@
       <w:pPr>
         <w:pStyle w:val="Heading4"/>
       </w:pPr>
-      <w:bookmarkStart w:id="34" w:name="抽出dna溶液量表solutionvoltable.tsv"/>
+      <w:bookmarkStart w:id="35" w:name="抽出dna溶液量表solutionvoltable.tsv"/>
       <w:r>
         <w:t xml:space="preserve">抽出DNA溶液量表(solutionvoltable.tsv)</w:t>
       </w:r>
-      <w:bookmarkEnd w:id="34"/>
+      <w:bookmarkEnd w:id="35"/>
     </w:p>
     <w:p>
       <w:pPr>
@@ -2494,11 +2537,11 @@
       <w:pPr>
         <w:pStyle w:val="Heading4"/>
       </w:pPr>
-      <w:bookmarkStart w:id="35" w:name="内部標準dna塩基配列standard.fasta"/>
+      <w:bookmarkStart w:id="36" w:name="内部標準dna塩基配列standard.fasta"/>
       <w:r>
         <w:t xml:space="preserve">内部標準DNA塩基配列(standard.fasta)</w:t>
       </w:r>
-      <w:bookmarkEnd w:id="35"/>
+      <w:bookmarkEnd w:id="36"/>
     </w:p>
     <w:p>
       <w:pPr>
@@ -2618,11 +2661,11 @@
       <w:pPr>
         <w:pStyle w:val="Heading4"/>
       </w:pPr>
-      <w:bookmarkStart w:id="36" w:name="内部標準dna濃度表stdconctable.tsv"/>
+      <w:bookmarkStart w:id="37" w:name="内部標準dna濃度表stdconctable.tsv"/>
       <w:r>
         <w:t xml:space="preserve">内部標準DNA濃度表(stdconctable.tsv)</w:t>
       </w:r>
-      <w:bookmarkEnd w:id="36"/>
+      <w:bookmarkEnd w:id="37"/>
     </w:p>
     <w:p>
       <w:pPr>
@@ -2733,11 +2776,11 @@
       <w:pPr>
         <w:pStyle w:val="Heading4"/>
       </w:pPr>
-      <w:bookmarkStart w:id="37" w:name="X6f92aa88758fb857af311a69c3667a1203ce354"/>
+      <w:bookmarkStart w:id="38" w:name="X6f92aa88758fb857af311a69c3667a1203ce354"/>
       <w:r>
         <w:t xml:space="preserve">シーケンサの読み始めになる部分配列(forwardprimer.fasta・reverseprimer.fasta)</w:t>
       </w:r>
-      <w:bookmarkEnd w:id="37"/>
+      <w:bookmarkEnd w:id="38"/>
     </w:p>
     <w:p>
       <w:pPr>
@@ -3010,11 +3053,11 @@
       <w:pPr>
         <w:pStyle w:val="Heading4"/>
       </w:pPr>
-      <w:bookmarkStart w:id="38" w:name="X4f4f21bef0b7ceaf74a559b150bea30b3b97810"/>
+      <w:bookmarkStart w:id="39" w:name="X4f4f21bef0b7ceaf74a559b150bea30b3b97810"/>
       <w:r>
         <w:t xml:space="preserve">インデックスとして読まれる部分配列(index1.fasta・index2.fasta)</w:t>
       </w:r>
-      <w:bookmarkEnd w:id="38"/>
+      <w:bookmarkEnd w:id="39"/>
     </w:p>
     <w:p>
       <w:pPr>
@@ -3241,11 +3284,11 @@
       <w:pPr>
         <w:pStyle w:val="Heading4"/>
       </w:pPr>
-      <w:bookmarkStart w:id="39" w:name="undemultiplexed-fastq"/>
-      <w:r>
-        <w:t xml:space="preserve">undemultiplexed FASTQ</w:t>
-      </w:r>
-      <w:bookmarkEnd w:id="39"/>
+      <w:bookmarkStart w:id="40" w:name="未デマルチプレックスfastq"/>
+      <w:r>
+        <w:t xml:space="preserve">未デマルチプレックスFASTQ</w:t>
+      </w:r>
+      <w:bookmarkEnd w:id="40"/>
     </w:p>
     <w:p>
       <w:pPr>
@@ -3290,7 +3333,7 @@
         <w:t xml:space="preserve">clsplitseq</w:t>
       </w:r>
       <w:r>
-        <w:t xml:space="preserve">でのデマルチプレックスを行うには、LinuxマシンにIllumina社が提供するBCL Convertというプログラムをインストールし、シーケンサのランデータからインデックス配列を含むデマルチプレックスしていないFASTQ (undemultiplexed FASTQ)を生成する必要があります。</w:t>
+        <w:t xml:space="preserve">でのデマルチプレックスを行うには、LinuxマシンにIllumina社が提供するBCL Convertというプログラムをインストールし、シーケンサのランデータからインデックス配列を含む未デマルチプレックスFASTQを生成する必要があります。</w:t>
       </w:r>
       <w:r>
         <w:t xml:space="preserve"> </w:t>
@@ -3311,11 +3354,11 @@
       <w:pPr>
         <w:numPr>
           <w:ilvl w:val="0"/>
-          <w:numId w:val="1013"/>
+          <w:numId w:val="1014"/>
         </w:numPr>
         <w:pStyle w:val="Compact"/>
       </w:pPr>
-      <w:hyperlink r:id="rId40">
+      <w:hyperlink r:id="rId41">
         <w:r>
           <w:rPr>
             <w:rStyle w:val="Hyperlink"/>
@@ -3467,7 +3510,7 @@
         <w:pStyle w:val="BodyText"/>
       </w:pPr>
       <w:r>
-        <w:t xml:space="preserve">BCL Convertでundemultiplexed FASTQを生成するには、下記の内容の「</w:t>
+        <w:t xml:space="preserve">BCL Convertで未デマルチプレックスFASTQを生成するには、下記の内容の「</w:t>
       </w:r>
       <w:r>
         <w:rPr>
@@ -3819,13 +3862,13 @@
         <w:t xml:space="preserve">--sample-sheet</w:t>
       </w:r>
       <w:r>
-        <w:t xml:space="preserve">に指定することで、BCL Convertに内蔵されているデマルチプレックス機能を無効化し、undemultiplexed FASTQを作成することができます。</w:t>
-      </w:r>
-      <w:r>
-        <w:t xml:space="preserve"> </w:t>
-      </w:r>
-      <w:r>
-        <w:t xml:space="preserve">以下のコマンドでは、undemultiplexed FASTQを「</w:t>
+        <w:t xml:space="preserve">に指定することで、BCL Convertに内蔵されているデマルチプレックス機能を無効化し、未デマルチプレックスFASTQを作成することができます。</w:t>
+      </w:r>
+      <w:r>
+        <w:t xml:space="preserve"> </w:t>
+      </w:r>
+      <w:r>
+        <w:t xml:space="preserve">以下のコマンドでは、未デマルチプレックスFASTQを「</w:t>
       </w:r>
       <w:r>
         <w:rPr>
@@ -4057,13 +4100,13 @@
         <w:t xml:space="preserve">--bcl-only-lane</w:t>
       </w:r>
       <w:r>
-        <w:t xml:space="preserve">オプションを使用することで、特定のレーンのみのデータからundemultiplexed FASTQを生成できます。</w:t>
-      </w:r>
-      <w:r>
-        <w:t xml:space="preserve"> </w:t>
-      </w:r>
-      <w:r>
-        <w:t xml:space="preserve">1番目のレーンのデータだけをundemultiplexed FASTQにする場合、</w:t>
+        <w:t xml:space="preserve">オプションを使用することで、特定のレーンのみのデータから未デマルチプレックスFASTQを生成できます。</w:t>
+      </w:r>
+      <w:r>
+        <w:t xml:space="preserve"> </w:t>
+      </w:r>
+      <w:r>
+        <w:t xml:space="preserve">1番目のレーンのデータだけを未デマルチプレックスFASTQにする場合、</w:t>
       </w:r>
       <w:r>
         <w:rPr>
@@ -4111,7 +4154,7 @@
         <w:pStyle w:val="Definition"/>
       </w:pPr>
       <w:r>
-        <w:t xml:space="preserve">index1のundemultiplexed FASTQ (長さ8塩基)</w:t>
+        <w:t xml:space="preserve">index1の未デマルチプレックスFASTQ (長さ8塩基)</w:t>
       </w:r>
     </w:p>
     <w:p>
@@ -4127,7 +4170,7 @@
         <w:pStyle w:val="Definition"/>
       </w:pPr>
       <w:r>
-        <w:t xml:space="preserve">index2のundemultiplexed FASTQ (長さ8塩基)</w:t>
+        <w:t xml:space="preserve">index2の未デマルチプレックスFASTQ (長さ8塩基)</w:t>
       </w:r>
     </w:p>
     <w:p>
@@ -4143,7 +4186,7 @@
         <w:pStyle w:val="Definition"/>
       </w:pPr>
       <w:r>
-        <w:t xml:space="preserve">インサートのフォワード側リードのundemultiplexed FASTQ (長さ150塩基)</w:t>
+        <w:t xml:space="preserve">インサートのフォワード側リードの未デマルチプレックスFASTQ (長さ150塩基)</w:t>
       </w:r>
     </w:p>
     <w:p>
@@ -4159,7 +4202,7 @@
         <w:pStyle w:val="Definition"/>
       </w:pPr>
       <w:r>
-        <w:t xml:space="preserve">インサートのリバース側リードのundemultiplexed FASTQ (長さ150塩基)</w:t>
+        <w:t xml:space="preserve">インサートのリバース側リードの未デマルチプレックスFASTQ (長さ150塩基)</w:t>
       </w:r>
     </w:p>
     <w:p>
@@ -4183,11 +4226,11 @@
       <w:pPr>
         <w:pStyle w:val="Heading4"/>
       </w:pPr>
-      <w:bookmarkStart w:id="41" w:name="ディレクトリ構造"/>
+      <w:bookmarkStart w:id="42" w:name="ディレクトリ構造"/>
       <w:r>
         <w:t xml:space="preserve">ディレクトリ構造</w:t>
       </w:r>
-      <w:bookmarkEnd w:id="41"/>
+      <w:bookmarkEnd w:id="42"/>
     </w:p>
     <w:p>
       <w:pPr>
@@ -4201,666 +4244,666 @@
       <w:pPr>
         <w:numPr>
           <w:ilvl w:val="0"/>
-          <w:numId w:val="1014"/>
-        </w:numPr>
-        <w:pStyle w:val="Compact"/>
-      </w:pPr>
-      <w:r>
-        <w:t xml:space="preserve">作業ディレクトリ</w:t>
-      </w:r>
-    </w:p>
-    <w:p>
-      <w:pPr>
-        <w:numPr>
-          <w:ilvl w:val="1"/>
           <w:numId w:val="1015"/>
         </w:numPr>
         <w:pStyle w:val="Compact"/>
       </w:pPr>
       <w:r>
-        <w:t xml:space="preserve">blanklist.txt</w:t>
+        <w:t xml:space="preserve">作業ディレクトリ</w:t>
       </w:r>
     </w:p>
     <w:p>
       <w:pPr>
         <w:numPr>
           <w:ilvl w:val="1"/>
-          <w:numId w:val="1015"/>
-        </w:numPr>
-        <w:pStyle w:val="Compact"/>
-      </w:pPr>
-      <w:r>
-        <w:t xml:space="preserve">watervoltable.tsv</w:t>
-      </w:r>
-    </w:p>
-    <w:p>
-      <w:pPr>
-        <w:numPr>
-          <w:ilvl w:val="1"/>
-          <w:numId w:val="1015"/>
-        </w:numPr>
-        <w:pStyle w:val="Compact"/>
-      </w:pPr>
-      <w:r>
-        <w:t xml:space="preserve">solutionvoltable.tsv</w:t>
-      </w:r>
-    </w:p>
-    <w:p>
-      <w:pPr>
-        <w:numPr>
-          <w:ilvl w:val="1"/>
-          <w:numId w:val="1015"/>
-        </w:numPr>
-        <w:pStyle w:val="Compact"/>
-      </w:pPr>
-      <w:r>
-        <w:t xml:space="preserve">standard.fasta</w:t>
-      </w:r>
-    </w:p>
-    <w:p>
-      <w:pPr>
-        <w:numPr>
-          <w:ilvl w:val="1"/>
-          <w:numId w:val="1015"/>
-        </w:numPr>
-        <w:pStyle w:val="Compact"/>
-      </w:pPr>
-      <w:r>
-        <w:t xml:space="preserve">stdconctable.tsv</w:t>
-      </w:r>
-    </w:p>
-    <w:p>
-      <w:pPr>
-        <w:numPr>
-          <w:ilvl w:val="1"/>
-          <w:numId w:val="1015"/>
-        </w:numPr>
-        <w:pStyle w:val="Compact"/>
-      </w:pPr>
-      <w:r>
-        <w:t xml:space="preserve">forwardprimer.fasta</w:t>
-      </w:r>
-    </w:p>
-    <w:p>
-      <w:pPr>
-        <w:numPr>
-          <w:ilvl w:val="1"/>
-          <w:numId w:val="1015"/>
-        </w:numPr>
-        <w:pStyle w:val="Compact"/>
-      </w:pPr>
-      <w:r>
-        <w:t xml:space="preserve">reverseprimer.fasta</w:t>
-      </w:r>
-    </w:p>
-    <w:p>
-      <w:pPr>
-        <w:numPr>
-          <w:ilvl w:val="1"/>
-          <w:numId w:val="1015"/>
-        </w:numPr>
-        <w:pStyle w:val="Compact"/>
-      </w:pPr>
-      <w:r>
-        <w:t xml:space="preserve">index1.fasta</w:t>
-      </w:r>
-    </w:p>
-    <w:p>
-      <w:pPr>
-        <w:numPr>
-          <w:ilvl w:val="1"/>
-          <w:numId w:val="1015"/>
-        </w:numPr>
-        <w:pStyle w:val="Compact"/>
-      </w:pPr>
-      <w:r>
-        <w:t xml:space="preserve">index2.fasta</w:t>
-      </w:r>
-    </w:p>
-    <w:p>
-      <w:pPr>
-        <w:numPr>
-          <w:ilvl w:val="1"/>
-          <w:numId w:val="1015"/>
-        </w:numPr>
-        <w:pStyle w:val="Compact"/>
-      </w:pPr>
-      <w:r>
-        <w:t xml:space="preserve">01_undemultiplexed (ディレクトリ)</w:t>
-      </w:r>
-    </w:p>
-    <w:p>
-      <w:pPr>
-        <w:numPr>
-          <w:ilvl w:val="2"/>
           <w:numId w:val="1016"/>
         </w:numPr>
         <w:pStyle w:val="Compact"/>
       </w:pPr>
       <w:r>
-        <w:t xml:space="preserve">Undetermined_S0_L001_I1_001.fastq.gz</w:t>
+        <w:t xml:space="preserve">blanklist.txt</w:t>
       </w:r>
     </w:p>
     <w:p>
       <w:pPr>
         <w:numPr>
-          <w:ilvl w:val="2"/>
+          <w:ilvl w:val="1"/>
           <w:numId w:val="1016"/>
         </w:numPr>
         <w:pStyle w:val="Compact"/>
       </w:pPr>
       <w:r>
-        <w:t xml:space="preserve">Undetermined_S0_L001_I2_001.fastq.gz</w:t>
+        <w:t xml:space="preserve">watervoltable.tsv</w:t>
       </w:r>
     </w:p>
     <w:p>
       <w:pPr>
         <w:numPr>
-          <w:ilvl w:val="2"/>
+          <w:ilvl w:val="1"/>
           <w:numId w:val="1016"/>
         </w:numPr>
         <w:pStyle w:val="Compact"/>
       </w:pPr>
       <w:r>
-        <w:t xml:space="preserve">Undetermined_S0_L001_R1_001.fastq.gz</w:t>
+        <w:t xml:space="preserve">solutionvoltable.tsv</w:t>
       </w:r>
     </w:p>
     <w:p>
       <w:pPr>
         <w:numPr>
-          <w:ilvl w:val="2"/>
+          <w:ilvl w:val="1"/>
           <w:numId w:val="1016"/>
         </w:numPr>
         <w:pStyle w:val="Compact"/>
       </w:pPr>
       <w:r>
-        <w:t xml:space="preserve">Undetermined_S0_L001_R2_001.fastq.gz</w:t>
-      </w:r>
-    </w:p>
-    <w:p>
-      <w:pPr>
-        <w:pStyle w:val="Heading2"/>
-      </w:pPr>
-      <w:bookmarkStart w:id="42" w:name="塩基配列データ処理"/>
-      <w:r>
-        <w:t xml:space="preserve">塩基配列データ処理</w:t>
-      </w:r>
-      <w:bookmarkEnd w:id="42"/>
-    </w:p>
-    <w:p>
-      <w:pPr>
-        <w:pStyle w:val="FirstParagraph"/>
-      </w:pPr>
-      <w:r>
-        <w:t xml:space="preserve">ここから実際の塩基配列データ処理の方法を説明していきます。</w:t>
-      </w:r>
-      <w:r>
-        <w:t xml:space="preserve"> </w:t>
-      </w:r>
-      <w:r>
-        <w:t xml:space="preserve">全てのコマンドはターミナル上で実行します。</w:t>
-      </w:r>
-      <w:r>
-        <w:t xml:space="preserve"> </w:t>
-      </w:r>
-      <w:r>
-        <w:t xml:space="preserve">作業ディレクトリがカレントディレクトリになっていると仮定しています。</w:t>
-      </w:r>
-      <w:r>
-        <w:t xml:space="preserve"> </w:t>
-      </w:r>
-      <w:r>
-        <w:t xml:space="preserve">コマンドのオプションに含まれている</w:t>
-      </w:r>
-      <w:r>
-        <w:rPr>
-          <w:rStyle w:val="VerbatimChar"/>
-        </w:rPr>
-        <w:t xml:space="preserve">NumberOfCPUcores</w:t>
-      </w:r>
-      <w:r>
-        <w:t xml:space="preserve">は処理中に使用するCPUコア数の整数値で置き換えて下さい。</w:t>
-      </w:r>
-      <w:r>
-        <w:t xml:space="preserve"> </w:t>
-      </w:r>
-      <w:r>
-        <w:t xml:space="preserve">これ以前に説明済みのファイルに関しては改めて説明しません。</w:t>
-      </w:r>
-      <w:r>
-        <w:t xml:space="preserve"> </w:t>
-      </w:r>
-      <w:r>
-        <w:t xml:space="preserve">また、いくつかの処理ではディスクに激しくアクセスするため、低速なディスクに作業ディレクトリを設置していると大きく影響を受けます。</w:t>
-      </w:r>
-      <w:r>
-        <w:t xml:space="preserve"> </w:t>
-      </w:r>
-      <w:r>
-        <w:t xml:space="preserve">そのため、作業ディレクトリは高速なSSDに設置することを強くお勧めします。</w:t>
-      </w:r>
-    </w:p>
-    <w:p>
-      <w:pPr>
-        <w:pStyle w:val="Heading3"/>
-      </w:pPr>
-      <w:bookmarkStart w:id="43" w:name="clsplitseqによるデマルチプレクシング"/>
-      <w:r>
-        <w:t xml:space="preserve">clsplitseqによるデマルチプレクシング</w:t>
-      </w:r>
-      <w:bookmarkEnd w:id="43"/>
-    </w:p>
-    <w:p>
-      <w:pPr>
-        <w:pStyle w:val="FirstParagraph"/>
-      </w:pPr>
-      <w:r>
-        <w:t xml:space="preserve">デマルチプレクシングを行うには、以下のコマンドを実行します。</w:t>
-      </w:r>
-    </w:p>
-    <w:p>
-      <w:pPr>
-        <w:pStyle w:val="SourceCode"/>
-      </w:pPr>
-      <w:r>
-        <w:rPr>
-          <w:rStyle w:val="NormalTok"/>
-        </w:rPr>
-        <w:t xml:space="preserve">clsplitseq \</w:t>
-      </w:r>
-      <w:r>
-        <w:br/>
-      </w:r>
-      <w:r>
-        <w:rPr>
-          <w:rStyle w:val="NormalTok"/>
-        </w:rPr>
-        <w:t xml:space="preserve">--runname=RunID \</w:t>
-      </w:r>
-      <w:r>
-        <w:br/>
-      </w:r>
-      <w:r>
-        <w:rPr>
-          <w:rStyle w:val="NormalTok"/>
-        </w:rPr>
-        <w:t xml:space="preserve">--forwardprimerfile=forwardprimer.fasta \</w:t>
-      </w:r>
-      <w:r>
-        <w:br/>
-      </w:r>
-      <w:r>
-        <w:rPr>
-          <w:rStyle w:val="NormalTok"/>
-        </w:rPr>
-        <w:t xml:space="preserve">--reverseprimerfile=reverseprimer.fasta \</w:t>
-      </w:r>
-      <w:r>
-        <w:br/>
-      </w:r>
-      <w:r>
-        <w:rPr>
-          <w:rStyle w:val="NormalTok"/>
-        </w:rPr>
-        <w:t xml:space="preserve">--truncateN=enable \</w:t>
-      </w:r>
-      <w:r>
-        <w:br/>
-      </w:r>
-      <w:r>
-        <w:rPr>
-          <w:rStyle w:val="NormalTok"/>
-        </w:rPr>
-        <w:t xml:space="preserve">--index1file=index1.fasta \</w:t>
-      </w:r>
-      <w:r>
-        <w:br/>
-      </w:r>
-      <w:r>
-        <w:rPr>
-          <w:rStyle w:val="NormalTok"/>
-        </w:rPr>
-        <w:t xml:space="preserve">--index2file=index2.fasta \</w:t>
-      </w:r>
-      <w:r>
-        <w:br/>
-      </w:r>
-      <w:r>
-        <w:rPr>
-          <w:rStyle w:val="NormalTok"/>
-        </w:rPr>
-        <w:t xml:space="preserve">--minqualtag=30 \</w:t>
-      </w:r>
-      <w:r>
-        <w:br/>
-      </w:r>
-      <w:r>
-        <w:rPr>
-          <w:rStyle w:val="NormalTok"/>
-        </w:rPr>
-        <w:t xml:space="preserve">--compress=xz \</w:t>
-      </w:r>
-      <w:r>
-        <w:br/>
-      </w:r>
-      <w:r>
-        <w:rPr>
-          <w:rStyle w:val="NormalTok"/>
-        </w:rPr>
-        <w:t xml:space="preserve">--seqnamestyle=illumina \</w:t>
-      </w:r>
-      <w:r>
-        <w:br/>
-      </w:r>
-      <w:r>
-        <w:rPr>
-          <w:rStyle w:val="NormalTok"/>
-        </w:rPr>
-        <w:t xml:space="preserve">--numthreads=NumberOfCPUcores \</w:t>
-      </w:r>
-      <w:r>
-        <w:br/>
-      </w:r>
-      <w:r>
-        <w:rPr>
-          <w:rStyle w:val="NormalTok"/>
-        </w:rPr>
-        <w:t xml:space="preserve">01_undemultiplexed/Undetermined_S0_L001_R1_001.fastq.gz \</w:t>
-      </w:r>
-      <w:r>
-        <w:br/>
-      </w:r>
-      <w:r>
-        <w:rPr>
-          <w:rStyle w:val="NormalTok"/>
-        </w:rPr>
-        <w:t xml:space="preserve">01_undemultiplexed/Undetermined_S0_L001_I1_001.fastq.gz \</w:t>
-      </w:r>
-      <w:r>
-        <w:br/>
-      </w:r>
-      <w:r>
-        <w:rPr>
-          <w:rStyle w:val="NormalTok"/>
-        </w:rPr>
-        <w:t xml:space="preserve">01_undemultiplexed/Undetermined_S0_L001_I2_001.fastq.gz \</w:t>
-      </w:r>
-      <w:r>
-        <w:br/>
-      </w:r>
-      <w:r>
-        <w:rPr>
-          <w:rStyle w:val="NormalTok"/>
-        </w:rPr>
-        <w:t xml:space="preserve">01_undemultiplexed/Undetermined_S0_L001_R2_001.fastq.gz \</w:t>
-      </w:r>
-      <w:r>
-        <w:br/>
-      </w:r>
-      <w:r>
-        <w:rPr>
-          <w:rStyle w:val="NormalTok"/>
-        </w:rPr>
-        <w:t xml:space="preserve">02_demultiplexed</w:t>
-      </w:r>
-    </w:p>
-    <w:p>
-      <w:pPr>
-        <w:pStyle w:val="FirstParagraph"/>
-      </w:pPr>
-      <w:r>
-        <w:t xml:space="preserve">それぞれのコマンドラインオプションの意味は以下の通りです。</w:t>
-      </w:r>
-    </w:p>
-    <w:p>
-      <w:pPr>
-        <w:pStyle w:val="DefinitionTerm"/>
-      </w:pPr>
-      <w:r>
-        <w:rPr>
-          <w:rStyle w:val="VerbatimChar"/>
-        </w:rPr>
-        <w:t xml:space="preserve">--runname</w:t>
-      </w:r>
-    </w:p>
-    <w:p>
-      <w:pPr>
-        <w:pStyle w:val="Definition"/>
-      </w:pPr>
-      <w:r>
-        <w:t xml:space="preserve">任意のRunIDを与える</w:t>
-      </w:r>
-    </w:p>
-    <w:p>
-      <w:pPr>
-        <w:pStyle w:val="DefinitionTerm"/>
-      </w:pPr>
-      <w:r>
-        <w:rPr>
-          <w:rStyle w:val="VerbatimChar"/>
-        </w:rPr>
-        <w:t xml:space="preserve">--forwardprimerfile</w:t>
-      </w:r>
-    </w:p>
-    <w:p>
-      <w:pPr>
-        <w:pStyle w:val="Definition"/>
-      </w:pPr>
-      <w:r>
-        <w:t xml:space="preserve">フォワード側プライマー配列ファイル</w:t>
-      </w:r>
-    </w:p>
-    <w:p>
-      <w:pPr>
-        <w:pStyle w:val="DefinitionTerm"/>
-      </w:pPr>
-      <w:r>
-        <w:rPr>
-          <w:rStyle w:val="VerbatimChar"/>
-        </w:rPr>
-        <w:t xml:space="preserve">--reverseprimerfile</w:t>
-      </w:r>
-    </w:p>
-    <w:p>
-      <w:pPr>
-        <w:pStyle w:val="Definition"/>
-      </w:pPr>
-      <w:r>
-        <w:t xml:space="preserve">リバース側プライマー配列ファイル</w:t>
-      </w:r>
-    </w:p>
-    <w:p>
-      <w:pPr>
-        <w:pStyle w:val="DefinitionTerm"/>
-      </w:pPr>
-      <w:r>
-        <w:rPr>
-          <w:rStyle w:val="VerbatimChar"/>
-        </w:rPr>
-        <w:t xml:space="preserve">--truncateN</w:t>
-      </w:r>
-    </w:p>
-    <w:p>
-      <w:pPr>
-        <w:pStyle w:val="Definition"/>
-      </w:pPr>
-      <w:r>
-        <w:t xml:space="preserve">プライマー配列の一致度を算出する際にプライマー配列先頭の</w:t>
-      </w:r>
-      <w:r>
-        <w:rPr>
-          <w:rStyle w:val="VerbatimChar"/>
-        </w:rPr>
-        <w:t xml:space="preserve">N</w:t>
-      </w:r>
-      <w:r>
-        <w:t xml:space="preserve">群を除外するか否か</w:t>
-      </w:r>
-    </w:p>
-    <w:p>
-      <w:pPr>
-        <w:pStyle w:val="DefinitionTerm"/>
-      </w:pPr>
-      <w:r>
-        <w:rPr>
-          <w:rStyle w:val="VerbatimChar"/>
-        </w:rPr>
-        <w:t xml:space="preserve">--index1file</w:t>
-      </w:r>
-    </w:p>
-    <w:p>
-      <w:pPr>
-        <w:pStyle w:val="Definition"/>
-      </w:pPr>
-      <w:r>
-        <w:t xml:space="preserve">リバース側インデックス配列ファイル</w:t>
-      </w:r>
-    </w:p>
-    <w:p>
-      <w:pPr>
-        <w:pStyle w:val="DefinitionTerm"/>
-      </w:pPr>
-      <w:r>
-        <w:rPr>
-          <w:rStyle w:val="VerbatimChar"/>
-        </w:rPr>
-        <w:t xml:space="preserve">--index2file</w:t>
-      </w:r>
-    </w:p>
-    <w:p>
-      <w:pPr>
-        <w:pStyle w:val="Definition"/>
-      </w:pPr>
-      <w:r>
-        <w:t xml:space="preserve">フォワード側インデックス配列ファイル</w:t>
-      </w:r>
-    </w:p>
-    <w:p>
-      <w:pPr>
-        <w:pStyle w:val="DefinitionTerm"/>
-      </w:pPr>
-      <w:r>
-        <w:rPr>
-          <w:rStyle w:val="VerbatimChar"/>
-        </w:rPr>
-        <w:t xml:space="preserve">--minqualtag</w:t>
-      </w:r>
-    </w:p>
-    <w:p>
-      <w:pPr>
-        <w:pStyle w:val="Definition"/>
-      </w:pPr>
-      <w:r>
-        <w:t xml:space="preserve">インデックス配列の品質値下限</w:t>
-      </w:r>
-    </w:p>
-    <w:p>
-      <w:pPr>
-        <w:pStyle w:val="DefinitionTerm"/>
-      </w:pPr>
-      <w:r>
-        <w:rPr>
-          <w:rStyle w:val="VerbatimChar"/>
-        </w:rPr>
-        <w:t xml:space="preserve">--compress</w:t>
-      </w:r>
-    </w:p>
-    <w:p>
-      <w:pPr>
-        <w:pStyle w:val="Definition"/>
-      </w:pPr>
-      <w:r>
-        <w:t xml:space="preserve">圧縮形式の指定(GZIP | BZIP2 | XZ | DISABLEから選択)</w:t>
-      </w:r>
-    </w:p>
-    <w:p>
-      <w:pPr>
-        <w:pStyle w:val="DefinitionTerm"/>
-      </w:pPr>
-      <w:r>
-        <w:rPr>
-          <w:rStyle w:val="VerbatimChar"/>
-        </w:rPr>
-        <w:t xml:space="preserve">--seqnamestyle</w:t>
-      </w:r>
-    </w:p>
-    <w:p>
-      <w:pPr>
-        <w:pStyle w:val="Definition"/>
-      </w:pPr>
-      <w:r>
-        <w:t xml:space="preserve">塩基配列名の形式(ILLUMINA | MGI | OTHER | NOCHANGEから選択)</w:t>
-      </w:r>
-    </w:p>
-    <w:p>
-      <w:pPr>
-        <w:pStyle w:val="FirstParagraph"/>
-      </w:pPr>
-      <w:r>
-        <w:t xml:space="preserve">コマンドラインオプション後に入力ファイル群、出力フォルダ名を与えます。</w:t>
-      </w:r>
-    </w:p>
-    <w:p>
-      <w:pPr>
-        <w:pStyle w:val="BodyText"/>
-      </w:pPr>
-      <w:r>
-        <w:t xml:space="preserve">なお、入力ファイルは以下の順で指定します。</w:t>
+        <w:t xml:space="preserve">standard.fasta</w:t>
       </w:r>
     </w:p>
     <w:p>
       <w:pPr>
         <w:numPr>
-          <w:ilvl w:val="0"/>
+          <w:ilvl w:val="1"/>
+          <w:numId w:val="1016"/>
+        </w:numPr>
+        <w:pStyle w:val="Compact"/>
+      </w:pPr>
+      <w:r>
+        <w:t xml:space="preserve">stdconctable.tsv</w:t>
+      </w:r>
+    </w:p>
+    <w:p>
+      <w:pPr>
+        <w:numPr>
+          <w:ilvl w:val="1"/>
+          <w:numId w:val="1016"/>
+        </w:numPr>
+        <w:pStyle w:val="Compact"/>
+      </w:pPr>
+      <w:r>
+        <w:t xml:space="preserve">forwardprimer.fasta</w:t>
+      </w:r>
+    </w:p>
+    <w:p>
+      <w:pPr>
+        <w:numPr>
+          <w:ilvl w:val="1"/>
+          <w:numId w:val="1016"/>
+        </w:numPr>
+        <w:pStyle w:val="Compact"/>
+      </w:pPr>
+      <w:r>
+        <w:t xml:space="preserve">reverseprimer.fasta</w:t>
+      </w:r>
+    </w:p>
+    <w:p>
+      <w:pPr>
+        <w:numPr>
+          <w:ilvl w:val="1"/>
+          <w:numId w:val="1016"/>
+        </w:numPr>
+        <w:pStyle w:val="Compact"/>
+      </w:pPr>
+      <w:r>
+        <w:t xml:space="preserve">index1.fasta</w:t>
+      </w:r>
+    </w:p>
+    <w:p>
+      <w:pPr>
+        <w:numPr>
+          <w:ilvl w:val="1"/>
+          <w:numId w:val="1016"/>
+        </w:numPr>
+        <w:pStyle w:val="Compact"/>
+      </w:pPr>
+      <w:r>
+        <w:t xml:space="preserve">index2.fasta</w:t>
+      </w:r>
+    </w:p>
+    <w:p>
+      <w:pPr>
+        <w:numPr>
+          <w:ilvl w:val="1"/>
+          <w:numId w:val="1016"/>
+        </w:numPr>
+        <w:pStyle w:val="Compact"/>
+      </w:pPr>
+      <w:r>
+        <w:t xml:space="preserve">01_undemultiplexed (ディレクトリ)</w:t>
+      </w:r>
+    </w:p>
+    <w:p>
+      <w:pPr>
+        <w:numPr>
+          <w:ilvl w:val="2"/>
           <w:numId w:val="1017"/>
         </w:numPr>
         <w:pStyle w:val="Compact"/>
       </w:pPr>
       <w:r>
-        <w:t xml:space="preserve">インサートのフォワード側リードのundemultiplexed FASTQ</w:t>
+        <w:t xml:space="preserve">Undetermined_S0_L001_I1_001.fastq.gz</w:t>
       </w:r>
     </w:p>
     <w:p>
       <w:pPr>
         <w:numPr>
-          <w:ilvl w:val="0"/>
+          <w:ilvl w:val="2"/>
           <w:numId w:val="1017"/>
         </w:numPr>
         <w:pStyle w:val="Compact"/>
       </w:pPr>
       <w:r>
-        <w:t xml:space="preserve">index1のundemultiplexed FASTQ</w:t>
+        <w:t xml:space="preserve">Undetermined_S0_L001_I2_001.fastq.gz</w:t>
       </w:r>
     </w:p>
     <w:p>
       <w:pPr>
         <w:numPr>
-          <w:ilvl w:val="0"/>
+          <w:ilvl w:val="2"/>
           <w:numId w:val="1017"/>
         </w:numPr>
         <w:pStyle w:val="Compact"/>
       </w:pPr>
       <w:r>
-        <w:t xml:space="preserve">index2のundemultiplexed FASTQ</w:t>
+        <w:t xml:space="preserve">Undetermined_S0_L001_R1_001.fastq.gz</w:t>
       </w:r>
     </w:p>
     <w:p>
       <w:pPr>
         <w:numPr>
-          <w:ilvl w:val="0"/>
+          <w:ilvl w:val="2"/>
           <w:numId w:val="1017"/>
         </w:numPr>
         <w:pStyle w:val="Compact"/>
       </w:pPr>
       <w:r>
-        <w:t xml:space="preserve">インサートのリバース側リードのundemultiplexed FASTQ</w:t>
-      </w:r>
+        <w:t xml:space="preserve">Undetermined_S0_L001_R2_001.fastq.gz</w:t>
+      </w:r>
+    </w:p>
+    <w:p>
+      <w:pPr>
+        <w:pStyle w:val="Heading2"/>
+      </w:pPr>
+      <w:bookmarkStart w:id="43" w:name="塩基配列データ処理"/>
+      <w:r>
+        <w:t xml:space="preserve">塩基配列データ処理</w:t>
+      </w:r>
+      <w:bookmarkEnd w:id="43"/>
     </w:p>
     <w:p>
       <w:pPr>
         <w:pStyle w:val="FirstParagraph"/>
       </w:pPr>
       <w:r>
+        <w:t xml:space="preserve">ここから実際の塩基配列データ処理の方法を説明していきます。</w:t>
+      </w:r>
+      <w:r>
+        <w:t xml:space="preserve"> </w:t>
+      </w:r>
+      <w:r>
+        <w:t xml:space="preserve">全てのコマンドはターミナル上で実行します。</w:t>
+      </w:r>
+      <w:r>
+        <w:t xml:space="preserve"> </w:t>
+      </w:r>
+      <w:r>
+        <w:t xml:space="preserve">作業ディレクトリがカレントディレクトリになっていると仮定しています。</w:t>
+      </w:r>
+      <w:r>
+        <w:t xml:space="preserve"> </w:t>
+      </w:r>
+      <w:r>
+        <w:t xml:space="preserve">コマンドのオプションに含まれている</w:t>
+      </w:r>
+      <w:r>
+        <w:rPr>
+          <w:rStyle w:val="VerbatimChar"/>
+        </w:rPr>
+        <w:t xml:space="preserve">NumberOfCPUcores</w:t>
+      </w:r>
+      <w:r>
+        <w:t xml:space="preserve">は処理中に使用するCPUコア数の整数値で置き換えて下さい。</w:t>
+      </w:r>
+      <w:r>
+        <w:t xml:space="preserve"> </w:t>
+      </w:r>
+      <w:r>
+        <w:t xml:space="preserve">これ以前に説明済みのファイルに関しては改めて説明しません。</w:t>
+      </w:r>
+      <w:r>
+        <w:t xml:space="preserve"> </w:t>
+      </w:r>
+      <w:r>
+        <w:t xml:space="preserve">また、いくつかの処理ではディスクに激しくアクセスするため、低速なディスクに作業ディレクトリを設置していると大きく影響を受けます。</w:t>
+      </w:r>
+      <w:r>
+        <w:t xml:space="preserve"> </w:t>
+      </w:r>
+      <w:r>
+        <w:t xml:space="preserve">そのため、作業ディレクトリは高速なSSDに設置することを強くお勧めします。</w:t>
+      </w:r>
+    </w:p>
+    <w:p>
+      <w:pPr>
+        <w:pStyle w:val="Heading3"/>
+      </w:pPr>
+      <w:bookmarkStart w:id="44" w:name="clsplitseqによるデマルチプレックス"/>
+      <w:r>
+        <w:t xml:space="preserve">clsplitseqによるデマルチプレックス</w:t>
+      </w:r>
+      <w:bookmarkEnd w:id="44"/>
+    </w:p>
+    <w:p>
+      <w:pPr>
+        <w:pStyle w:val="FirstParagraph"/>
+      </w:pPr>
+      <w:r>
+        <w:t xml:space="preserve">デマルチプレックスを行うには、以下のコマンドを実行します。</w:t>
+      </w:r>
+    </w:p>
+    <w:p>
+      <w:pPr>
+        <w:pStyle w:val="SourceCode"/>
+      </w:pPr>
+      <w:r>
+        <w:rPr>
+          <w:rStyle w:val="NormalTok"/>
+        </w:rPr>
+        <w:t xml:space="preserve">clsplitseq \</w:t>
+      </w:r>
+      <w:r>
+        <w:br/>
+      </w:r>
+      <w:r>
+        <w:rPr>
+          <w:rStyle w:val="NormalTok"/>
+        </w:rPr>
+        <w:t xml:space="preserve">--runname=RunID \</w:t>
+      </w:r>
+      <w:r>
+        <w:br/>
+      </w:r>
+      <w:r>
+        <w:rPr>
+          <w:rStyle w:val="NormalTok"/>
+        </w:rPr>
+        <w:t xml:space="preserve">--forwardprimerfile=forwardprimer.fasta \</w:t>
+      </w:r>
+      <w:r>
+        <w:br/>
+      </w:r>
+      <w:r>
+        <w:rPr>
+          <w:rStyle w:val="NormalTok"/>
+        </w:rPr>
+        <w:t xml:space="preserve">--reverseprimerfile=reverseprimer.fasta \</w:t>
+      </w:r>
+      <w:r>
+        <w:br/>
+      </w:r>
+      <w:r>
+        <w:rPr>
+          <w:rStyle w:val="NormalTok"/>
+        </w:rPr>
+        <w:t xml:space="preserve">--truncateN=enable \</w:t>
+      </w:r>
+      <w:r>
+        <w:br/>
+      </w:r>
+      <w:r>
+        <w:rPr>
+          <w:rStyle w:val="NormalTok"/>
+        </w:rPr>
+        <w:t xml:space="preserve">--index1file=index1.fasta \</w:t>
+      </w:r>
+      <w:r>
+        <w:br/>
+      </w:r>
+      <w:r>
+        <w:rPr>
+          <w:rStyle w:val="NormalTok"/>
+        </w:rPr>
+        <w:t xml:space="preserve">--index2file=index2.fasta \</w:t>
+      </w:r>
+      <w:r>
+        <w:br/>
+      </w:r>
+      <w:r>
+        <w:rPr>
+          <w:rStyle w:val="NormalTok"/>
+        </w:rPr>
+        <w:t xml:space="preserve">--minqualtag=30 \</w:t>
+      </w:r>
+      <w:r>
+        <w:br/>
+      </w:r>
+      <w:r>
+        <w:rPr>
+          <w:rStyle w:val="NormalTok"/>
+        </w:rPr>
+        <w:t xml:space="preserve">--compress=xz \</w:t>
+      </w:r>
+      <w:r>
+        <w:br/>
+      </w:r>
+      <w:r>
+        <w:rPr>
+          <w:rStyle w:val="NormalTok"/>
+        </w:rPr>
+        <w:t xml:space="preserve">--seqnamestyle=illumina \</w:t>
+      </w:r>
+      <w:r>
+        <w:br/>
+      </w:r>
+      <w:r>
+        <w:rPr>
+          <w:rStyle w:val="NormalTok"/>
+        </w:rPr>
+        <w:t xml:space="preserve">--numthreads=NumberOfCPUcores \</w:t>
+      </w:r>
+      <w:r>
+        <w:br/>
+      </w:r>
+      <w:r>
+        <w:rPr>
+          <w:rStyle w:val="NormalTok"/>
+        </w:rPr>
+        <w:t xml:space="preserve">01_undemultiplexed/Undetermined_S0_L001_R1_001.fastq.gz \</w:t>
+      </w:r>
+      <w:r>
+        <w:br/>
+      </w:r>
+      <w:r>
+        <w:rPr>
+          <w:rStyle w:val="NormalTok"/>
+        </w:rPr>
+        <w:t xml:space="preserve">01_undemultiplexed/Undetermined_S0_L001_I1_001.fastq.gz \</w:t>
+      </w:r>
+      <w:r>
+        <w:br/>
+      </w:r>
+      <w:r>
+        <w:rPr>
+          <w:rStyle w:val="NormalTok"/>
+        </w:rPr>
+        <w:t xml:space="preserve">01_undemultiplexed/Undetermined_S0_L001_I2_001.fastq.gz \</w:t>
+      </w:r>
+      <w:r>
+        <w:br/>
+      </w:r>
+      <w:r>
+        <w:rPr>
+          <w:rStyle w:val="NormalTok"/>
+        </w:rPr>
+        <w:t xml:space="preserve">01_undemultiplexed/Undetermined_S0_L001_R2_001.fastq.gz \</w:t>
+      </w:r>
+      <w:r>
+        <w:br/>
+      </w:r>
+      <w:r>
+        <w:rPr>
+          <w:rStyle w:val="NormalTok"/>
+        </w:rPr>
+        <w:t xml:space="preserve">02_demultiplexed</w:t>
+      </w:r>
+    </w:p>
+    <w:p>
+      <w:pPr>
+        <w:pStyle w:val="FirstParagraph"/>
+      </w:pPr>
+      <w:r>
+        <w:t xml:space="preserve">それぞれのコマンドラインオプションの意味は以下の通りです。</w:t>
+      </w:r>
+    </w:p>
+    <w:p>
+      <w:pPr>
+        <w:pStyle w:val="DefinitionTerm"/>
+      </w:pPr>
+      <w:r>
+        <w:rPr>
+          <w:rStyle w:val="VerbatimChar"/>
+        </w:rPr>
+        <w:t xml:space="preserve">--runname</w:t>
+      </w:r>
+    </w:p>
+    <w:p>
+      <w:pPr>
+        <w:pStyle w:val="Definition"/>
+      </w:pPr>
+      <w:r>
+        <w:t xml:space="preserve">任意のRunIDを与える</w:t>
+      </w:r>
+    </w:p>
+    <w:p>
+      <w:pPr>
+        <w:pStyle w:val="DefinitionTerm"/>
+      </w:pPr>
+      <w:r>
+        <w:rPr>
+          <w:rStyle w:val="VerbatimChar"/>
+        </w:rPr>
+        <w:t xml:space="preserve">--forwardprimerfile</w:t>
+      </w:r>
+    </w:p>
+    <w:p>
+      <w:pPr>
+        <w:pStyle w:val="Definition"/>
+      </w:pPr>
+      <w:r>
+        <w:t xml:space="preserve">フォワード側プライマー配列ファイル</w:t>
+      </w:r>
+    </w:p>
+    <w:p>
+      <w:pPr>
+        <w:pStyle w:val="DefinitionTerm"/>
+      </w:pPr>
+      <w:r>
+        <w:rPr>
+          <w:rStyle w:val="VerbatimChar"/>
+        </w:rPr>
+        <w:t xml:space="preserve">--reverseprimerfile</w:t>
+      </w:r>
+    </w:p>
+    <w:p>
+      <w:pPr>
+        <w:pStyle w:val="Definition"/>
+      </w:pPr>
+      <w:r>
+        <w:t xml:space="preserve">リバース側プライマー配列ファイル</w:t>
+      </w:r>
+    </w:p>
+    <w:p>
+      <w:pPr>
+        <w:pStyle w:val="DefinitionTerm"/>
+      </w:pPr>
+      <w:r>
+        <w:rPr>
+          <w:rStyle w:val="VerbatimChar"/>
+        </w:rPr>
+        <w:t xml:space="preserve">--truncateN</w:t>
+      </w:r>
+    </w:p>
+    <w:p>
+      <w:pPr>
+        <w:pStyle w:val="Definition"/>
+      </w:pPr>
+      <w:r>
+        <w:t xml:space="preserve">プライマー配列の一致度を算出する際にプライマー配列先頭の</w:t>
+      </w:r>
+      <w:r>
+        <w:rPr>
+          <w:rStyle w:val="VerbatimChar"/>
+        </w:rPr>
+        <w:t xml:space="preserve">N</w:t>
+      </w:r>
+      <w:r>
+        <w:t xml:space="preserve">群を除外するか否か</w:t>
+      </w:r>
+    </w:p>
+    <w:p>
+      <w:pPr>
+        <w:pStyle w:val="DefinitionTerm"/>
+      </w:pPr>
+      <w:r>
+        <w:rPr>
+          <w:rStyle w:val="VerbatimChar"/>
+        </w:rPr>
+        <w:t xml:space="preserve">--index1file</w:t>
+      </w:r>
+    </w:p>
+    <w:p>
+      <w:pPr>
+        <w:pStyle w:val="Definition"/>
+      </w:pPr>
+      <w:r>
+        <w:t xml:space="preserve">リバース側インデックス配列ファイル</w:t>
+      </w:r>
+    </w:p>
+    <w:p>
+      <w:pPr>
+        <w:pStyle w:val="DefinitionTerm"/>
+      </w:pPr>
+      <w:r>
+        <w:rPr>
+          <w:rStyle w:val="VerbatimChar"/>
+        </w:rPr>
+        <w:t xml:space="preserve">--index2file</w:t>
+      </w:r>
+    </w:p>
+    <w:p>
+      <w:pPr>
+        <w:pStyle w:val="Definition"/>
+      </w:pPr>
+      <w:r>
+        <w:t xml:space="preserve">フォワード側インデックス配列ファイル</w:t>
+      </w:r>
+    </w:p>
+    <w:p>
+      <w:pPr>
+        <w:pStyle w:val="DefinitionTerm"/>
+      </w:pPr>
+      <w:r>
+        <w:rPr>
+          <w:rStyle w:val="VerbatimChar"/>
+        </w:rPr>
+        <w:t xml:space="preserve">--minqualtag</w:t>
+      </w:r>
+    </w:p>
+    <w:p>
+      <w:pPr>
+        <w:pStyle w:val="Definition"/>
+      </w:pPr>
+      <w:r>
+        <w:t xml:space="preserve">インデックス配列の品質値下限</w:t>
+      </w:r>
+    </w:p>
+    <w:p>
+      <w:pPr>
+        <w:pStyle w:val="DefinitionTerm"/>
+      </w:pPr>
+      <w:r>
+        <w:rPr>
+          <w:rStyle w:val="VerbatimChar"/>
+        </w:rPr>
+        <w:t xml:space="preserve">--compress</w:t>
+      </w:r>
+    </w:p>
+    <w:p>
+      <w:pPr>
+        <w:pStyle w:val="Definition"/>
+      </w:pPr>
+      <w:r>
+        <w:t xml:space="preserve">圧縮形式の指定(GZIP | BZIP2 | XZ | DISABLEから選択)</w:t>
+      </w:r>
+    </w:p>
+    <w:p>
+      <w:pPr>
+        <w:pStyle w:val="DefinitionTerm"/>
+      </w:pPr>
+      <w:r>
+        <w:rPr>
+          <w:rStyle w:val="VerbatimChar"/>
+        </w:rPr>
+        <w:t xml:space="preserve">--seqnamestyle</w:t>
+      </w:r>
+    </w:p>
+    <w:p>
+      <w:pPr>
+        <w:pStyle w:val="Definition"/>
+      </w:pPr>
+      <w:r>
+        <w:t xml:space="preserve">塩基配列名の形式(ILLUMINA | MGI | OTHER | NOCHANGEから選択)</w:t>
+      </w:r>
+    </w:p>
+    <w:p>
+      <w:pPr>
+        <w:pStyle w:val="FirstParagraph"/>
+      </w:pPr>
+      <w:r>
+        <w:t xml:space="preserve">コマンドラインオプション後に入力ファイル群、出力フォルダ名を与えます。</w:t>
+      </w:r>
+    </w:p>
+    <w:p>
+      <w:pPr>
+        <w:pStyle w:val="BodyText"/>
+      </w:pPr>
+      <w:r>
+        <w:t xml:space="preserve">なお、入力ファイルは以下の順で指定します。</w:t>
+      </w:r>
+    </w:p>
+    <w:p>
+      <w:pPr>
+        <w:numPr>
+          <w:ilvl w:val="0"/>
+          <w:numId w:val="1018"/>
+        </w:numPr>
+        <w:pStyle w:val="Compact"/>
+      </w:pPr>
+      <w:r>
+        <w:t xml:space="preserve">インサートのフォワード側リードの未デマルチプレックスFASTQ</w:t>
+      </w:r>
+    </w:p>
+    <w:p>
+      <w:pPr>
+        <w:numPr>
+          <w:ilvl w:val="0"/>
+          <w:numId w:val="1018"/>
+        </w:numPr>
+        <w:pStyle w:val="Compact"/>
+      </w:pPr>
+      <w:r>
+        <w:t xml:space="preserve">index1の未デマルチプレックスFASTQ</w:t>
+      </w:r>
+    </w:p>
+    <w:p>
+      <w:pPr>
+        <w:numPr>
+          <w:ilvl w:val="0"/>
+          <w:numId w:val="1018"/>
+        </w:numPr>
+        <w:pStyle w:val="Compact"/>
+      </w:pPr>
+      <w:r>
+        <w:t xml:space="preserve">index2の未デマルチプレックスFASTQ</w:t>
+      </w:r>
+    </w:p>
+    <w:p>
+      <w:pPr>
+        <w:numPr>
+          <w:ilvl w:val="0"/>
+          <w:numId w:val="1018"/>
+        </w:numPr>
+        <w:pStyle w:val="Compact"/>
+      </w:pPr>
+      <w:r>
+        <w:t xml:space="preserve">インサートのリバース側リードの未デマルチプレックスFASTQ</w:t>
+      </w:r>
+    </w:p>
+    <w:p>
+      <w:pPr>
+        <w:pStyle w:val="FirstParagraph"/>
+      </w:pPr>
+      <w:r>
         <w:t xml:space="preserve">これは、Illumina社シーケンサが解読する順になっています。</w:t>
       </w:r>
     </w:p>
@@ -4919,7 +4962,7 @@
         <w:pStyle w:val="BodyText"/>
       </w:pPr>
       <w:r>
-        <w:t xml:space="preserve">なお、undemultiplexed FASTQが手元になく、demultiplexed FASTQしかない場合、</w:t>
+        <w:t xml:space="preserve">なお、未デマルチプレックスFASTQが手元になく、デマルチプレックス済FASTQしかない場合、</w:t>
       </w:r>
       <w:r>
         <w:rPr>
@@ -4940,7 +4983,7 @@
         <w:t xml:space="preserve">--minqualtag</w:t>
       </w:r>
       <w:r>
-        <w:t xml:space="preserve">オプションが無効(書いても構わないが影響しない)、入力はdemultiplexed FASTQを置いているフォルダにする、という点以外は</w:t>
+        <w:t xml:space="preserve">オプションが無効(書いても構わないが影響しない)、入力はデマルチプレックス済FASTQを置いているフォルダにする、という点以外は</w:t>
       </w:r>
       <w:r>
         <w:rPr>
@@ -4955,13 +4998,13 @@
         <w:t xml:space="preserve"> </w:t>
       </w:r>
       <w:r>
-        <w:t xml:space="preserve">ただし、インデックス配列ファイル内のMaterialIDがdemultiplexed FASTQのファイル名に含まれている必要があります。</w:t>
-      </w:r>
-      <w:r>
-        <w:t xml:space="preserve"> </w:t>
-      </w:r>
-      <w:r>
-        <w:t xml:space="preserve">demultiplexed FASTQは「未使用のインデックスの組み合わせ」の塩基配列は全て破棄されているためインデックスホッピングの検出には対応できません。</w:t>
+        <w:t xml:space="preserve">ただし、インデックス配列ファイル内のMaterialIDがデマルチプレックス済FASTQのファイル名に含まれている必要があります。</w:t>
+      </w:r>
+      <w:r>
+        <w:t xml:space="preserve"> </w:t>
+      </w:r>
+      <w:r>
+        <w:t xml:space="preserve">デマルチプレックス済FASTQは「未使用のインデックスの組み合わせ」の塩基配列は全て破棄されているためインデックスホッピングの検出には対応できません。</w:t>
       </w:r>
       <w:r>
         <w:t xml:space="preserve"> </w:t>
@@ -4984,7 +5027,7 @@
         <w:t xml:space="preserve">clsplitseq</w:t>
       </w:r>
       <w:r>
-        <w:t xml:space="preserve">でデマルチプレクシングを行った場合でも、各サンプルごとに「片方のインデックスを共有する、未使用のインデックスの組み合わせ」が10以上になるようなライブラリ調製を行っていない場合、インデックスホッピング除去は適用できません。</w:t>
+        <w:t xml:space="preserve">でデマルチプレックスを行った場合でも、各サンプルごとに「片方のインデックスを共有する、未使用のインデックスの組み合わせ」が10以上になるようなライブラリ調製を行っていない場合、インデックスホッピング除去は適用できません。</w:t>
       </w:r>
       <w:r>
         <w:t xml:space="preserve"> </w:t>
@@ -4999,18 +5042,18 @@
         <w:t xml:space="preserve">clsplitseq</w:t>
       </w:r>
       <w:r>
-        <w:t xml:space="preserve">によるデマルチプレクシングを全て満たす必要があります。</w:t>
+        <w:t xml:space="preserve">によるデマルチプレックスを行うこと、を全て満たす必要があります。</w:t>
       </w:r>
     </w:p>
     <w:p>
       <w:pPr>
         <w:pStyle w:val="Heading3"/>
       </w:pPr>
-      <w:bookmarkStart w:id="44" w:name="clconcatpairvによるペアエンド配列の連結"/>
+      <w:bookmarkStart w:id="45" w:name="clconcatpairvによるペアエンド配列の連結"/>
       <w:r>
         <w:t xml:space="preserve">clconcatpairvによるペアエンド配列の連結</w:t>
       </w:r>
-      <w:bookmarkEnd w:id="44"/>
+      <w:bookmarkEnd w:id="45"/>
     </w:p>
     <w:p>
       <w:pPr>
@@ -5134,11 +5177,11 @@
       <w:pPr>
         <w:pStyle w:val="Heading3"/>
       </w:pPr>
-      <w:bookmarkStart w:id="45" w:name="clfilterseqvによる低品質配列の除去"/>
+      <w:bookmarkStart w:id="46" w:name="clfilterseqvによる低品質配列の除去"/>
       <w:r>
         <w:t xml:space="preserve">clfilterseqvによる低品質配列の除去</w:t>
       </w:r>
-      <w:bookmarkEnd w:id="45"/>
+      <w:bookmarkEnd w:id="46"/>
     </w:p>
     <w:p>
       <w:pPr>
@@ -5439,11 +5482,11 @@
       <w:pPr>
         <w:pStyle w:val="Heading3"/>
       </w:pPr>
-      <w:bookmarkStart w:id="46" w:name="cldenoiseseqdによるデノイジング"/>
+      <w:bookmarkStart w:id="47" w:name="cldenoiseseqdによるデノイジング"/>
       <w:r>
         <w:t xml:space="preserve">cldenoiseseqdによるデノイジング</w:t>
       </w:r>
-      <w:bookmarkEnd w:id="46"/>
+      <w:bookmarkEnd w:id="47"/>
     </w:p>
     <w:p>
       <w:pPr>
@@ -5586,11 +5629,11 @@
       <w:pPr>
         <w:pStyle w:val="Heading3"/>
       </w:pPr>
-      <w:bookmarkStart w:id="47" w:name="clremovechimevによる参照配列データベースを用いないキメラ除去"/>
+      <w:bookmarkStart w:id="48" w:name="clremovechimevによる参照配列データベースを用いないキメラ除去"/>
       <w:r>
         <w:t xml:space="preserve">clremovechimevによる参照配列データベースを用いないキメラ除去</w:t>
       </w:r>
-      <w:bookmarkEnd w:id="47"/>
+      <w:bookmarkEnd w:id="48"/>
     </w:p>
     <w:p>
       <w:pPr>
@@ -5764,11 +5807,11 @@
       <w:pPr>
         <w:pStyle w:val="Heading3"/>
       </w:pPr>
-      <w:bookmarkStart w:id="48" w:name="clclusterstdvによる内部標準配列クラスタリング"/>
+      <w:bookmarkStart w:id="49" w:name="clclusterstdvによる内部標準配列クラスタリング"/>
       <w:r>
         <w:t xml:space="preserve">clclusterstdvによる内部標準配列クラスタリング</w:t>
       </w:r>
-      <w:bookmarkEnd w:id="48"/>
+      <w:bookmarkEnd w:id="49"/>
     </w:p>
     <w:p>
       <w:pPr>
@@ -6004,11 +6047,11 @@
       <w:pPr>
         <w:pStyle w:val="Heading3"/>
       </w:pPr>
-      <w:bookmarkStart w:id="49" w:name="clremovechimevによる参照配列データベースを用いたキメラ除去"/>
+      <w:bookmarkStart w:id="50" w:name="clremovechimevによる参照配列データベースを用いたキメラ除去"/>
       <w:r>
         <w:t xml:space="preserve">clremovechimevによる参照配列データベースを用いたキメラ除去</w:t>
       </w:r>
-      <w:bookmarkEnd w:id="49"/>
+      <w:bookmarkEnd w:id="50"/>
     </w:p>
     <w:p>
       <w:pPr>
@@ -6521,11 +6564,11 @@
       <w:pPr>
         <w:pStyle w:val="Heading3"/>
       </w:pPr>
-      <w:bookmarkStart w:id="50" w:name="clremovecontamによるインデックスホッピング除去"/>
+      <w:bookmarkStart w:id="51" w:name="clremovecontamによるインデックスホッピング除去"/>
       <w:r>
         <w:t xml:space="preserve">clremovecontamによるインデックスホッピング除去</w:t>
       </w:r>
-      <w:bookmarkEnd w:id="50"/>
+      <w:bookmarkEnd w:id="51"/>
     </w:p>
     <w:p>
       <w:pPr>
@@ -6783,11 +6826,11 @@
       <w:pPr>
         <w:pStyle w:val="Heading3"/>
       </w:pPr>
-      <w:bookmarkStart w:id="51" w:name="Xa289b86ea08d3f3d275e124ff6c56b49de31ee7"/>
+      <w:bookmarkStart w:id="52" w:name="Xa289b86ea08d3f3d275e124ff6c56b49de31ee7"/>
       <w:r>
         <w:t xml:space="preserve">clremovecontamとネガティブコントロールを利用したデコンタミネーション</w:t>
       </w:r>
-      <w:bookmarkEnd w:id="51"/>
+      <w:bookmarkEnd w:id="52"/>
     </w:p>
     <w:p>
       <w:pPr>
@@ -6832,6 +6875,15 @@
         <w:rPr>
           <w:rStyle w:val="NormalTok"/>
         </w:rPr>
+        <w:t xml:space="preserve">--ignoreotuseq=standard.fasta \</w:t>
+      </w:r>
+      <w:r>
+        <w:br/>
+      </w:r>
+      <w:r>
+        <w:rPr>
+          <w:rStyle w:val="NormalTok"/>
+        </w:rPr>
         <w:t xml:space="preserve">--stdconctable=stdconctable.tsv \</w:t>
       </w:r>
       <w:r>
@@ -6934,6 +6986,25 @@
         <w:rPr>
           <w:rStyle w:val="VerbatimChar"/>
         </w:rPr>
+        <w:t xml:space="preserve">--ignoreotuseq</w:t>
+      </w:r>
+    </w:p>
+    <w:p>
+      <w:pPr>
+        <w:pStyle w:val="Definition"/>
+      </w:pPr>
+      <w:r>
+        <w:t xml:space="preserve">デコンタミネーションの対象外にするOTUリストを記したテキストファイル</w:t>
+      </w:r>
+    </w:p>
+    <w:p>
+      <w:pPr>
+        <w:pStyle w:val="DefinitionTerm"/>
+      </w:pPr>
+      <w:r>
+        <w:rPr>
+          <w:rStyle w:val="VerbatimChar"/>
+        </w:rPr>
         <w:t xml:space="preserve">--stdconctable</w:t>
       </w:r>
     </w:p>
@@ -6996,6 +7067,23 @@
         <w:pStyle w:val="BodyText"/>
       </w:pPr>
       <w:r>
+        <w:t xml:space="preserve">滅多に起きることはありませんが、内部標準配列が誤って除去されることを防ぐため、上記の例では内部標準配列をデコンタミネーションの対象外とするように</w:t>
+      </w:r>
+      <w:r>
+        <w:rPr>
+          <w:rStyle w:val="VerbatimChar"/>
+        </w:rPr>
+        <w:t xml:space="preserve">--ignoreotuseq</w:t>
+      </w:r>
+      <w:r>
+        <w:t xml:space="preserve">を使用しています。</w:t>
+      </w:r>
+    </w:p>
+    <w:p>
+      <w:pPr>
+        <w:pStyle w:val="BodyText"/>
+      </w:pPr>
+      <w:r>
         <w:t xml:space="preserve">なお、抽出DNA溶液量表と濾過水量表がなく、内部標準DNA濃度表のみが与えられた場合、環境水中のDNA濃度の代わりに抽出DNA溶液中のDNA濃度を算出し、その値に基づいてデコンタミネーションを行います。</w:t>
       </w:r>
       <w:r>
@@ -7117,11 +7205,11 @@
       <w:pPr>
         <w:pStyle w:val="Heading2"/>
       </w:pPr>
-      <w:bookmarkStart w:id="52" w:name="分子同定"/>
+      <w:bookmarkStart w:id="53" w:name="分子同定"/>
       <w:r>
         <w:t xml:space="preserve">分子同定</w:t>
       </w:r>
-      <w:bookmarkEnd w:id="52"/>
+      <w:bookmarkEnd w:id="53"/>
     </w:p>
     <w:p>
       <w:pPr>
@@ -7190,11 +7278,11 @@
       <w:pPr>
         <w:pStyle w:val="Heading3"/>
       </w:pPr>
-      <w:bookmarkStart w:id="53" w:name="分子同定用参照配列データベース"/>
+      <w:bookmarkStart w:id="54" w:name="分子同定用参照配列データベース"/>
       <w:r>
         <w:t xml:space="preserve">分子同定用参照配列データベース</w:t>
       </w:r>
-      <w:bookmarkEnd w:id="53"/>
+      <w:bookmarkEnd w:id="54"/>
     </w:p>
     <w:p>
       <w:pPr>
@@ -7692,11 +7780,11 @@
       <w:pPr>
         <w:pStyle w:val="Heading3"/>
       </w:pPr>
-      <w:bookmarkStart w:id="54" w:name="clmakecachedbによるキャッシュデータベースの生成"/>
+      <w:bookmarkStart w:id="55" w:name="clmakecachedbによるキャッシュデータベースの生成"/>
       <w:r>
         <w:t xml:space="preserve">clmakecachedbによるキャッシュデータベースの生成</w:t>
       </w:r>
-      <w:bookmarkEnd w:id="54"/>
+      <w:bookmarkEnd w:id="55"/>
     </w:p>
     <w:p>
       <w:pPr>
@@ -7837,21 +7925,21 @@
       <w:pPr>
         <w:pStyle w:val="Heading3"/>
       </w:pPr>
-      <w:bookmarkStart w:id="55" w:name="qcauto法による分子同定"/>
+      <w:bookmarkStart w:id="56" w:name="qcauto法による分子同定"/>
       <w:r>
         <w:t xml:space="preserve">QCauto法による分子同定</w:t>
       </w:r>
-      <w:bookmarkEnd w:id="55"/>
+      <w:bookmarkEnd w:id="56"/>
     </w:p>
     <w:p>
       <w:pPr>
         <w:pStyle w:val="Heading4"/>
       </w:pPr>
-      <w:bookmarkStart w:id="56" w:name="clidentseqによる近隣配列群の取得"/>
+      <w:bookmarkStart w:id="57" w:name="clidentseqによる近隣配列群の取得"/>
       <w:r>
         <w:t xml:space="preserve">clidentseqによる近隣配列群の取得</w:t>
       </w:r>
-      <w:bookmarkEnd w:id="56"/>
+      <w:bookmarkEnd w:id="57"/>
     </w:p>
     <w:p>
       <w:pPr>
@@ -8003,11 +8091,11 @@
       <w:pPr>
         <w:pStyle w:val="Heading4"/>
       </w:pPr>
-      <w:bookmarkStart w:id="57" w:name="classigntaxによる分類群の割り当て"/>
+      <w:bookmarkStart w:id="58" w:name="classigntaxによる分類群の割り当て"/>
       <w:r>
         <w:t xml:space="preserve">classigntaxによる分類群の割り当て</w:t>
       </w:r>
-      <w:bookmarkEnd w:id="57"/>
+      <w:bookmarkEnd w:id="58"/>
     </w:p>
     <w:p>
       <w:pPr>
@@ -8147,21 +8235,21 @@
       <w:pPr>
         <w:pStyle w:val="Heading3"/>
       </w:pPr>
-      <w:bookmarkStart w:id="58" w:name="nn法による分子同定"/>
+      <w:bookmarkStart w:id="59" w:name="nn法による分子同定"/>
       <w:r>
         <w:t xml:space="preserve">95%-3NN法による分子同定</w:t>
       </w:r>
-      <w:bookmarkEnd w:id="58"/>
+      <w:bookmarkEnd w:id="59"/>
     </w:p>
     <w:p>
       <w:pPr>
         <w:pStyle w:val="Heading4"/>
       </w:pPr>
-      <w:bookmarkStart w:id="59" w:name="clidentseqによる近隣配列群の取得-1"/>
+      <w:bookmarkStart w:id="60" w:name="clidentseqによる近隣配列群の取得-1"/>
       <w:r>
         <w:t xml:space="preserve">clidentseqによる近隣配列群の取得</w:t>
       </w:r>
-      <w:bookmarkEnd w:id="59"/>
+      <w:bookmarkEnd w:id="60"/>
     </w:p>
     <w:p>
       <w:pPr>
@@ -8240,11 +8328,11 @@
       <w:pPr>
         <w:pStyle w:val="Heading4"/>
       </w:pPr>
-      <w:bookmarkStart w:id="60" w:name="classigntaxによる分類群の割当"/>
+      <w:bookmarkStart w:id="61" w:name="classigntaxによる分類群の割当"/>
       <w:r>
         <w:t xml:space="preserve">classigntaxによる分類群の割当</w:t>
       </w:r>
-      <w:bookmarkEnd w:id="60"/>
+      <w:bookmarkEnd w:id="61"/>
     </w:p>
     <w:p>
       <w:pPr>
@@ -8394,11 +8482,11 @@
       <w:pPr>
         <w:pStyle w:val="Heading3"/>
       </w:pPr>
-      <w:bookmarkStart w:id="61" w:name="clmakeidentdbによる分子同定結果の再利用"/>
+      <w:bookmarkStart w:id="62" w:name="clmakeidentdbによる分子同定結果の再利用"/>
       <w:r>
         <w:t xml:space="preserve">clmakeidentdbによる分子同定結果の再利用</w:t>
       </w:r>
-      <w:bookmarkEnd w:id="61"/>
+      <w:bookmarkEnd w:id="62"/>
     </w:p>
     <w:p>
       <w:pPr>
@@ -8636,11 +8724,11 @@
       <w:pPr>
         <w:pStyle w:val="Heading3"/>
       </w:pPr>
-      <w:bookmarkStart w:id="62" w:name="clmergeassignによる複数の分子同定結果のマージ"/>
+      <w:bookmarkStart w:id="63" w:name="clmergeassignによる複数の分子同定結果のマージ"/>
       <w:r>
         <w:t xml:space="preserve">clmergeassignによる複数の分子同定結果のマージ</w:t>
       </w:r>
-      <w:bookmarkEnd w:id="62"/>
+      <w:bookmarkEnd w:id="63"/>
     </w:p>
     <w:p>
       <w:pPr>
@@ -8830,11 +8918,11 @@
       <w:pPr>
         <w:pStyle w:val="Heading3"/>
       </w:pPr>
-      <w:bookmarkStart w:id="63" w:name="clfillassignによる分子同定結果の穴埋め"/>
+      <w:bookmarkStart w:id="64" w:name="clfillassignによる分子同定結果の穴埋め"/>
       <w:r>
         <w:t xml:space="preserve">clfillassignによる分子同定結果の穴埋め</w:t>
       </w:r>
-      <w:bookmarkEnd w:id="63"/>
+      <w:bookmarkEnd w:id="64"/>
     </w:p>
     <w:p>
       <w:pPr>
@@ -8992,11 +9080,11 @@
       <w:pPr>
         <w:pStyle w:val="Heading2"/>
       </w:pPr>
-      <w:bookmarkStart w:id="64" w:name="otu組成表の作成"/>
+      <w:bookmarkStart w:id="65" w:name="otu組成表の作成"/>
       <w:r>
         <w:t xml:space="preserve">OTU組成表の作成</w:t>
       </w:r>
-      <w:bookmarkEnd w:id="64"/>
+      <w:bookmarkEnd w:id="65"/>
     </w:p>
     <w:p>
       <w:pPr>
@@ -9133,11 +9221,11 @@
       <w:pPr>
         <w:pStyle w:val="Heading3"/>
       </w:pPr>
-      <w:bookmarkStart w:id="65" w:name="clfiltersumによるotu組成表の加工"/>
+      <w:bookmarkStart w:id="66" w:name="clfiltersumによるotu組成表の加工"/>
       <w:r>
         <w:t xml:space="preserve">clfiltersumによるOTU組成表の加工</w:t>
       </w:r>
-      <w:bookmarkEnd w:id="65"/>
+      <w:bookmarkEnd w:id="66"/>
     </w:p>
     <w:p>
       <w:pPr>
@@ -9645,11 +9733,11 @@
       <w:pPr>
         <w:pStyle w:val="Heading3"/>
       </w:pPr>
-      <w:bookmarkStart w:id="66" w:name="clrarefysumによるotu組成表のカバレッジベースレアファクション"/>
+      <w:bookmarkStart w:id="67" w:name="clrarefysumによるotu組成表のカバレッジベースレアファクション"/>
       <w:r>
         <w:t xml:space="preserve">clrarefysumによるOTU組成表のカバレッジベースレアファクション</w:t>
       </w:r>
-      <w:bookmarkEnd w:id="66"/>
+      <w:bookmarkEnd w:id="67"/>
     </w:p>
     <w:p>
       <w:pPr>
@@ -10460,11 +10548,11 @@
       <w:pPr>
         <w:pStyle w:val="Heading3"/>
       </w:pPr>
-      <w:bookmarkStart w:id="67" w:name="clestimateconcと内部標準dnaリード数を用いたdna濃度の推定"/>
+      <w:bookmarkStart w:id="68" w:name="clestimateconcと内部標準dnaリード数を用いたdna濃度の推定"/>
       <w:r>
         <w:t xml:space="preserve">clestimateconcと内部標準DNAリード数を用いたDNA濃度の推定</w:t>
       </w:r>
-      <w:bookmarkEnd w:id="67"/>
+      <w:bookmarkEnd w:id="68"/>
     </w:p>
     <w:p>
       <w:pPr>
@@ -10764,11 +10852,11 @@
       <w:pPr>
         <w:pStyle w:val="Heading3"/>
       </w:pPr>
-      <w:bookmarkStart w:id="68" w:name="otu組成表からの種組成表の作成"/>
+      <w:bookmarkStart w:id="69" w:name="otu組成表からの種組成表の作成"/>
       <w:r>
         <w:t xml:space="preserve">OTU組成表からの種組成表の作成</w:t>
       </w:r>
-      <w:bookmarkEnd w:id="68"/>
+      <w:bookmarkEnd w:id="69"/>
     </w:p>
     <w:p>
       <w:pPr>
@@ -11451,11 +11539,11 @@
       <w:pPr>
         <w:pStyle w:val="Heading2"/>
       </w:pPr>
-      <w:bookmarkStart w:id="69" w:name="otu組成表を用いた群集生態学解析に向けて"/>
+      <w:bookmarkStart w:id="70" w:name="otu組成表を用いた群集生態学解析に向けて"/>
       <w:r>
         <w:t xml:space="preserve">OTU組成表を用いた群集生態学解析に向けて</w:t>
       </w:r>
-      <w:bookmarkEnd w:id="69"/>
+      <w:bookmarkEnd w:id="70"/>
     </w:p>
     <w:p>
       <w:pPr>
@@ -11534,7 +11622,7 @@
       <w:pPr>
         <w:numPr>
           <w:ilvl w:val="0"/>
-          <w:numId w:val="1018"/>
+          <w:numId w:val="1019"/>
         </w:numPr>
         <w:pStyle w:val="Compact"/>
       </w:pPr>
@@ -11544,7 +11632,7 @@
       <w:r>
         <w:t xml:space="preserve"> </w:t>
       </w:r>
-      <w:hyperlink r:id="rId70">
+      <w:hyperlink r:id="rId71">
         <w:r>
           <w:rPr>
             <w:rStyle w:val="Hyperlink"/>
@@ -11557,7 +11645,7 @@
       <w:pPr>
         <w:numPr>
           <w:ilvl w:val="0"/>
-          <w:numId w:val="1018"/>
+          <w:numId w:val="1019"/>
         </w:numPr>
         <w:pStyle w:val="Compact"/>
       </w:pPr>
@@ -11567,7 +11655,7 @@
       <w:r>
         <w:t xml:space="preserve"> </w:t>
       </w:r>
-      <w:hyperlink r:id="rId71">
+      <w:hyperlink r:id="rId72">
         <w:r>
           <w:rPr>
             <w:rStyle w:val="Hyperlink"/>
@@ -11615,7 +11703,7 @@
       <w:pPr>
         <w:numPr>
           <w:ilvl w:val="0"/>
-          <w:numId w:val="1019"/>
+          <w:numId w:val="1020"/>
         </w:numPr>
         <w:pStyle w:val="Compact"/>
       </w:pPr>
@@ -11625,7 +11713,7 @@
       <w:r>
         <w:t xml:space="preserve"> </w:t>
       </w:r>
-      <w:hyperlink r:id="rId70">
+      <w:hyperlink r:id="rId71">
         <w:r>
           <w:rPr>
             <w:rStyle w:val="Hyperlink"/>
@@ -11638,7 +11726,7 @@
       <w:pPr>
         <w:numPr>
           <w:ilvl w:val="0"/>
-          <w:numId w:val="1019"/>
+          <w:numId w:val="1020"/>
         </w:numPr>
         <w:pStyle w:val="Compact"/>
       </w:pPr>
@@ -11648,7 +11736,7 @@
       <w:r>
         <w:t xml:space="preserve"> </w:t>
       </w:r>
-      <w:hyperlink r:id="rId72">
+      <w:hyperlink r:id="rId73">
         <w:r>
           <w:rPr>
             <w:rStyle w:val="Hyperlink"/>
@@ -11682,7 +11770,7 @@
       <w:pPr>
         <w:numPr>
           <w:ilvl w:val="0"/>
-          <w:numId w:val="1019"/>
+          <w:numId w:val="1020"/>
         </w:numPr>
         <w:pStyle w:val="Compact"/>
       </w:pPr>
@@ -11692,7 +11780,7 @@
       <w:r>
         <w:t xml:space="preserve"> </w:t>
       </w:r>
-      <w:hyperlink r:id="rId73">
+      <w:hyperlink r:id="rId74">
         <w:r>
           <w:rPr>
             <w:rStyle w:val="Hyperlink"/>
@@ -11705,7 +11793,7 @@
       <w:pPr>
         <w:numPr>
           <w:ilvl w:val="0"/>
-          <w:numId w:val="1019"/>
+          <w:numId w:val="1020"/>
         </w:numPr>
         <w:pStyle w:val="Compact"/>
       </w:pPr>
@@ -11715,7 +11803,7 @@
       <w:r>
         <w:t xml:space="preserve"> </w:t>
       </w:r>
-      <w:hyperlink r:id="rId74">
+      <w:hyperlink r:id="rId75">
         <w:r>
           <w:rPr>
             <w:rStyle w:val="Hyperlink"/>
@@ -11749,7 +11837,7 @@
       <w:pPr>
         <w:numPr>
           <w:ilvl w:val="0"/>
-          <w:numId w:val="1019"/>
+          <w:numId w:val="1020"/>
         </w:numPr>
         <w:pStyle w:val="Compact"/>
       </w:pPr>
@@ -11759,7 +11847,7 @@
       <w:r>
         <w:t xml:space="preserve"> </w:t>
       </w:r>
-      <w:hyperlink r:id="rId75">
+      <w:hyperlink r:id="rId76">
         <w:r>
           <w:rPr>
             <w:rStyle w:val="Hyperlink"/>
@@ -11772,7 +11860,7 @@
       <w:pPr>
         <w:numPr>
           <w:ilvl w:val="0"/>
-          <w:numId w:val="1019"/>
+          <w:numId w:val="1020"/>
         </w:numPr>
         <w:pStyle w:val="Compact"/>
       </w:pPr>
@@ -11782,7 +11870,7 @@
       <w:r>
         <w:t xml:space="preserve"> </w:t>
       </w:r>
-      <w:hyperlink r:id="rId76">
+      <w:hyperlink r:id="rId77">
         <w:r>
           <w:rPr>
             <w:rStyle w:val="Hyperlink"/>
@@ -11795,7 +11883,7 @@
       <w:pPr>
         <w:numPr>
           <w:ilvl w:val="0"/>
-          <w:numId w:val="1019"/>
+          <w:numId w:val="1020"/>
         </w:numPr>
         <w:pStyle w:val="Compact"/>
       </w:pPr>
@@ -11805,7 +11893,7 @@
       <w:r>
         <w:t xml:space="preserve"> </w:t>
       </w:r>
-      <w:hyperlink r:id="rId77">
+      <w:hyperlink r:id="rId78">
         <w:r>
           <w:rPr>
             <w:rStyle w:val="Hyperlink"/>
@@ -11818,7 +11906,7 @@
       <w:pPr>
         <w:numPr>
           <w:ilvl w:val="0"/>
-          <w:numId w:val="1019"/>
+          <w:numId w:val="1020"/>
         </w:numPr>
         <w:pStyle w:val="Compact"/>
       </w:pPr>
@@ -11828,7 +11916,7 @@
       <w:r>
         <w:t xml:space="preserve"> </w:t>
       </w:r>
-      <w:hyperlink r:id="rId78">
+      <w:hyperlink r:id="rId79">
         <w:r>
           <w:rPr>
             <w:rStyle w:val="Hyperlink"/>
@@ -11847,7 +11935,7 @@
       <w:pPr>
         <w:numPr>
           <w:ilvl w:val="0"/>
-          <w:numId w:val="1019"/>
+          <w:numId w:val="1020"/>
         </w:numPr>
         <w:pStyle w:val="Compact"/>
       </w:pPr>
@@ -11857,7 +11945,7 @@
       <w:r>
         <w:t xml:space="preserve"> </w:t>
       </w:r>
-      <w:hyperlink r:id="rId79">
+      <w:hyperlink r:id="rId80">
         <w:r>
           <w:rPr>
             <w:rStyle w:val="Hyperlink"/>
@@ -11911,7 +11999,7 @@
       <w:pPr>
         <w:numPr>
           <w:ilvl w:val="0"/>
-          <w:numId w:val="1020"/>
+          <w:numId w:val="1021"/>
         </w:numPr>
         <w:pStyle w:val="Compact"/>
       </w:pPr>
@@ -11921,7 +12009,7 @@
       <w:r>
         <w:t xml:space="preserve"> </w:t>
       </w:r>
-      <w:hyperlink r:id="rId80">
+      <w:hyperlink r:id="rId81">
         <w:r>
           <w:rPr>
             <w:rStyle w:val="Hyperlink"/>
@@ -11940,7 +12028,7 @@
       <w:pPr>
         <w:numPr>
           <w:ilvl w:val="0"/>
-          <w:numId w:val="1020"/>
+          <w:numId w:val="1021"/>
         </w:numPr>
         <w:pStyle w:val="Compact"/>
       </w:pPr>
@@ -11950,7 +12038,7 @@
       <w:r>
         <w:t xml:space="preserve"> </w:t>
       </w:r>
-      <w:hyperlink r:id="rId81">
+      <w:hyperlink r:id="rId82">
         <w:r>
           <w:rPr>
             <w:rStyle w:val="Hyperlink"/>
@@ -11998,7 +12086,7 @@
       <w:pPr>
         <w:numPr>
           <w:ilvl w:val="0"/>
-          <w:numId w:val="1021"/>
+          <w:numId w:val="1022"/>
         </w:numPr>
         <w:pStyle w:val="Compact"/>
       </w:pPr>
@@ -12008,7 +12096,7 @@
       <w:r>
         <w:t xml:space="preserve"> </w:t>
       </w:r>
-      <w:hyperlink r:id="rId82">
+      <w:hyperlink r:id="rId83">
         <w:r>
           <w:rPr>
             <w:rStyle w:val="Hyperlink"/>
@@ -12042,7 +12130,7 @@
       <w:pPr>
         <w:numPr>
           <w:ilvl w:val="0"/>
-          <w:numId w:val="1021"/>
+          <w:numId w:val="1022"/>
         </w:numPr>
         <w:pStyle w:val="Compact"/>
       </w:pPr>
@@ -12052,7 +12140,7 @@
       <w:r>
         <w:t xml:space="preserve"> </w:t>
       </w:r>
-      <w:hyperlink r:id="rId83">
+      <w:hyperlink r:id="rId84">
         <w:r>
           <w:rPr>
             <w:rStyle w:val="Hyperlink"/>
@@ -12100,7 +12188,7 @@
       <w:pPr>
         <w:numPr>
           <w:ilvl w:val="0"/>
-          <w:numId w:val="1022"/>
+          <w:numId w:val="1023"/>
         </w:numPr>
         <w:pStyle w:val="Compact"/>
       </w:pPr>
@@ -12110,7 +12198,7 @@
       <w:r>
         <w:t xml:space="preserve"> </w:t>
       </w:r>
-      <w:hyperlink r:id="rId84">
+      <w:hyperlink r:id="rId85">
         <w:r>
           <w:rPr>
             <w:rStyle w:val="Hyperlink"/>
@@ -12144,7 +12232,7 @@
       <w:pPr>
         <w:numPr>
           <w:ilvl w:val="0"/>
-          <w:numId w:val="1022"/>
+          <w:numId w:val="1023"/>
         </w:numPr>
         <w:pStyle w:val="Compact"/>
       </w:pPr>
@@ -12154,7 +12242,7 @@
       <w:r>
         <w:t xml:space="preserve"> </w:t>
       </w:r>
-      <w:hyperlink r:id="rId85">
+      <w:hyperlink r:id="rId86">
         <w:r>
           <w:rPr>
             <w:rStyle w:val="Hyperlink"/>
@@ -12188,7 +12276,7 @@
       <w:pPr>
         <w:numPr>
           <w:ilvl w:val="0"/>
-          <w:numId w:val="1022"/>
+          <w:numId w:val="1023"/>
         </w:numPr>
         <w:pStyle w:val="Compact"/>
       </w:pPr>
@@ -12198,7 +12286,7 @@
       <w:r>
         <w:t xml:space="preserve"> </w:t>
       </w:r>
-      <w:hyperlink r:id="rId86">
+      <w:hyperlink r:id="rId87">
         <w:r>
           <w:rPr>
             <w:rStyle w:val="Hyperlink"/>
@@ -12290,14 +12378,14 @@
       <w:pPr>
         <w:pStyle w:val="Heading1"/>
       </w:pPr>
-      <w:bookmarkStart w:id="87" w:name="引用文献"/>
+      <w:bookmarkStart w:id="88" w:name="引用文献"/>
       <w:r>
         <w:t xml:space="preserve">引用文献</w:t>
       </w:r>
-      <w:bookmarkEnd w:id="87"/>
-    </w:p>
-    <w:bookmarkStart w:id="164" w:name="refs"/>
-    <w:bookmarkStart w:id="89" w:name="X6de2a223c072cfc9bc041e5aa44c5820b8de666"/>
+      <w:bookmarkEnd w:id="88"/>
+    </w:p>
+    <w:bookmarkStart w:id="165" w:name="refs"/>
+    <w:bookmarkStart w:id="90" w:name="X6de2a223c072cfc9bc041e5aa44c5820b8de666"/>
     <w:p>
       <w:pPr>
         <w:pStyle w:val="Bibliography"/>
@@ -12323,7 +12411,7 @@
       <w:r>
         <w:t xml:space="preserve"> </w:t>
       </w:r>
-      <w:hyperlink r:id="rId88">
+      <w:hyperlink r:id="rId89">
         <w:r>
           <w:rPr>
             <w:rStyle w:val="Hyperlink"/>
@@ -12332,8 +12420,8 @@
         </w:r>
       </w:hyperlink>
     </w:p>
-    <w:bookmarkEnd w:id="89"/>
-    <w:bookmarkStart w:id="91" w:name="ref-Chao2014RarefactionextrapolationHill"/>
+    <w:bookmarkEnd w:id="90"/>
+    <w:bookmarkStart w:id="92" w:name="ref-Chao2014RarefactionextrapolationHill"/>
     <w:p>
       <w:pPr>
         <w:pStyle w:val="Bibliography"/>
@@ -12359,7 +12447,7 @@
       <w:r>
         <w:t xml:space="preserve"> </w:t>
       </w:r>
-      <w:hyperlink r:id="rId90">
+      <w:hyperlink r:id="rId91">
         <w:r>
           <w:rPr>
             <w:rStyle w:val="Hyperlink"/>
@@ -12368,8 +12456,8 @@
         </w:r>
       </w:hyperlink>
     </w:p>
-    <w:bookmarkEnd w:id="91"/>
-    <w:bookmarkStart w:id="93" w:name="X3be505009a62da157b8323bcfd4b2c20524613f"/>
+    <w:bookmarkEnd w:id="92"/>
+    <w:bookmarkStart w:id="94" w:name="X3be505009a62da157b8323bcfd4b2c20524613f"/>
     <w:p>
       <w:pPr>
         <w:pStyle w:val="Bibliography"/>
@@ -12395,7 +12483,7 @@
       <w:r>
         <w:t xml:space="preserve"> </w:t>
       </w:r>
-      <w:hyperlink r:id="rId92">
+      <w:hyperlink r:id="rId93">
         <w:r>
           <w:rPr>
             <w:rStyle w:val="Hyperlink"/>
@@ -12404,8 +12492,8 @@
         </w:r>
       </w:hyperlink>
     </w:p>
-    <w:bookmarkEnd w:id="93"/>
-    <w:bookmarkStart w:id="95" w:name="ref-Chao2023Rarefactionextrapolationbeta"/>
+    <w:bookmarkEnd w:id="94"/>
+    <w:bookmarkStart w:id="96" w:name="ref-Chao2023Rarefactionextrapolationbeta"/>
     <w:p>
       <w:pPr>
         <w:pStyle w:val="Bibliography"/>
@@ -12431,7 +12519,7 @@
       <w:r>
         <w:t xml:space="preserve"> </w:t>
       </w:r>
-      <w:hyperlink r:id="rId94">
+      <w:hyperlink r:id="rId95">
         <w:r>
           <w:rPr>
             <w:rStyle w:val="Hyperlink"/>
@@ -12440,8 +12528,8 @@
         </w:r>
       </w:hyperlink>
     </w:p>
-    <w:bookmarkEnd w:id="95"/>
-    <w:bookmarkStart w:id="97" w:name="ref-Chiu2016Estimatingcomparingmicrobial"/>
+    <w:bookmarkEnd w:id="96"/>
+    <w:bookmarkStart w:id="98" w:name="ref-Chiu2016Estimatingcomparingmicrobial"/>
     <w:p>
       <w:pPr>
         <w:pStyle w:val="Bibliography"/>
@@ -12467,7 +12555,7 @@
       <w:r>
         <w:t xml:space="preserve"> </w:t>
       </w:r>
-      <w:hyperlink r:id="rId96">
+      <w:hyperlink r:id="rId97">
         <w:r>
           <w:rPr>
             <w:rStyle w:val="Hyperlink"/>
@@ -12476,8 +12564,8 @@
         </w:r>
       </w:hyperlink>
     </w:p>
-    <w:bookmarkEnd w:id="97"/>
-    <w:bookmarkStart w:id="99" w:name="ref-Edgar2010Searchclusteringorders"/>
+    <w:bookmarkEnd w:id="98"/>
+    <w:bookmarkStart w:id="100" w:name="ref-Edgar2010Searchclusteringorders"/>
     <w:p>
       <w:pPr>
         <w:pStyle w:val="Bibliography"/>
@@ -12503,7 +12591,7 @@
       <w:r>
         <w:t xml:space="preserve"> </w:t>
       </w:r>
-      <w:hyperlink r:id="rId98">
+      <w:hyperlink r:id="rId99">
         <w:r>
           <w:rPr>
             <w:rStyle w:val="Hyperlink"/>
@@ -12512,8 +12600,8 @@
         </w:r>
       </w:hyperlink>
     </w:p>
-    <w:bookmarkEnd w:id="99"/>
-    <w:bookmarkStart w:id="100" w:name="ref-Edgar2016UCHIME2improvedchimera"/>
+    <w:bookmarkEnd w:id="100"/>
+    <w:bookmarkStart w:id="101" w:name="ref-Edgar2016UCHIME2improvedchimera"/>
     <w:p>
       <w:pPr>
         <w:pStyle w:val="Bibliography"/>
@@ -12522,8 +12610,8 @@
         <w:t xml:space="preserve">Edgar, Robert C. (2016) UCHIME2: improved chimera prediction for amplicon sequencing., 074252.</w:t>
       </w:r>
     </w:p>
-    <w:bookmarkEnd w:id="100"/>
-    <w:bookmarkStart w:id="102" w:name="ref-Edgar2015Errorfilteringpair"/>
+    <w:bookmarkEnd w:id="101"/>
+    <w:bookmarkStart w:id="103" w:name="ref-Edgar2015Errorfilteringpair"/>
     <w:p>
       <w:pPr>
         <w:pStyle w:val="Bibliography"/>
@@ -12549,7 +12637,7 @@
       <w:r>
         <w:t xml:space="preserve"> </w:t>
       </w:r>
-      <w:hyperlink r:id="rId101">
+      <w:hyperlink r:id="rId102">
         <w:r>
           <w:rPr>
             <w:rStyle w:val="Hyperlink"/>
@@ -12558,8 +12646,8 @@
         </w:r>
       </w:hyperlink>
     </w:p>
-    <w:bookmarkEnd w:id="102"/>
-    <w:bookmarkStart w:id="104" w:name="ref-Edgar2011UCHIMEimprovessensitivity"/>
+    <w:bookmarkEnd w:id="103"/>
+    <w:bookmarkStart w:id="105" w:name="ref-Edgar2011UCHIMEimprovessensitivity"/>
     <w:p>
       <w:pPr>
         <w:pStyle w:val="Bibliography"/>
@@ -12585,7 +12673,7 @@
       <w:r>
         <w:t xml:space="preserve"> </w:t>
       </w:r>
-      <w:hyperlink r:id="rId103">
+      <w:hyperlink r:id="rId104">
         <w:r>
           <w:rPr>
             <w:rStyle w:val="Hyperlink"/>
@@ -12594,8 +12682,8 @@
         </w:r>
       </w:hyperlink>
     </w:p>
-    <w:bookmarkEnd w:id="104"/>
-    <w:bookmarkStart w:id="106" w:name="X7b30066f7ad789bde3b87197594d92104dbe379"/>
+    <w:bookmarkEnd w:id="105"/>
+    <w:bookmarkStart w:id="107" w:name="X7b30066f7ad789bde3b87197594d92104dbe379"/>
     <w:p>
       <w:pPr>
         <w:pStyle w:val="Bibliography"/>
@@ -12621,7 +12709,7 @@
       <w:r>
         <w:t xml:space="preserve"> </w:t>
       </w:r>
-      <w:hyperlink r:id="rId105">
+      <w:hyperlink r:id="rId106">
         <w:r>
           <w:rPr>
             <w:rStyle w:val="Hyperlink"/>
@@ -12630,8 +12718,8 @@
         </w:r>
       </w:hyperlink>
     </w:p>
-    <w:bookmarkEnd w:id="106"/>
-    <w:bookmarkStart w:id="108" w:name="ref-Hsieh2016iNEXTpackagerarefaction"/>
+    <w:bookmarkEnd w:id="107"/>
+    <w:bookmarkStart w:id="109" w:name="ref-Hsieh2016iNEXTpackagerarefaction"/>
     <w:p>
       <w:pPr>
         <w:pStyle w:val="Bibliography"/>
@@ -12657,7 +12745,7 @@
       <w:r>
         <w:t xml:space="preserve"> </w:t>
       </w:r>
-      <w:hyperlink r:id="rId107">
+      <w:hyperlink r:id="rId108">
         <w:r>
           <w:rPr>
             <w:rStyle w:val="Hyperlink"/>
@@ -12666,8 +12754,8 @@
         </w:r>
       </w:hyperlink>
     </w:p>
-    <w:bookmarkEnd w:id="108"/>
-    <w:bookmarkStart w:id="110" w:name="ref-Hui2016boralBayesianOrdination"/>
+    <w:bookmarkEnd w:id="109"/>
+    <w:bookmarkStart w:id="111" w:name="ref-Hui2016boralBayesianOrdination"/>
     <w:p>
       <w:pPr>
         <w:pStyle w:val="Bibliography"/>
@@ -12693,7 +12781,7 @@
       <w:r>
         <w:t xml:space="preserve"> </w:t>
       </w:r>
-      <w:hyperlink r:id="rId109">
+      <w:hyperlink r:id="rId110">
         <w:r>
           <w:rPr>
             <w:rStyle w:val="Hyperlink"/>
@@ -12702,8 +12790,8 @@
         </w:r>
       </w:hyperlink>
     </w:p>
-    <w:bookmarkEnd w:id="110"/>
-    <w:bookmarkStart w:id="112" w:name="ref-Huson2007MEGANanalysismetagenomic"/>
+    <w:bookmarkEnd w:id="111"/>
+    <w:bookmarkStart w:id="113" w:name="ref-Huson2007MEGANanalysismetagenomic"/>
     <w:p>
       <w:pPr>
         <w:pStyle w:val="Bibliography"/>
@@ -12729,7 +12817,7 @@
       <w:r>
         <w:t xml:space="preserve"> </w:t>
       </w:r>
-      <w:hyperlink r:id="rId111">
+      <w:hyperlink r:id="rId112">
         <w:r>
           <w:rPr>
             <w:rStyle w:val="Hyperlink"/>
@@ -12738,8 +12826,8 @@
         </w:r>
       </w:hyperlink>
     </w:p>
-    <w:bookmarkEnd w:id="112"/>
-    <w:bookmarkStart w:id="114" w:name="ref-Kadowaki2023primercommunityecology"/>
+    <w:bookmarkEnd w:id="113"/>
+    <w:bookmarkStart w:id="115" w:name="ref-Kadowaki2023primercommunityecology"/>
     <w:p>
       <w:pPr>
         <w:pStyle w:val="Bibliography"/>
@@ -12765,7 +12853,7 @@
       <w:r>
         <w:t xml:space="preserve"> </w:t>
       </w:r>
-      <w:hyperlink r:id="rId113">
+      <w:hyperlink r:id="rId114">
         <w:r>
           <w:rPr>
             <w:rStyle w:val="Hyperlink"/>
@@ -12774,8 +12862,8 @@
         </w:r>
       </w:hyperlink>
     </w:p>
-    <w:bookmarkEnd w:id="114"/>
-    <w:bookmarkStart w:id="116" w:name="ref-Kembel2010Picantetoolsintegrating"/>
+    <w:bookmarkEnd w:id="115"/>
+    <w:bookmarkStart w:id="117" w:name="ref-Kembel2010Picantetoolsintegrating"/>
     <w:p>
       <w:pPr>
         <w:pStyle w:val="Bibliography"/>
@@ -12801,7 +12889,7 @@
       <w:r>
         <w:t xml:space="preserve"> </w:t>
       </w:r>
-      <w:hyperlink r:id="rId115">
+      <w:hyperlink r:id="rId116">
         <w:r>
           <w:rPr>
             <w:rStyle w:val="Hyperlink"/>
@@ -12810,8 +12898,8 @@
         </w:r>
       </w:hyperlink>
     </w:p>
-    <w:bookmarkEnd w:id="116"/>
-    <w:bookmarkStart w:id="118" w:name="ref-Komai2019Developmentnewset"/>
+    <w:bookmarkEnd w:id="117"/>
+    <w:bookmarkStart w:id="119" w:name="ref-Komai2019Developmentnewset"/>
     <w:p>
       <w:pPr>
         <w:pStyle w:val="Bibliography"/>
@@ -12837,7 +12925,7 @@
       <w:r>
         <w:t xml:space="preserve"> </w:t>
       </w:r>
-      <w:hyperlink r:id="rId117">
+      <w:hyperlink r:id="rId118">
         <w:r>
           <w:rPr>
             <w:rStyle w:val="Hyperlink"/>
@@ -12846,8 +12934,8 @@
         </w:r>
       </w:hyperlink>
     </w:p>
-    <w:bookmarkEnd w:id="118"/>
-    <w:bookmarkStart w:id="120" w:name="ref-Kurtz2015SparseCompositionallyRobust"/>
+    <w:bookmarkEnd w:id="119"/>
+    <w:bookmarkStart w:id="121" w:name="ref-Kurtz2015SparseCompositionallyRobust"/>
     <w:p>
       <w:pPr>
         <w:pStyle w:val="Bibliography"/>
@@ -12873,7 +12961,7 @@
       <w:r>
         <w:t xml:space="preserve"> </w:t>
       </w:r>
-      <w:hyperlink r:id="rId119">
+      <w:hyperlink r:id="rId120">
         <w:r>
           <w:rPr>
             <w:rStyle w:val="Hyperlink"/>
@@ -12882,8 +12970,8 @@
         </w:r>
       </w:hyperlink>
     </w:p>
-    <w:bookmarkEnd w:id="120"/>
-    <w:bookmarkStart w:id="122" w:name="X49cf763435f0da31f7181be37a696ec8530c862"/>
+    <w:bookmarkEnd w:id="121"/>
+    <w:bookmarkStart w:id="123" w:name="X49cf763435f0da31f7181be37a696ec8530c862"/>
     <w:p>
       <w:pPr>
         <w:pStyle w:val="Bibliography"/>
@@ -12909,7 +12997,7 @@
       <w:r>
         <w:t xml:space="preserve"> </w:t>
       </w:r>
-      <w:hyperlink r:id="rId121">
+      <w:hyperlink r:id="rId122">
         <w:r>
           <w:rPr>
             <w:rStyle w:val="Hyperlink"/>
@@ -12918,8 +13006,8 @@
         </w:r>
       </w:hyperlink>
     </w:p>
-    <w:bookmarkEnd w:id="122"/>
-    <w:bookmarkStart w:id="124" w:name="ref-Miya2015MiFishsetuniversal"/>
+    <w:bookmarkEnd w:id="123"/>
+    <w:bookmarkStart w:id="125" w:name="ref-Miya2015MiFishsetuniversal"/>
     <w:p>
       <w:pPr>
         <w:pStyle w:val="Bibliography"/>
@@ -12945,7 +13033,7 @@
       <w:r>
         <w:t xml:space="preserve"> </w:t>
       </w:r>
-      <w:hyperlink r:id="rId123">
+      <w:hyperlink r:id="rId124">
         <w:r>
           <w:rPr>
             <w:rStyle w:val="Hyperlink"/>
@@ -12954,8 +13042,8 @@
         </w:r>
       </w:hyperlink>
     </w:p>
-    <w:bookmarkEnd w:id="124"/>
-    <w:bookmarkStart w:id="126" w:name="ref-Niku2019gllvmFastanalysis"/>
+    <w:bookmarkEnd w:id="125"/>
+    <w:bookmarkStart w:id="127" w:name="ref-Niku2019gllvmFastanalysis"/>
     <w:p>
       <w:pPr>
         <w:pStyle w:val="Bibliography"/>
@@ -12981,7 +13069,7 @@
       <w:r>
         <w:t xml:space="preserve"> </w:t>
       </w:r>
-      <w:hyperlink r:id="rId125">
+      <w:hyperlink r:id="rId126">
         <w:r>
           <w:rPr>
             <w:rStyle w:val="Hyperlink"/>
@@ -12990,8 +13078,8 @@
         </w:r>
       </w:hyperlink>
     </w:p>
-    <w:bookmarkEnd w:id="126"/>
-    <w:bookmarkStart w:id="127" w:name="Xb5489c4465f4c1c7dcd80a3ff0501eb4665b501"/>
+    <w:bookmarkEnd w:id="127"/>
+    <w:bookmarkStart w:id="128" w:name="Xb5489c4465f4c1c7dcd80a3ff0501eb4665b501"/>
     <w:p>
       <w:pPr>
         <w:pStyle w:val="Bibliography"/>
@@ -13000,8 +13088,8 @@
         <w:t xml:space="preserve">Osada, Yutaka, Ushio, Masayuki &amp; Michio, Kondoh (2023) A unified framework for nonparametric causality detection., 2023.04.20.537743.</w:t>
       </w:r>
     </w:p>
-    <w:bookmarkEnd w:id="127"/>
-    <w:bookmarkStart w:id="129" w:name="X2f0538adea7e4863904e5643b1ac90390cce104"/>
+    <w:bookmarkEnd w:id="128"/>
+    <w:bookmarkStart w:id="130" w:name="X2f0538adea7e4863904e5643b1ac90390cce104"/>
     <w:p>
       <w:pPr>
         <w:pStyle w:val="Bibliography"/>
@@ -13027,7 +13115,7 @@
       <w:r>
         <w:t xml:space="preserve"> </w:t>
       </w:r>
-      <w:hyperlink r:id="rId128">
+      <w:hyperlink r:id="rId129">
         <w:r>
           <w:rPr>
             <w:rStyle w:val="Hyperlink"/>
@@ -13036,8 +13124,8 @@
         </w:r>
       </w:hyperlink>
     </w:p>
-    <w:bookmarkEnd w:id="129"/>
-    <w:bookmarkStart w:id="131" w:name="X715984a41d965ce24450aa0988de2d31c72bb38"/>
+    <w:bookmarkEnd w:id="130"/>
+    <w:bookmarkStart w:id="132" w:name="X715984a41d965ce24450aa0988de2d31c72bb38"/>
     <w:p>
       <w:pPr>
         <w:pStyle w:val="Bibliography"/>
@@ -13048,7 +13136,7 @@
       <w:r>
         <w:t xml:space="preserve"> </w:t>
       </w:r>
-      <w:hyperlink r:id="rId130">
+      <w:hyperlink r:id="rId131">
         <w:r>
           <w:rPr>
             <w:rStyle w:val="Hyperlink"/>
@@ -13057,8 +13145,8 @@
         </w:r>
       </w:hyperlink>
     </w:p>
-    <w:bookmarkEnd w:id="131"/>
-    <w:bookmarkStart w:id="133" w:name="ref-Rognes2016VSEARCHversatileopen"/>
+    <w:bookmarkEnd w:id="132"/>
+    <w:bookmarkStart w:id="134" w:name="ref-Rognes2016VSEARCHversatileopen"/>
     <w:p>
       <w:pPr>
         <w:pStyle w:val="Bibliography"/>
@@ -13084,7 +13172,7 @@
       <w:r>
         <w:t xml:space="preserve"> </w:t>
       </w:r>
-      <w:hyperlink r:id="rId132">
+      <w:hyperlink r:id="rId133">
         <w:r>
           <w:rPr>
             <w:rStyle w:val="Hyperlink"/>
@@ -13093,8 +13181,8 @@
         </w:r>
       </w:hyperlink>
     </w:p>
-    <w:bookmarkEnd w:id="133"/>
-    <w:bookmarkStart w:id="135" w:name="ref-Sakata2022DevelopmentevaluationPCR"/>
+    <w:bookmarkEnd w:id="134"/>
+    <w:bookmarkStart w:id="136" w:name="ref-Sakata2022DevelopmentevaluationPCR"/>
     <w:p>
       <w:pPr>
         <w:pStyle w:val="Bibliography"/>
@@ -13120,7 +13208,7 @@
       <w:r>
         <w:t xml:space="preserve"> </w:t>
       </w:r>
-      <w:hyperlink r:id="rId134">
+      <w:hyperlink r:id="rId135">
         <w:r>
           <w:rPr>
             <w:rStyle w:val="Hyperlink"/>
@@ -13129,8 +13217,8 @@
         </w:r>
       </w:hyperlink>
     </w:p>
-    <w:bookmarkEnd w:id="135"/>
-    <w:bookmarkStart w:id="137" w:name="ref-Sato2018MitoFishMiFishPipeline"/>
+    <w:bookmarkEnd w:id="136"/>
+    <w:bookmarkStart w:id="138" w:name="ref-Sato2018MitoFishMiFishPipeline"/>
     <w:p>
       <w:pPr>
         <w:pStyle w:val="Bibliography"/>
@@ -13156,7 +13244,7 @@
       <w:r>
         <w:t xml:space="preserve"> </w:t>
       </w:r>
-      <w:hyperlink r:id="rId136">
+      <w:hyperlink r:id="rId137">
         <w:r>
           <w:rPr>
             <w:rStyle w:val="Hyperlink"/>
@@ -13165,8 +13253,8 @@
         </w:r>
       </w:hyperlink>
     </w:p>
-    <w:bookmarkEnd w:id="137"/>
-    <w:bookmarkStart w:id="139" w:name="ref-Takenaka2023DevelopmentnovelPCR"/>
+    <w:bookmarkEnd w:id="138"/>
+    <w:bookmarkStart w:id="140" w:name="ref-Takenaka2023DevelopmentnovelPCR"/>
     <w:p>
       <w:pPr>
         <w:pStyle w:val="Bibliography"/>
@@ -13192,7 +13280,7 @@
       <w:r>
         <w:t xml:space="preserve"> </w:t>
       </w:r>
-      <w:hyperlink r:id="rId138">
+      <w:hyperlink r:id="rId139">
         <w:r>
           <w:rPr>
             <w:rStyle w:val="Hyperlink"/>
@@ -13201,8 +13289,8 @@
         </w:r>
       </w:hyperlink>
     </w:p>
-    <w:bookmarkEnd w:id="139"/>
-    <w:bookmarkStart w:id="141" w:name="ref-Tanabe2013TwoNewComputational"/>
+    <w:bookmarkEnd w:id="140"/>
+    <w:bookmarkStart w:id="142" w:name="ref-Tanabe2013TwoNewComputational"/>
     <w:p>
       <w:pPr>
         <w:pStyle w:val="Bibliography"/>
@@ -13228,7 +13316,7 @@
       <w:r>
         <w:t xml:space="preserve"> </w:t>
       </w:r>
-      <w:hyperlink r:id="rId140">
+      <w:hyperlink r:id="rId141">
         <w:r>
           <w:rPr>
             <w:rStyle w:val="Hyperlink"/>
@@ -13237,8 +13325,8 @@
         </w:r>
       </w:hyperlink>
     </w:p>
-    <w:bookmarkEnd w:id="141"/>
-    <w:bookmarkStart w:id="143" w:name="ref-Tikhonov2020Jointspeciesdistribution"/>
+    <w:bookmarkEnd w:id="142"/>
+    <w:bookmarkStart w:id="144" w:name="ref-Tikhonov2020Jointspeciesdistribution"/>
     <w:p>
       <w:pPr>
         <w:pStyle w:val="Bibliography"/>
@@ -13264,7 +13352,7 @@
       <w:r>
         <w:t xml:space="preserve"> </w:t>
       </w:r>
-      <w:hyperlink r:id="rId142">
+      <w:hyperlink r:id="rId143">
         <w:r>
           <w:rPr>
             <w:rStyle w:val="Hyperlink"/>
@@ -13273,8 +13361,8 @@
         </w:r>
       </w:hyperlink>
     </w:p>
-    <w:bookmarkEnd w:id="143"/>
-    <w:bookmarkStart w:id="145" w:name="ref-Ushio2017EnvironmentalDNAenables"/>
+    <w:bookmarkEnd w:id="144"/>
+    <w:bookmarkStart w:id="146" w:name="ref-Ushio2017EnvironmentalDNAenables"/>
     <w:p>
       <w:pPr>
         <w:pStyle w:val="Bibliography"/>
@@ -13300,7 +13388,7 @@
       <w:r>
         <w:t xml:space="preserve"> </w:t>
       </w:r>
-      <w:hyperlink r:id="rId144">
+      <w:hyperlink r:id="rId145">
         <w:r>
           <w:rPr>
             <w:rStyle w:val="Hyperlink"/>
@@ -13309,8 +13397,8 @@
         </w:r>
       </w:hyperlink>
     </w:p>
-    <w:bookmarkEnd w:id="145"/>
-    <w:bookmarkStart w:id="147" w:name="Xa784d30867563540627e1d7a6dcc22df1df8fb8"/>
+    <w:bookmarkEnd w:id="146"/>
+    <w:bookmarkStart w:id="148" w:name="Xa784d30867563540627e1d7a6dcc22df1df8fb8"/>
     <w:p>
       <w:pPr>
         <w:pStyle w:val="Bibliography"/>
@@ -13336,7 +13424,7 @@
       <w:r>
         <w:t xml:space="preserve"> </w:t>
       </w:r>
-      <w:hyperlink r:id="rId146">
+      <w:hyperlink r:id="rId147">
         <w:r>
           <w:rPr>
             <w:rStyle w:val="Hyperlink"/>
@@ -13345,8 +13433,8 @@
         </w:r>
       </w:hyperlink>
     </w:p>
-    <w:bookmarkEnd w:id="147"/>
-    <w:bookmarkStart w:id="149" w:name="Xb70268fb8d30bc36d7218049aa0a0593819a413"/>
+    <w:bookmarkEnd w:id="148"/>
+    <w:bookmarkStart w:id="150" w:name="Xb70268fb8d30bc36d7218049aa0a0593819a413"/>
     <w:p>
       <w:pPr>
         <w:pStyle w:val="Bibliography"/>
@@ -13372,7 +13460,7 @@
       <w:r>
         <w:t xml:space="preserve"> </w:t>
       </w:r>
-      <w:hyperlink r:id="rId148">
+      <w:hyperlink r:id="rId149">
         <w:r>
           <w:rPr>
             <w:rStyle w:val="Hyperlink"/>
@@ -13381,8 +13469,8 @@
         </w:r>
       </w:hyperlink>
     </w:p>
-    <w:bookmarkEnd w:id="149"/>
-    <w:bookmarkStart w:id="151" w:name="X825629c0fd5f4225af5d59edf6d209b5c564ef2"/>
+    <w:bookmarkEnd w:id="150"/>
+    <w:bookmarkStart w:id="152" w:name="X825629c0fd5f4225af5d59edf6d209b5c564ef2"/>
     <w:p>
       <w:pPr>
         <w:pStyle w:val="Bibliography"/>
@@ -13408,7 +13496,7 @@
       <w:r>
         <w:t xml:space="preserve"> </w:t>
       </w:r>
-      <w:hyperlink r:id="rId150">
+      <w:hyperlink r:id="rId151">
         <w:r>
           <w:rPr>
             <w:rStyle w:val="Hyperlink"/>
@@ -13417,8 +13505,8 @@
         </w:r>
       </w:hyperlink>
     </w:p>
-    <w:bookmarkEnd w:id="151"/>
-    <w:bookmarkStart w:id="153" w:name="ref-Warton2015ManyVariablesJoint"/>
+    <w:bookmarkEnd w:id="152"/>
+    <w:bookmarkStart w:id="154" w:name="ref-Warton2015ManyVariablesJoint"/>
     <w:p>
       <w:pPr>
         <w:pStyle w:val="Bibliography"/>
@@ -13444,7 +13532,7 @@
       <w:r>
         <w:t xml:space="preserve"> </w:t>
       </w:r>
-      <w:hyperlink r:id="rId152">
+      <w:hyperlink r:id="rId153">
         <w:r>
           <w:rPr>
             <w:rStyle w:val="Hyperlink"/>
@@ -13453,8 +13541,8 @@
         </w:r>
       </w:hyperlink>
     </w:p>
-    <w:bookmarkEnd w:id="153"/>
-    <w:bookmarkStart w:id="155" w:name="ref-Wen2022ggClusterNetpackagemicrobiome"/>
+    <w:bookmarkEnd w:id="154"/>
+    <w:bookmarkStart w:id="156" w:name="ref-Wen2022ggClusterNetpackagemicrobiome"/>
     <w:p>
       <w:pPr>
         <w:pStyle w:val="Bibliography"/>
@@ -13480,7 +13568,7 @@
       <w:r>
         <w:t xml:space="preserve"> </w:t>
       </w:r>
-      <w:hyperlink r:id="rId154">
+      <w:hyperlink r:id="rId155">
         <w:r>
           <w:rPr>
             <w:rStyle w:val="Hyperlink"/>
@@ -13489,8 +13577,8 @@
         </w:r>
       </w:hyperlink>
     </w:p>
-    <w:bookmarkEnd w:id="155"/>
-    <w:bookmarkStart w:id="157" w:name="X1f074db7003527090399b02c766a63d468281d4"/>
+    <w:bookmarkEnd w:id="156"/>
+    <w:bookmarkStart w:id="158" w:name="X1f074db7003527090399b02c766a63d468281d4"/>
     <w:p>
       <w:pPr>
         <w:pStyle w:val="Bibliography"/>
@@ -13516,7 +13604,7 @@
       <w:r>
         <w:t xml:space="preserve"> </w:t>
       </w:r>
-      <w:hyperlink r:id="rId156">
+      <w:hyperlink r:id="rId157">
         <w:r>
           <w:rPr>
             <w:rStyle w:val="Hyperlink"/>
@@ -13525,8 +13613,8 @@
         </w:r>
       </w:hyperlink>
     </w:p>
-    <w:bookmarkEnd w:id="157"/>
-    <w:bookmarkStart w:id="159" w:name="ref-Zhu2023MitoFishMitoAnnotatorMiFish"/>
+    <w:bookmarkEnd w:id="158"/>
+    <w:bookmarkStart w:id="160" w:name="ref-Zhu2023MitoFishMitoAnnotatorMiFish"/>
     <w:p>
       <w:pPr>
         <w:pStyle w:val="Bibliography"/>
@@ -13552,7 +13640,7 @@
       <w:r>
         <w:t xml:space="preserve"> </w:t>
       </w:r>
-      <w:hyperlink r:id="rId158">
+      <w:hyperlink r:id="rId159">
         <w:r>
           <w:rPr>
             <w:rStyle w:val="Hyperlink"/>
@@ -13561,8 +13649,8 @@
         </w:r>
       </w:hyperlink>
     </w:p>
-    <w:bookmarkEnd w:id="159"/>
-    <w:bookmarkStart w:id="161" w:name="X3fa7bd9d1e1cd3d5768c0028a5675af621ae7eb"/>
+    <w:bookmarkEnd w:id="160"/>
+    <w:bookmarkStart w:id="162" w:name="X3fa7bd9d1e1cd3d5768c0028a5675af621ae7eb"/>
     <w:p>
       <w:pPr>
         <w:pStyle w:val="Bibliography"/>
@@ -13573,7 +13661,7 @@
       <w:r>
         <w:t xml:space="preserve"> </w:t>
       </w:r>
-      <w:hyperlink r:id="rId160">
+      <w:hyperlink r:id="rId161">
         <w:r>
           <w:rPr>
             <w:rStyle w:val="Hyperlink"/>
@@ -13582,8 +13670,8 @@
         </w:r>
       </w:hyperlink>
     </w:p>
-    <w:bookmarkEnd w:id="161"/>
-    <w:bookmarkStart w:id="163" w:name="X536189f8a8958aa476ad4eb3e46e43a80bf2db2"/>
+    <w:bookmarkEnd w:id="162"/>
+    <w:bookmarkStart w:id="164" w:name="X536189f8a8958aa476ad4eb3e46e43a80bf2db2"/>
     <w:p>
       <w:pPr>
         <w:pStyle w:val="Bibliography"/>
@@ -13594,7 +13682,7 @@
       <w:r>
         <w:t xml:space="preserve"> </w:t>
       </w:r>
-      <w:hyperlink r:id="rId162">
+      <w:hyperlink r:id="rId163">
         <w:r>
           <w:rPr>
             <w:rStyle w:val="Hyperlink"/>
@@ -13603,8 +13691,8 @@
         </w:r>
       </w:hyperlink>
     </w:p>
-    <w:bookmarkEnd w:id="163"/>
     <w:bookmarkEnd w:id="164"/>
+    <w:bookmarkEnd w:id="165"/>
     <w:sectPr/>
   </w:body>
 </w:document>
@@ -14032,6 +14120,9 @@
     <w:abstractNumId w:val="991"/>
   </w:num>
   <w:num w:numId="1017">
+    <w:abstractNumId w:val="991"/>
+  </w:num>
+  <w:num w:numId="1018">
     <w:abstractNumId w:val="99411"/>
     <w:lvlOverride w:ilvl="0">
       <w:startOverride w:val="1"/>
@@ -14061,9 +14152,6 @@
       <w:startOverride w:val="1"/>
     </w:lvlOverride>
   </w:num>
-  <w:num w:numId="1018">
-    <w:abstractNumId w:val="991"/>
-  </w:num>
   <w:num w:numId="1019">
     <w:abstractNumId w:val="991"/>
   </w:num>
@@ -14074,6 +14162,9 @@
     <w:abstractNumId w:val="991"/>
   </w:num>
   <w:num w:numId="1022">
+    <w:abstractNumId w:val="991"/>
+  </w:num>
+  <w:num w:numId="1023">
     <w:abstractNumId w:val="991"/>
   </w:num>
 </w:numbering>

</xml_diff>

<commit_message>
A new citation has been added.
</commit_message>
<xml_diff>
--- a/metabarcodinganalysiswithClaident.docx
+++ b/metabarcodinganalysiswithClaident.docx
@@ -11878,6 +11878,12 @@
           <w:t xml:space="preserve">https://github.com/shimo-lab/pvclust</w:t>
         </w:r>
       </w:hyperlink>
+      <w:r>
+        <w:t xml:space="preserve"> </w:t>
+      </w:r>
+      <w:r>
+        <w:t xml:space="preserve">(Suzuki &amp; Shimodaira 2006)</w:t>
+      </w:r>
     </w:p>
     <w:p>
       <w:pPr>
@@ -12384,7 +12390,7 @@
       </w:r>
       <w:bookmarkEnd w:id="88"/>
     </w:p>
-    <w:bookmarkStart w:id="165" w:name="refs"/>
+    <w:bookmarkStart w:id="167" w:name="refs"/>
     <w:bookmarkStart w:id="90" w:name="X6de2a223c072cfc9bc041e5aa44c5820b8de666"/>
     <w:p>
       <w:pPr>
@@ -13254,12 +13260,48 @@
       </w:hyperlink>
     </w:p>
     <w:bookmarkEnd w:id="138"/>
-    <w:bookmarkStart w:id="140" w:name="ref-Takenaka2023DevelopmentnovelPCR"/>
+    <w:bookmarkStart w:id="140" w:name="ref-Suzuki2006Pvclustpackageassessing"/>
     <w:p>
       <w:pPr>
         <w:pStyle w:val="Bibliography"/>
       </w:pPr>
       <w:r>
+        <w:t xml:space="preserve">Suzuki, Ryota &amp; Shimodaira, Hidetoshi (2006) Pvclust: an R package for assessing the uncertainty in hierarchical clustering.</w:t>
+      </w:r>
+      <w:r>
+        <w:t xml:space="preserve"> </w:t>
+      </w:r>
+      <w:r>
+        <w:rPr>
+          <w:i/>
+        </w:rPr>
+        <w:t xml:space="preserve">Bioinformatics</w:t>
+      </w:r>
+      <w:r>
+        <w:t xml:space="preserve"> </w:t>
+      </w:r>
+      <w:r>
+        <w:t xml:space="preserve">22, 1540–1542.</w:t>
+      </w:r>
+      <w:r>
+        <w:t xml:space="preserve"> </w:t>
+      </w:r>
+      <w:hyperlink r:id="rId139">
+        <w:r>
+          <w:rPr>
+            <w:rStyle w:val="Hyperlink"/>
+          </w:rPr>
+          <w:t xml:space="preserve">https://doi.org/10.1093/bioinformatics/btl117</w:t>
+        </w:r>
+      </w:hyperlink>
+    </w:p>
+    <w:bookmarkEnd w:id="140"/>
+    <w:bookmarkStart w:id="142" w:name="ref-Takenaka2023DevelopmentnovelPCR"/>
+    <w:p>
+      <w:pPr>
+        <w:pStyle w:val="Bibliography"/>
+      </w:pPr>
+      <w:r>
         <w:t xml:space="preserve">Takenaka, Masaki, Yano, Koki, Suzuki, Tomoya &amp; Tojo, Koji (2023) Development of novel PCR primer sets for DNA barcoding of aquatic insects, and the discovery of some cryptic species.</w:t>
       </w:r>
       <w:r>
@@ -13280,7 +13322,7 @@
       <w:r>
         <w:t xml:space="preserve"> </w:t>
       </w:r>
-      <w:hyperlink r:id="rId139">
+      <w:hyperlink r:id="rId141">
         <w:r>
           <w:rPr>
             <w:rStyle w:val="Hyperlink"/>
@@ -13289,8 +13331,8 @@
         </w:r>
       </w:hyperlink>
     </w:p>
-    <w:bookmarkEnd w:id="140"/>
-    <w:bookmarkStart w:id="142" w:name="ref-Tanabe2013TwoNewComputational"/>
+    <w:bookmarkEnd w:id="142"/>
+    <w:bookmarkStart w:id="144" w:name="ref-Tanabe2013TwoNewComputational"/>
     <w:p>
       <w:pPr>
         <w:pStyle w:val="Bibliography"/>
@@ -13316,7 +13358,7 @@
       <w:r>
         <w:t xml:space="preserve"> </w:t>
       </w:r>
-      <w:hyperlink r:id="rId141">
+      <w:hyperlink r:id="rId143">
         <w:r>
           <w:rPr>
             <w:rStyle w:val="Hyperlink"/>
@@ -13325,8 +13367,8 @@
         </w:r>
       </w:hyperlink>
     </w:p>
-    <w:bookmarkEnd w:id="142"/>
-    <w:bookmarkStart w:id="144" w:name="ref-Tikhonov2020Jointspeciesdistribution"/>
+    <w:bookmarkEnd w:id="144"/>
+    <w:bookmarkStart w:id="146" w:name="ref-Tikhonov2020Jointspeciesdistribution"/>
     <w:p>
       <w:pPr>
         <w:pStyle w:val="Bibliography"/>
@@ -13352,7 +13394,7 @@
       <w:r>
         <w:t xml:space="preserve"> </w:t>
       </w:r>
-      <w:hyperlink r:id="rId143">
+      <w:hyperlink r:id="rId145">
         <w:r>
           <w:rPr>
             <w:rStyle w:val="Hyperlink"/>
@@ -13361,8 +13403,8 @@
         </w:r>
       </w:hyperlink>
     </w:p>
-    <w:bookmarkEnd w:id="144"/>
-    <w:bookmarkStart w:id="146" w:name="ref-Ushio2017EnvironmentalDNAenables"/>
+    <w:bookmarkEnd w:id="146"/>
+    <w:bookmarkStart w:id="148" w:name="ref-Ushio2017EnvironmentalDNAenables"/>
     <w:p>
       <w:pPr>
         <w:pStyle w:val="Bibliography"/>
@@ -13388,7 +13430,7 @@
       <w:r>
         <w:t xml:space="preserve"> </w:t>
       </w:r>
-      <w:hyperlink r:id="rId145">
+      <w:hyperlink r:id="rId147">
         <w:r>
           <w:rPr>
             <w:rStyle w:val="Hyperlink"/>
@@ -13397,8 +13439,8 @@
         </w:r>
       </w:hyperlink>
     </w:p>
-    <w:bookmarkEnd w:id="146"/>
-    <w:bookmarkStart w:id="148" w:name="Xa784d30867563540627e1d7a6dcc22df1df8fb8"/>
+    <w:bookmarkEnd w:id="148"/>
+    <w:bookmarkStart w:id="150" w:name="Xa784d30867563540627e1d7a6dcc22df1df8fb8"/>
     <w:p>
       <w:pPr>
         <w:pStyle w:val="Bibliography"/>
@@ -13424,7 +13466,7 @@
       <w:r>
         <w:t xml:space="preserve"> </w:t>
       </w:r>
-      <w:hyperlink r:id="rId147">
+      <w:hyperlink r:id="rId149">
         <w:r>
           <w:rPr>
             <w:rStyle w:val="Hyperlink"/>
@@ -13433,8 +13475,8 @@
         </w:r>
       </w:hyperlink>
     </w:p>
-    <w:bookmarkEnd w:id="148"/>
-    <w:bookmarkStart w:id="150" w:name="Xb70268fb8d30bc36d7218049aa0a0593819a413"/>
+    <w:bookmarkEnd w:id="150"/>
+    <w:bookmarkStart w:id="152" w:name="Xb70268fb8d30bc36d7218049aa0a0593819a413"/>
     <w:p>
       <w:pPr>
         <w:pStyle w:val="Bibliography"/>
@@ -13460,7 +13502,7 @@
       <w:r>
         <w:t xml:space="preserve"> </w:t>
       </w:r>
-      <w:hyperlink r:id="rId149">
+      <w:hyperlink r:id="rId151">
         <w:r>
           <w:rPr>
             <w:rStyle w:val="Hyperlink"/>
@@ -13469,8 +13511,8 @@
         </w:r>
       </w:hyperlink>
     </w:p>
-    <w:bookmarkEnd w:id="150"/>
-    <w:bookmarkStart w:id="152" w:name="X825629c0fd5f4225af5d59edf6d209b5c564ef2"/>
+    <w:bookmarkEnd w:id="152"/>
+    <w:bookmarkStart w:id="154" w:name="X825629c0fd5f4225af5d59edf6d209b5c564ef2"/>
     <w:p>
       <w:pPr>
         <w:pStyle w:val="Bibliography"/>
@@ -13496,7 +13538,7 @@
       <w:r>
         <w:t xml:space="preserve"> </w:t>
       </w:r>
-      <w:hyperlink r:id="rId151">
+      <w:hyperlink r:id="rId153">
         <w:r>
           <w:rPr>
             <w:rStyle w:val="Hyperlink"/>
@@ -13505,8 +13547,8 @@
         </w:r>
       </w:hyperlink>
     </w:p>
-    <w:bookmarkEnd w:id="152"/>
-    <w:bookmarkStart w:id="154" w:name="ref-Warton2015ManyVariablesJoint"/>
+    <w:bookmarkEnd w:id="154"/>
+    <w:bookmarkStart w:id="156" w:name="ref-Warton2015ManyVariablesJoint"/>
     <w:p>
       <w:pPr>
         <w:pStyle w:val="Bibliography"/>
@@ -13532,7 +13574,7 @@
       <w:r>
         <w:t xml:space="preserve"> </w:t>
       </w:r>
-      <w:hyperlink r:id="rId153">
+      <w:hyperlink r:id="rId155">
         <w:r>
           <w:rPr>
             <w:rStyle w:val="Hyperlink"/>
@@ -13541,8 +13583,8 @@
         </w:r>
       </w:hyperlink>
     </w:p>
-    <w:bookmarkEnd w:id="154"/>
-    <w:bookmarkStart w:id="156" w:name="ref-Wen2022ggClusterNetpackagemicrobiome"/>
+    <w:bookmarkEnd w:id="156"/>
+    <w:bookmarkStart w:id="158" w:name="ref-Wen2022ggClusterNetpackagemicrobiome"/>
     <w:p>
       <w:pPr>
         <w:pStyle w:val="Bibliography"/>
@@ -13568,7 +13610,7 @@
       <w:r>
         <w:t xml:space="preserve"> </w:t>
       </w:r>
-      <w:hyperlink r:id="rId155">
+      <w:hyperlink r:id="rId157">
         <w:r>
           <w:rPr>
             <w:rStyle w:val="Hyperlink"/>
@@ -13577,8 +13619,8 @@
         </w:r>
       </w:hyperlink>
     </w:p>
-    <w:bookmarkEnd w:id="156"/>
-    <w:bookmarkStart w:id="158" w:name="X1f074db7003527090399b02c766a63d468281d4"/>
+    <w:bookmarkEnd w:id="158"/>
+    <w:bookmarkStart w:id="160" w:name="X1f074db7003527090399b02c766a63d468281d4"/>
     <w:p>
       <w:pPr>
         <w:pStyle w:val="Bibliography"/>
@@ -13604,7 +13646,7 @@
       <w:r>
         <w:t xml:space="preserve"> </w:t>
       </w:r>
-      <w:hyperlink r:id="rId157">
+      <w:hyperlink r:id="rId159">
         <w:r>
           <w:rPr>
             <w:rStyle w:val="Hyperlink"/>
@@ -13613,8 +13655,8 @@
         </w:r>
       </w:hyperlink>
     </w:p>
-    <w:bookmarkEnd w:id="158"/>
-    <w:bookmarkStart w:id="160" w:name="ref-Zhu2023MitoFishMitoAnnotatorMiFish"/>
+    <w:bookmarkEnd w:id="160"/>
+    <w:bookmarkStart w:id="162" w:name="ref-Zhu2023MitoFishMitoAnnotatorMiFish"/>
     <w:p>
       <w:pPr>
         <w:pStyle w:val="Bibliography"/>
@@ -13640,7 +13682,7 @@
       <w:r>
         <w:t xml:space="preserve"> </w:t>
       </w:r>
-      <w:hyperlink r:id="rId159">
+      <w:hyperlink r:id="rId161">
         <w:r>
           <w:rPr>
             <w:rStyle w:val="Hyperlink"/>
@@ -13649,8 +13691,8 @@
         </w:r>
       </w:hyperlink>
     </w:p>
-    <w:bookmarkEnd w:id="160"/>
-    <w:bookmarkStart w:id="162" w:name="X3fa7bd9d1e1cd3d5768c0028a5675af621ae7eb"/>
+    <w:bookmarkEnd w:id="162"/>
+    <w:bookmarkStart w:id="164" w:name="X3fa7bd9d1e1cd3d5768c0028a5675af621ae7eb"/>
     <w:p>
       <w:pPr>
         <w:pStyle w:val="Bibliography"/>
@@ -13661,7 +13703,7 @@
       <w:r>
         <w:t xml:space="preserve"> </w:t>
       </w:r>
-      <w:hyperlink r:id="rId161">
+      <w:hyperlink r:id="rId163">
         <w:r>
           <w:rPr>
             <w:rStyle w:val="Hyperlink"/>
@@ -13670,8 +13712,8 @@
         </w:r>
       </w:hyperlink>
     </w:p>
-    <w:bookmarkEnd w:id="162"/>
-    <w:bookmarkStart w:id="164" w:name="X536189f8a8958aa476ad4eb3e46e43a80bf2db2"/>
+    <w:bookmarkEnd w:id="164"/>
+    <w:bookmarkStart w:id="166" w:name="X536189f8a8958aa476ad4eb3e46e43a80bf2db2"/>
     <w:p>
       <w:pPr>
         <w:pStyle w:val="Bibliography"/>
@@ -13682,7 +13724,7 @@
       <w:r>
         <w:t xml:space="preserve"> </w:t>
       </w:r>
-      <w:hyperlink r:id="rId163">
+      <w:hyperlink r:id="rId165">
         <w:r>
           <w:rPr>
             <w:rStyle w:val="Hyperlink"/>
@@ -13691,8 +13733,8 @@
         </w:r>
       </w:hyperlink>
     </w:p>
-    <w:bookmarkEnd w:id="164"/>
-    <w:bookmarkEnd w:id="165"/>
+    <w:bookmarkEnd w:id="166"/>
+    <w:bookmarkEnd w:id="167"/>
     <w:sectPr/>
   </w:body>
 </w:document>

</xml_diff>

<commit_message>
Notice about conda has been added.
</commit_message>
<xml_diff>
--- a/metabarcodinganalysiswithClaident.docx
+++ b/metabarcodinganalysiswithClaident.docx
@@ -484,6 +484,20 @@
         <w:pStyle w:val="BodyText"/>
       </w:pPr>
       <w:r>
+        <w:t xml:space="preserve">なお、AnacondaやMinicondaなどの環境を改変してしまうプログラムがインストールされていると、Claidentを正常にインストールすることができません。</w:t>
+      </w:r>
+      <w:r>
+        <w:t xml:space="preserve"> </w:t>
+      </w:r>
+      <w:r>
+        <w:t xml:space="preserve">一時的に無効化するか、それらのプログラムを一切使用していない別のユーザーアカウントでコンピュータにログインしてインストールする必要があります。</w:t>
+      </w:r>
+    </w:p>
+    <w:p>
+      <w:pPr>
+        <w:pStyle w:val="BodyText"/>
+      </w:pPr>
+      <w:r>
         <w:t xml:space="preserve">Debian・Ubuntu・Linux MintおよびWindows上にインストールしたUbuntuの場合、ターミナル上で以下のコマンドを実行することでClaidentをインストールすることができます。</w:t>
       </w:r>
     </w:p>
@@ -2763,7 +2777,7 @@
         <w:t xml:space="preserve"> </w:t>
       </w:r>
       <w:r>
-        <w:t xml:space="preserve">したがって、サンプルDNA溶液の2倍の内部標準DNA溶液を添加した場合は数値を2倍に、サンプルDNA溶液を10倍希釈して希釈液と等量の内部標準DNA溶液を添加した場合は数値を10倍にします。</w:t>
+        <w:t xml:space="preserve">したがって、サンプルDNA溶液の2倍の内部標準DNA溶液を添加した場合は数値を2倍に、サンプルDNA溶液を10倍希釈して希釈液と等量の内部標準DNA溶液を添加した場合は数値を10倍に、サンプルDNA溶液も内部標準DNA溶液もどちらも10倍希釈して混合してPCRした場合は1倍にします。</w:t>
       </w:r>
       <w:r>
         <w:t xml:space="preserve"> </w:t>

</xml_diff>

<commit_message>
Body text has been updated.
</commit_message>
<xml_diff>
--- a/metabarcodinganalysiswithClaident.docx
+++ b/metabarcodinganalysiswithClaident.docx
@@ -29,7 +29,7 @@
         <w:pStyle w:val="Date"/>
       </w:pPr>
       <w:r>
-        <w:t xml:space="preserve">2024-02-15</w:t>
+        <w:t xml:space="preserve">2024-02-20</w:t>
       </w:r>
     </w:p>
     <w:p>
@@ -484,7 +484,7 @@
         <w:pStyle w:val="BodyText"/>
       </w:pPr>
       <w:r>
-        <w:t xml:space="preserve">なお、AnacondaやMinicondaなどの環境を改変してしまうプログラムがインストールされていると、Claidentを正常にインストールすることができません。</w:t>
+        <w:t xml:space="preserve">なお、AnacondaやMinicondaなど、環境を改変してしまうプログラムがインストールされていると、Claidentを正常にインストールすることができません。</w:t>
       </w:r>
       <w:r>
         <w:t xml:space="preserve"> </w:t>

</xml_diff>

<commit_message>
Explanation of UCHIMEDB has been updated.
</commit_message>
<xml_diff>
--- a/metabarcodinganalysiswithClaident.docx
+++ b/metabarcodinganalysiswithClaident.docx
@@ -6285,54 +6285,6 @@
       </w:r>
       <w:r>
         <w:t xml:space="preserve">Claidentのインストーラで自動インストールされる参照配列データベースは以下の通りです。</w:t>
-      </w:r>
-    </w:p>
-    <w:p>
-      <w:pPr>
-        <w:pStyle w:val="DefinitionTerm"/>
-      </w:pPr>
-      <w:r>
-        <w:t xml:space="preserve">rdpgoldv9</w:t>
-      </w:r>
-    </w:p>
-    <w:p>
-      <w:pPr>
-        <w:pStyle w:val="Definition"/>
-      </w:pPr>
-      <w:r>
-        <w:t xml:space="preserve">細菌16S用</w:t>
-      </w:r>
-    </w:p>
-    <w:p>
-      <w:pPr>
-        <w:pStyle w:val="DefinitionTerm"/>
-      </w:pPr>
-      <w:r>
-        <w:t xml:space="preserve">dairydb3.0.0</w:t>
-      </w:r>
-    </w:p>
-    <w:p>
-      <w:pPr>
-        <w:pStyle w:val="Definition"/>
-      </w:pPr>
-      <w:r>
-        <w:t xml:space="preserve">細菌16S用</w:t>
-      </w:r>
-    </w:p>
-    <w:p>
-      <w:pPr>
-        <w:pStyle w:val="DefinitionTerm"/>
-      </w:pPr>
-      <w:r>
-        <w:t xml:space="preserve">unite20170628, unite20170628untrim, unite20170628its1, unite20170628its2</w:t>
-      </w:r>
-    </w:p>
-    <w:p>
-      <w:pPr>
-        <w:pStyle w:val="Definition"/>
-      </w:pPr>
-      <w:r>
-        <w:t xml:space="preserve">真菌ITS用</w:t>
       </w:r>
     </w:p>
     <w:p>

</xml_diff>

<commit_message>
The manuscript has been updated.
</commit_message>
<xml_diff>
--- a/metabarcodinganalysiswithClaident.docx
+++ b/metabarcodinganalysiswithClaident.docx
@@ -7310,6 +7310,38 @@
         <w:pStyle w:val="DefinitionTerm"/>
       </w:pPr>
       <w:r>
+        <w:t xml:space="preserve">animals_12S</w:t>
+      </w:r>
+    </w:p>
+    <w:p>
+      <w:pPr>
+        <w:pStyle w:val="Definition"/>
+      </w:pPr>
+      <w:r>
+        <w:t xml:space="preserve">動物12S</w:t>
+      </w:r>
+    </w:p>
+    <w:p>
+      <w:pPr>
+        <w:pStyle w:val="DefinitionTerm"/>
+      </w:pPr>
+      <w:r>
+        <w:t xml:space="preserve">animals_16S</w:t>
+      </w:r>
+    </w:p>
+    <w:p>
+      <w:pPr>
+        <w:pStyle w:val="Definition"/>
+      </w:pPr>
+      <w:r>
+        <w:t xml:space="preserve">動物16S</w:t>
+      </w:r>
+    </w:p>
+    <w:p>
+      <w:pPr>
+        <w:pStyle w:val="DefinitionTerm"/>
+      </w:pPr>
+      <w:r>
         <w:t xml:space="preserve">animals_COX1</w:t>
       </w:r>
     </w:p>
@@ -7326,6 +7358,38 @@
         <w:pStyle w:val="DefinitionTerm"/>
       </w:pPr>
       <w:r>
+        <w:t xml:space="preserve">animals_CytB</w:t>
+      </w:r>
+    </w:p>
+    <w:p>
+      <w:pPr>
+        <w:pStyle w:val="Definition"/>
+      </w:pPr>
+      <w:r>
+        <w:t xml:space="preserve">動物CytB</w:t>
+      </w:r>
+    </w:p>
+    <w:p>
+      <w:pPr>
+        <w:pStyle w:val="DefinitionTerm"/>
+      </w:pPr>
+      <w:r>
+        <w:t xml:space="preserve">animals_D-loop</w:t>
+      </w:r>
+    </w:p>
+    <w:p>
+      <w:pPr>
+        <w:pStyle w:val="Definition"/>
+      </w:pPr>
+      <w:r>
+        <w:t xml:space="preserve">動物D-loop</w:t>
+      </w:r>
+    </w:p>
+    <w:p>
+      <w:pPr>
+        <w:pStyle w:val="DefinitionTerm"/>
+      </w:pPr>
+      <w:r>
         <w:t xml:space="preserve">animals_mt</w:t>
       </w:r>
     </w:p>
@@ -7334,7 +7398,7 @@
         <w:pStyle w:val="Definition"/>
       </w:pPr>
       <w:r>
-        <w:t xml:space="preserve">動物ミトコンドリアゲノム</w:t>
+        <w:t xml:space="preserve">動物ミトコンドリアDNA</w:t>
       </w:r>
     </w:p>
     <w:p>
@@ -7414,7 +7478,7 @@
         <w:pStyle w:val="Definition"/>
       </w:pPr>
       <w:r>
-        <w:t xml:space="preserve">植物葉緑体ゲノム</w:t>
+        <w:t xml:space="preserve">植物葉緑体DNA</w:t>
       </w:r>
     </w:p>
     <w:p>

</xml_diff>